<commit_message>
session 2 and respective notes
</commit_message>
<xml_diff>
--- a/03_Bedu_Fase3_Notes.docx
+++ b/03_Bedu_Fase3_Notes.docx
@@ -3,12 +3,856 @@
 <w:document xmlns:wpc="http://schemas.microsoft.com/office/word/2010/wordprocessingCanvas" xmlns:cx="http://schemas.microsoft.com/office/drawing/2014/chartex" xmlns:cx1="http://schemas.microsoft.com/office/drawing/2015/9/8/chartex" xmlns:cx2="http://schemas.microsoft.com/office/drawing/2015/10/21/chartex" xmlns:cx3="http://schemas.microsoft.com/office/drawing/2016/5/9/chartex" xmlns:cx4="http://schemas.microsoft.com/office/drawing/2016/5/10/chartex" xmlns:cx5="http://schemas.microsoft.com/office/drawing/2016/5/11/chartex" xmlns:cx6="http://schemas.microsoft.com/office/drawing/2016/5/12/chartex" xmlns:cx7="http://schemas.microsoft.com/office/drawing/2016/5/13/chartex" xmlns:cx8="http://schemas.microsoft.com/office/drawing/2016/5/14/chartex" xmlns:mc="http://schemas.openxmlformats.org/markup-compatibility/2006" xmlns:aink="http://schemas.microsoft.com/office/drawing/2016/ink" xmlns:am3d="http://schemas.microsoft.com/office/drawing/2017/model3d" xmlns:o="urn:schemas-microsoft-com:office:office" xmlns:r="http://schemas.openxmlformats.org/officeDocument/2006/relationships" xmlns:m="http://schemas.openxmlformats.org/officeDocument/2006/math" xmlns:v="urn:schemas-microsoft-com:vml" xmlns:wp14="http://schemas.microsoft.com/office/word/2010/wordprocessingDrawing" xmlns:wp="http://schemas.openxmlformats.org/drawingml/2006/wordprocessingDrawing" xmlns:w10="urn:schemas-microsoft-com:office:word" xmlns:w="http://schemas.openxmlformats.org/wordprocessingml/2006/main" xmlns:w14="http://schemas.microsoft.com/office/word/2010/wordml" xmlns:w15="http://schemas.microsoft.com/office/word/2012/wordml" xmlns:w16cex="http://schemas.microsoft.com/office/word/2018/wordml/cex" xmlns:w16cid="http://schemas.microsoft.com/office/word/2016/wordml/cid" xmlns:w16="http://schemas.microsoft.com/office/word/2018/wordml" xmlns:w16sdtdh="http://schemas.microsoft.com/office/word/2020/wordml/sdtdatahash" xmlns:w16se="http://schemas.microsoft.com/office/word/2015/wordml/symex" xmlns:wpg="http://schemas.microsoft.com/office/word/2010/wordprocessingGroup" xmlns:wpi="http://schemas.microsoft.com/office/word/2010/wordprocessingInk" xmlns:wne="http://schemas.microsoft.com/office/word/2006/wordml" xmlns:wps="http://schemas.microsoft.com/office/word/2010/wordprocessingShape" mc:Ignorable="w14 w15 w16se w16cid w16 w16cex w16sdtdh wp14">
   <w:body>
     <w:p>
-      <w:r>
-        <w:t>:</w:t>
-      </w:r>
-    </w:p>
-    <w:p/>
-    <w:p/>
+      <w:pPr>
+        <w:pStyle w:val="Heading1"/>
+      </w:pPr>
+      <w:proofErr w:type="spellStart"/>
+      <w:r>
+        <w:t>Fundamentos</w:t>
+      </w:r>
+      <w:proofErr w:type="spellEnd"/>
+      <w:r>
+        <w:t xml:space="preserve"> de Node.js</w:t>
+      </w:r>
+    </w:p>
+    <w:p>
+      <w:pPr>
+        <w:pStyle w:val="Heading2"/>
+      </w:pPr>
+      <w:r>
+        <w:t>Prework</w:t>
+      </w:r>
+    </w:p>
+    <w:p>
+      <w:pPr>
+        <w:pStyle w:val="Heading3"/>
+        <w:rPr>
+          <w:lang w:val="es-MX"/>
+        </w:rPr>
+      </w:pPr>
+      <w:r>
+        <w:rPr>
+          <w:lang w:val="es-MX"/>
+        </w:rPr>
+        <w:t>Conocer qué es Node.js</w:t>
+      </w:r>
+    </w:p>
+    <w:p>
+      <w:pPr>
+        <w:pStyle w:val="Heading4"/>
+        <w:rPr>
+          <w:lang w:val="es-MX"/>
+        </w:rPr>
+      </w:pPr>
+      <w:r>
+        <w:rPr>
+          <w:lang w:val="es-MX"/>
+        </w:rPr>
+        <w:t>Conocer qué es Node.js</w:t>
+      </w:r>
+      <w:r>
+        <w:rPr>
+          <w:lang w:val="es-MX"/>
+        </w:rPr>
+        <w:t>.</w:t>
+      </w:r>
+    </w:p>
+    <w:p>
+      <w:pPr>
+        <w:pStyle w:val="Heading5"/>
+        <w:rPr>
+          <w:lang w:val="es-MX"/>
+        </w:rPr>
+      </w:pPr>
+      <w:r>
+        <w:rPr>
+          <w:lang w:val="es-MX"/>
+        </w:rPr>
+        <w:t>Node.js es un entorno de ejecución de JavaScript creado en el año 2010, dando la posibilidad de ejecutar código fuera del navegador. Su uso principal es para la creación de servidores (lo que conocemos hoy en día como Back-</w:t>
+      </w:r>
+      <w:proofErr w:type="spellStart"/>
+      <w:r>
+        <w:rPr>
+          <w:lang w:val="es-MX"/>
+        </w:rPr>
+        <w:t>end</w:t>
+      </w:r>
+      <w:proofErr w:type="spellEnd"/>
+      <w:r>
+        <w:rPr>
+          <w:lang w:val="es-MX"/>
+        </w:rPr>
+        <w:t>) pero también puede utilizarse para Aplicaciones Móviles, Aplicaciones de Escritorio, Internet de las Cosas, etc.</w:t>
+      </w:r>
+    </w:p>
+    <w:p>
+      <w:pPr>
+        <w:pStyle w:val="Heading5"/>
+        <w:rPr>
+          <w:lang w:val="es-MX"/>
+        </w:rPr>
+      </w:pPr>
+      <w:r>
+        <w:rPr>
+          <w:lang w:val="es-MX"/>
+        </w:rPr>
+        <w:t>Node.js es una tecnología extremadamente popular hoy en día, teniendo un aumento en el número de vacantes disponibles en el ámbito laboral. Es ideal para crear funciones a tiempo real como podrían ser un chat o un sistema de notificaciones en vivo.</w:t>
+      </w:r>
+    </w:p>
+    <w:p>
+      <w:pPr>
+        <w:pStyle w:val="Heading4"/>
+      </w:pPr>
+      <w:r>
+        <w:t>¿</w:t>
+      </w:r>
+      <w:proofErr w:type="spellStart"/>
+      <w:r>
+        <w:t>Qué</w:t>
+      </w:r>
+      <w:proofErr w:type="spellEnd"/>
+      <w:r>
+        <w:t xml:space="preserve"> es node.js?</w:t>
+      </w:r>
+    </w:p>
+    <w:p>
+      <w:pPr>
+        <w:pStyle w:val="Heading5"/>
+        <w:rPr>
+          <w:lang w:val="es-MX"/>
+        </w:rPr>
+      </w:pPr>
+      <w:r>
+        <w:rPr>
+          <w:lang w:val="es-MX"/>
+        </w:rPr>
+        <w:t xml:space="preserve">Como ya lo habíamos mencionado anteriormente Node.js es un entorno de ejecución para JavaScript construido con el motor de JavaScript V8 de Chrome. Usa un modelo de concurrencia para manejar operaciones de Entrada y Salida (E/S) sin bloqueo y orientado a eventos, que lo hace liviano y eficiente. El ecosistema de paquetes de Node.js, </w:t>
+      </w:r>
+      <w:proofErr w:type="spellStart"/>
+      <w:r>
+        <w:rPr>
+          <w:lang w:val="es-MX"/>
+        </w:rPr>
+        <w:t>npm</w:t>
+      </w:r>
+      <w:proofErr w:type="spellEnd"/>
+      <w:r>
+        <w:rPr>
+          <w:lang w:val="es-MX"/>
+        </w:rPr>
+        <w:t>, es el ecosistema más grande de librerías de código abierto en el mundo.</w:t>
+      </w:r>
+    </w:p>
+    <w:p>
+      <w:pPr>
+        <w:pStyle w:val="Heading4"/>
+      </w:pPr>
+      <w:proofErr w:type="spellStart"/>
+      <w:r>
+        <w:t>Recuerda</w:t>
+      </w:r>
+      <w:proofErr w:type="spellEnd"/>
+    </w:p>
+    <w:p>
+      <w:pPr>
+        <w:pStyle w:val="Heading5"/>
+        <w:rPr>
+          <w:lang w:val="es-MX"/>
+        </w:rPr>
+      </w:pPr>
+      <w:r>
+        <w:rPr>
+          <w:lang w:val="es-MX"/>
+        </w:rPr>
+        <w:t xml:space="preserve">En </w:t>
+      </w:r>
+      <w:proofErr w:type="spellStart"/>
+      <w:r>
+        <w:rPr>
+          <w:lang w:val="es-MX"/>
+        </w:rPr>
+        <w:t>windows</w:t>
+      </w:r>
+      <w:proofErr w:type="spellEnd"/>
+      <w:r>
+        <w:rPr>
+          <w:lang w:val="es-MX"/>
+        </w:rPr>
+        <w:t xml:space="preserve"> los comandos tienen diversas variaciones. Si tienes problemas basta con googlear para buscar su equivalente.</w:t>
+      </w:r>
+    </w:p>
+    <w:p>
+      <w:pPr>
+        <w:pStyle w:val="Heading3"/>
+        <w:rPr>
+          <w:lang w:val="es-MX"/>
+        </w:rPr>
+      </w:pPr>
+      <w:r>
+        <w:rPr>
+          <w:lang w:val="es-MX"/>
+        </w:rPr>
+        <w:t>¿Para qué sirve node.js?</w:t>
+      </w:r>
+    </w:p>
+    <w:p>
+      <w:pPr>
+        <w:pStyle w:val="Heading4"/>
+        <w:rPr>
+          <w:lang w:val="es-MX"/>
+        </w:rPr>
+      </w:pPr>
+      <w:r>
+        <w:rPr>
+          <w:lang w:val="es-MX"/>
+        </w:rPr>
+        <w:t>CHATS</w:t>
+      </w:r>
+    </w:p>
+    <w:p>
+      <w:pPr>
+        <w:pStyle w:val="Heading5"/>
+        <w:rPr>
+          <w:lang w:val="es-MX"/>
+        </w:rPr>
+      </w:pPr>
+      <w:r>
+        <w:rPr>
+          <w:lang w:val="es-MX"/>
+        </w:rPr>
+        <w:t>Debido a la naturaleza asíncrona y orientada a eventos de node.js, este es ideal para desarrollar chats. Si lo piensas estas son las características que necesita un chat para ser funcional.</w:t>
+      </w:r>
+    </w:p>
+    <w:p>
+      <w:pPr>
+        <w:pStyle w:val="Heading5"/>
+        <w:rPr>
+          <w:lang w:val="es-MX"/>
+        </w:rPr>
+      </w:pPr>
+      <w:r>
+        <w:rPr>
+          <w:lang w:val="es-MX"/>
+        </w:rPr>
+        <w:t>Tanto el servidor como el cliente estarán siempre comunicados y en cuanto uno de los usuarios escriba un mensaje, Node.js reaccionaría al evento y de manera rápida comunicaría el mensaje al otro usuario.</w:t>
+      </w:r>
+    </w:p>
+    <w:p>
+      <w:pPr>
+        <w:pStyle w:val="Heading4"/>
+        <w:rPr>
+          <w:lang w:val="es-MX"/>
+        </w:rPr>
+      </w:pPr>
+      <w:r>
+        <w:rPr>
+          <w:lang w:val="es-MX"/>
+        </w:rPr>
+        <w:t>REDES SOCIALES</w:t>
+      </w:r>
+    </w:p>
+    <w:p>
+      <w:pPr>
+        <w:pStyle w:val="Heading5"/>
+        <w:rPr>
+          <w:lang w:val="es-MX"/>
+        </w:rPr>
+      </w:pPr>
+      <w:r>
+        <w:rPr>
+          <w:lang w:val="es-MX"/>
+        </w:rPr>
+        <w:t>Vivimos en un mundo dominado por las Redes Sociales, cada día hay más y más y son millones las personas las que las utilizan a diario. Nunca sabes si puedes crear la próxima Red Social exitosa, ya sea mundialmente o en su nicho y por supuesto es una muy buena idea crearla con Node.js.</w:t>
+      </w:r>
+    </w:p>
+    <w:p>
+      <w:pPr>
+        <w:pStyle w:val="Heading5"/>
+        <w:rPr>
+          <w:lang w:val="es-MX"/>
+        </w:rPr>
+      </w:pPr>
+      <w:r>
+        <w:rPr>
+          <w:lang w:val="es-MX"/>
+        </w:rPr>
+        <w:t>Una red social debe funcionar a tiempo real y en ese aspecto Node.js es el rey.</w:t>
+      </w:r>
+    </w:p>
+    <w:p>
+      <w:pPr>
+        <w:pStyle w:val="Heading4"/>
+        <w:rPr>
+          <w:lang w:val="es-MX"/>
+        </w:rPr>
+      </w:pPr>
+      <w:r>
+        <w:rPr>
+          <w:lang w:val="es-MX"/>
+        </w:rPr>
+        <w:lastRenderedPageBreak/>
+        <w:t>CUALQUIER COSA QUE TE PUEDAS IMAGINAR</w:t>
+      </w:r>
+    </w:p>
+    <w:p>
+      <w:pPr>
+        <w:pStyle w:val="Heading5"/>
+        <w:rPr>
+          <w:lang w:val="es-MX"/>
+        </w:rPr>
+      </w:pPr>
+      <w:r>
+        <w:rPr>
+          <w:lang w:val="es-MX"/>
+        </w:rPr>
+        <w:t>Si bien hemos mencionado la importancia de Node.js en implementaciones que conllevan tiempo real, eso no limita a que puedas implementar desde una página web hasta una tienda en línea.</w:t>
+      </w:r>
+    </w:p>
+    <w:p>
+      <w:pPr>
+        <w:pStyle w:val="Heading3"/>
+        <w:rPr>
+          <w:lang w:val="es-MX"/>
+        </w:rPr>
+      </w:pPr>
+      <w:r>
+        <w:rPr>
+          <w:lang w:val="es-MX"/>
+        </w:rPr>
+        <w:t>¿Qué es un entorno de ejecución?</w:t>
+      </w:r>
+    </w:p>
+    <w:p>
+      <w:pPr>
+        <w:pStyle w:val="Heading4"/>
+        <w:rPr>
+          <w:lang w:val="es-MX"/>
+        </w:rPr>
+      </w:pPr>
+      <w:r>
+        <w:rPr>
+          <w:lang w:val="es-MX"/>
+        </w:rPr>
+        <w:t>Un entorno de ejecución (</w:t>
+      </w:r>
+      <w:proofErr w:type="spellStart"/>
+      <w:r>
+        <w:rPr>
+          <w:lang w:val="es-MX"/>
+        </w:rPr>
+        <w:t>runtime</w:t>
+      </w:r>
+      <w:proofErr w:type="spellEnd"/>
+      <w:r>
+        <w:rPr>
+          <w:lang w:val="es-MX"/>
+        </w:rPr>
+        <w:t xml:space="preserve"> </w:t>
+      </w:r>
+      <w:proofErr w:type="spellStart"/>
+      <w:r>
+        <w:rPr>
+          <w:lang w:val="es-MX"/>
+        </w:rPr>
+        <w:t>environment</w:t>
+      </w:r>
+      <w:proofErr w:type="spellEnd"/>
+      <w:r>
+        <w:rPr>
+          <w:lang w:val="es-MX"/>
+        </w:rPr>
+        <w:t xml:space="preserve"> en inglés) es un estado de máquina virtual que suministra servicios para los procesos de un programa de computadora que se está ejecutando. Puede pertenecer al mismo sistema operativo, o ser creado por el software del programa en ejecución.</w:t>
+      </w:r>
+    </w:p>
+    <w:p>
+      <w:pPr>
+        <w:pStyle w:val="Heading4"/>
+        <w:rPr>
+          <w:lang w:val="es-MX"/>
+        </w:rPr>
+      </w:pPr>
+      <w:r>
+        <w:rPr>
+          <w:lang w:val="es-MX"/>
+        </w:rPr>
+        <w:t>Es decir, que node.js lo que hace es proporcionar servicios extra a JavaScript mientras este se está ejecutando.</w:t>
+      </w:r>
+    </w:p>
+    <w:p>
+      <w:pPr>
+        <w:pStyle w:val="Heading3"/>
+        <w:rPr>
+          <w:lang w:val="es-MX"/>
+        </w:rPr>
+      </w:pPr>
+      <w:r>
+        <w:rPr>
+          <w:lang w:val="es-MX"/>
+        </w:rPr>
+        <w:t>Características de node.js</w:t>
+      </w:r>
+    </w:p>
+    <w:p>
+      <w:pPr>
+        <w:pStyle w:val="Heading4"/>
+        <w:rPr>
+          <w:lang w:val="es-MX"/>
+        </w:rPr>
+      </w:pPr>
+      <w:r>
+        <w:rPr>
+          <w:lang w:val="es-MX"/>
+        </w:rPr>
+        <w:t>¿Qué es V8?</w:t>
+      </w:r>
+    </w:p>
+    <w:p>
+      <w:pPr>
+        <w:pStyle w:val="Heading5"/>
+        <w:rPr>
+          <w:lang w:val="es-MX"/>
+        </w:rPr>
+      </w:pPr>
+      <w:r>
+        <w:rPr>
+          <w:lang w:val="es-MX"/>
+        </w:rPr>
+        <w:t>V8 es un motor open-</w:t>
+      </w:r>
+      <w:proofErr w:type="spellStart"/>
+      <w:r>
+        <w:rPr>
+          <w:lang w:val="es-MX"/>
+        </w:rPr>
+        <w:t>source</w:t>
+      </w:r>
+      <w:proofErr w:type="spellEnd"/>
+      <w:r>
+        <w:rPr>
+          <w:lang w:val="es-MX"/>
+        </w:rPr>
+        <w:t xml:space="preserve"> escrito en C++ para compilar JavaScript y </w:t>
+      </w:r>
+      <w:proofErr w:type="spellStart"/>
+      <w:r>
+        <w:rPr>
+          <w:lang w:val="es-MX"/>
+        </w:rPr>
+        <w:t>WebAssembly</w:t>
+      </w:r>
+      <w:proofErr w:type="spellEnd"/>
+      <w:r>
+        <w:rPr>
+          <w:lang w:val="es-MX"/>
+        </w:rPr>
+        <w:t xml:space="preserve"> en código máquina. Esto quiere decir que traduce </w:t>
+      </w:r>
+      <w:proofErr w:type="spellStart"/>
+      <w:r>
+        <w:rPr>
+          <w:lang w:val="es-MX"/>
+        </w:rPr>
+        <w:t>JavasScript</w:t>
+      </w:r>
+      <w:proofErr w:type="spellEnd"/>
+      <w:r>
+        <w:rPr>
+          <w:lang w:val="es-MX"/>
+        </w:rPr>
+        <w:t xml:space="preserve"> a un código puramente digital capaz de ser interpretado por la CPU donde se ejecuta.</w:t>
+      </w:r>
+    </w:p>
+    <w:p>
+      <w:pPr>
+        <w:pStyle w:val="Heading5"/>
+        <w:rPr>
+          <w:lang w:val="es-MX"/>
+        </w:rPr>
+      </w:pPr>
+      <w:r>
+        <w:rPr>
+          <w:lang w:val="es-MX"/>
+        </w:rPr>
+        <w:t>Este motor fue desarrollado por Google para Google Chrome y su primera versión vio la luz en 2008 junto con la primera versión del navegador.</w:t>
+      </w:r>
+    </w:p>
+    <w:p>
+      <w:pPr>
+        <w:pStyle w:val="Heading5"/>
+        <w:rPr>
+          <w:lang w:val="es-MX"/>
+        </w:rPr>
+      </w:pPr>
+      <w:r>
+        <w:rPr>
+          <w:lang w:val="es-MX"/>
+        </w:rPr>
+        <w:t xml:space="preserve">Además de Chrome, el resto de navegadores basados en </w:t>
+      </w:r>
+      <w:proofErr w:type="spellStart"/>
+      <w:r>
+        <w:rPr>
+          <w:lang w:val="es-MX"/>
+        </w:rPr>
+        <w:t>Chromium</w:t>
+      </w:r>
+      <w:proofErr w:type="spellEnd"/>
+      <w:r>
+        <w:rPr>
+          <w:lang w:val="es-MX"/>
+        </w:rPr>
+        <w:t xml:space="preserve"> también usan este motor como, por ejemplo, en el nuevo Microsoft Edge. El motivo por el que este motor es tan eficiente y rápido es precisamente porque compila el código JavaScript en lugar de interpretarlo, lo cual baja drásticamente su tiempo de ejecución.</w:t>
+      </w:r>
+    </w:p>
+    <w:p>
+      <w:pPr>
+        <w:pStyle w:val="Heading5"/>
+        <w:rPr>
+          <w:lang w:val="es-MX"/>
+        </w:rPr>
+      </w:pPr>
+      <w:r>
+        <w:rPr>
+          <w:lang w:val="es-MX"/>
+        </w:rPr>
+        <w:t xml:space="preserve">Además de esto, V8 se encarga de gestionar el </w:t>
+      </w:r>
+      <w:proofErr w:type="spellStart"/>
+      <w:r>
+        <w:rPr>
+          <w:lang w:val="es-MX"/>
+        </w:rPr>
+        <w:t>call</w:t>
+      </w:r>
+      <w:proofErr w:type="spellEnd"/>
+      <w:r>
+        <w:rPr>
+          <w:lang w:val="es-MX"/>
+        </w:rPr>
+        <w:t xml:space="preserve"> </w:t>
+      </w:r>
+      <w:proofErr w:type="spellStart"/>
+      <w:r>
+        <w:rPr>
+          <w:lang w:val="es-MX"/>
+        </w:rPr>
+        <w:t>stack</w:t>
+      </w:r>
+      <w:proofErr w:type="spellEnd"/>
+      <w:r>
+        <w:rPr>
+          <w:lang w:val="es-MX"/>
+        </w:rPr>
+        <w:t xml:space="preserve">, que es la pila de ejecución; el </w:t>
+      </w:r>
+      <w:proofErr w:type="spellStart"/>
+      <w:r>
+        <w:rPr>
+          <w:lang w:val="es-MX"/>
+        </w:rPr>
+        <w:t>memory</w:t>
+      </w:r>
+      <w:proofErr w:type="spellEnd"/>
+      <w:r>
+        <w:rPr>
+          <w:lang w:val="es-MX"/>
+        </w:rPr>
+        <w:t xml:space="preserve"> </w:t>
+      </w:r>
+      <w:proofErr w:type="spellStart"/>
+      <w:r>
+        <w:rPr>
+          <w:lang w:val="es-MX"/>
+        </w:rPr>
+        <w:t>heap</w:t>
+      </w:r>
+      <w:proofErr w:type="spellEnd"/>
+      <w:r>
+        <w:rPr>
+          <w:lang w:val="es-MX"/>
+        </w:rPr>
+        <w:t xml:space="preserve">, que es la zona de almacenamiento dinámica donde se almacenan las variables declaradas en los bloques y el </w:t>
+      </w:r>
+      <w:proofErr w:type="spellStart"/>
+      <w:r>
+        <w:rPr>
+          <w:lang w:val="es-MX"/>
+        </w:rPr>
+        <w:t>garbage</w:t>
+      </w:r>
+      <w:proofErr w:type="spellEnd"/>
+      <w:r>
+        <w:rPr>
+          <w:lang w:val="es-MX"/>
+        </w:rPr>
+        <w:t xml:space="preserve"> </w:t>
+      </w:r>
+      <w:proofErr w:type="spellStart"/>
+      <w:r>
+        <w:rPr>
+          <w:lang w:val="es-MX"/>
+        </w:rPr>
+        <w:t>collector</w:t>
+      </w:r>
+      <w:proofErr w:type="spellEnd"/>
+      <w:r>
+        <w:rPr>
+          <w:lang w:val="es-MX"/>
+        </w:rPr>
+        <w:t xml:space="preserve"> para limpiar y liberar espacio. Por último, proporciona todos los tipos de datos, operadores, objetos y funciones.</w:t>
+      </w:r>
+    </w:p>
+    <w:p>
+      <w:pPr>
+        <w:pStyle w:val="Heading4"/>
+        <w:rPr>
+          <w:lang w:val="es-MX"/>
+        </w:rPr>
+      </w:pPr>
+      <w:r>
+        <w:rPr>
+          <w:lang w:val="es-MX"/>
+        </w:rPr>
+        <w:t>V8 y node.js</w:t>
+      </w:r>
+    </w:p>
+    <w:p>
+      <w:pPr>
+        <w:pStyle w:val="Heading5"/>
+        <w:rPr>
+          <w:lang w:val="es-MX"/>
+        </w:rPr>
+      </w:pPr>
+      <w:r>
+        <w:rPr>
+          <w:lang w:val="es-MX"/>
+        </w:rPr>
+        <w:t>Una característica del motor V8 es que es independiente del navegador en el que está alojado. Esta característica fue clave en el rápido auge de Node.js.</w:t>
+      </w:r>
+    </w:p>
+    <w:p>
+      <w:pPr>
+        <w:pStyle w:val="Heading5"/>
+        <w:rPr>
+          <w:lang w:val="es-MX"/>
+        </w:rPr>
+      </w:pPr>
+      <w:r>
+        <w:rPr>
+          <w:lang w:val="es-MX"/>
+        </w:rPr>
+        <w:t>V8 fue elegido para ser el motor que impulsó Node.js en 2009. A medida que la popularidad de Node.js creció, V8 se convirtió en un gran motor para ejecutar JavaScript del lado del servidor.</w:t>
+      </w:r>
+    </w:p>
+    <w:p>
+      <w:pPr>
+        <w:pStyle w:val="Heading4"/>
+        <w:rPr>
+          <w:lang w:val="es-MX"/>
+        </w:rPr>
+      </w:pPr>
+      <w:r>
+        <w:rPr>
+          <w:lang w:val="es-MX"/>
+        </w:rPr>
+        <w:t>Tamaño y velocidad</w:t>
+      </w:r>
+    </w:p>
+    <w:p>
+      <w:pPr>
+        <w:pStyle w:val="Heading5"/>
+        <w:rPr>
+          <w:lang w:val="es-MX"/>
+        </w:rPr>
+      </w:pPr>
+      <w:r>
+        <w:rPr>
+          <w:lang w:val="es-MX"/>
+        </w:rPr>
+        <w:t xml:space="preserve">Gracias a la compresión de punteros es capaz de reducir en un 40% el uso de memoria. En la práctica, esto se traduce en una carga más rápida de las webs. Estos son los números de las pruebas que ha hecho el equipo de V8 sobre webs </w:t>
+      </w:r>
+      <w:proofErr w:type="gramStart"/>
+      <w:r>
+        <w:rPr>
+          <w:lang w:val="es-MX"/>
+        </w:rPr>
+        <w:t>reales:</w:t>
+      </w:r>
+      <w:r>
+        <w:rPr>
+          <w:rFonts w:ascii="Segoe UI Emoji" w:hAnsi="Segoe UI Emoji" w:cs="Segoe UI Emoji"/>
+          <w:lang w:val="es-MX"/>
+        </w:rPr>
+        <w:t>📊</w:t>
+      </w:r>
+      <w:proofErr w:type="gramEnd"/>
+    </w:p>
+    <w:p>
+      <w:pPr>
+        <w:pStyle w:val="Heading6"/>
+        <w:rPr>
+          <w:lang w:val="es-MX"/>
+        </w:rPr>
+      </w:pPr>
+      <w:r>
+        <w:rPr>
+          <w:noProof/>
+        </w:rPr>
+        <w:lastRenderedPageBreak/>
+        <w:drawing>
+          <wp:inline distT="0" distB="0" distL="0" distR="0" wp14:anchorId="7D3C1430" wp14:editId="2F89DEDD">
+            <wp:extent cx="3711039" cy="1168422"/>
+            <wp:effectExtent l="0" t="0" r="3810" b="0"/>
+            <wp:docPr id="1" name="Picture 1" descr="prueba"/>
+            <wp:cNvGraphicFramePr>
+              <a:graphicFrameLocks xmlns:a="http://schemas.openxmlformats.org/drawingml/2006/main" noChangeAspect="1"/>
+            </wp:cNvGraphicFramePr>
+            <a:graphic xmlns:a="http://schemas.openxmlformats.org/drawingml/2006/main">
+              <a:graphicData uri="http://schemas.openxmlformats.org/drawingml/2006/picture">
+                <pic:pic xmlns:pic="http://schemas.openxmlformats.org/drawingml/2006/picture">
+                  <pic:nvPicPr>
+                    <pic:cNvPr id="0" name="Picture 1" descr="prueba"/>
+                    <pic:cNvPicPr>
+                      <a:picLocks noChangeAspect="1" noChangeArrowheads="1"/>
+                    </pic:cNvPicPr>
+                  </pic:nvPicPr>
+                  <pic:blipFill>
+                    <a:blip r:embed="rId5">
+                      <a:extLst>
+                        <a:ext uri="{28A0092B-C50C-407E-A947-70E740481C1C}">
+                          <a14:useLocalDpi xmlns:a14="http://schemas.microsoft.com/office/drawing/2010/main" val="0"/>
+                        </a:ext>
+                      </a:extLst>
+                    </a:blip>
+                    <a:srcRect/>
+                    <a:stretch>
+                      <a:fillRect/>
+                    </a:stretch>
+                  </pic:blipFill>
+                  <pic:spPr bwMode="auto">
+                    <a:xfrm flipV="1">
+                      <a:off x="0" y="0"/>
+                      <a:ext cx="3749805" cy="1180628"/>
+                    </a:xfrm>
+                    <a:prstGeom prst="rect">
+                      <a:avLst/>
+                    </a:prstGeom>
+                    <a:noFill/>
+                    <a:ln>
+                      <a:noFill/>
+                    </a:ln>
+                  </pic:spPr>
+                </pic:pic>
+              </a:graphicData>
+            </a:graphic>
+          </wp:inline>
+        </w:drawing>
+      </w:r>
+    </w:p>
+    <w:p>
+      <w:pPr>
+        <w:pStyle w:val="Heading4"/>
+        <w:rPr>
+          <w:lang w:val="es-MX"/>
+        </w:rPr>
+      </w:pPr>
+      <w:r>
+        <w:rPr>
+          <w:lang w:val="es-MX"/>
+        </w:rPr>
+        <w:t>JavaScript en servidor/</w:t>
+      </w:r>
+      <w:proofErr w:type="spellStart"/>
+      <w:r>
+        <w:rPr>
+          <w:lang w:val="es-MX"/>
+        </w:rPr>
+        <w:t>backend</w:t>
+      </w:r>
+      <w:proofErr w:type="spellEnd"/>
+    </w:p>
+    <w:p>
+      <w:pPr>
+        <w:pStyle w:val="Heading5"/>
+        <w:rPr>
+          <w:lang w:val="es-MX"/>
+        </w:rPr>
+      </w:pPr>
+      <w:r>
+        <w:rPr>
+          <w:lang w:val="es-MX"/>
+        </w:rPr>
+        <w:t>JavaScript siempre ha sido conocido por ser el lenguaje de programación web que actúa en el lado del cliente (</w:t>
+      </w:r>
+      <w:proofErr w:type="spellStart"/>
+      <w:r>
+        <w:rPr>
+          <w:lang w:val="es-MX"/>
+        </w:rPr>
+        <w:t>Frontend</w:t>
+      </w:r>
+      <w:proofErr w:type="spellEnd"/>
+      <w:r>
+        <w:rPr>
+          <w:lang w:val="es-MX"/>
+        </w:rPr>
+        <w:t>), nunca ha podido interactuar por el lado del servidor (</w:t>
+      </w:r>
+      <w:proofErr w:type="spellStart"/>
+      <w:r>
+        <w:rPr>
+          <w:lang w:val="es-MX"/>
+        </w:rPr>
+        <w:t>Backend</w:t>
+      </w:r>
+      <w:proofErr w:type="spellEnd"/>
+      <w:r>
+        <w:rPr>
+          <w:lang w:val="es-MX"/>
+        </w:rPr>
+        <w:t>). Para esta labor siempre se han encargado otros lenguajes como por ejemplo PHP, Python o Ruby.</w:t>
+      </w:r>
+    </w:p>
+    <w:p>
+      <w:pPr>
+        <w:pStyle w:val="Heading5"/>
+        <w:rPr>
+          <w:lang w:val="es-MX"/>
+        </w:rPr>
+      </w:pPr>
+      <w:r>
+        <w:rPr>
+          <w:lang w:val="es-MX"/>
+        </w:rPr>
+        <w:t>.</w:t>
+      </w:r>
+    </w:p>
+    <w:p>
+      <w:pPr>
+        <w:pStyle w:val="Heading2"/>
+      </w:pPr>
+      <w:r>
+        <w:t>Work</w:t>
+      </w:r>
+    </w:p>
+    <w:p>
+      <w:pPr>
+        <w:pStyle w:val="Heading3"/>
+      </w:pPr>
+      <w:r>
+        <w:t>.</w:t>
+      </w:r>
+    </w:p>
+    <w:p>
+      <w:pPr>
+        <w:pStyle w:val="Heading2"/>
+      </w:pPr>
+      <w:proofErr w:type="spellStart"/>
+      <w:r>
+        <w:t>Postwork</w:t>
+      </w:r>
+      <w:proofErr w:type="spellEnd"/>
+    </w:p>
     <w:p/>
     <w:p/>
     <w:p>
@@ -118,8 +962,115 @@
       </w:pPr>
     </w:lvl>
   </w:abstractNum>
+  <w:abstractNum w:abstractNumId="1" w15:restartNumberingAfterBreak="0">
+    <w:nsid w:val="347B2143"/>
+    <w:multiLevelType w:val="multilevel"/>
+    <w:tmpl w:val="04090027"/>
+    <w:lvl w:ilvl="0">
+      <w:start w:val="1"/>
+      <w:numFmt w:val="upperRoman"/>
+      <w:pStyle w:val="Heading1"/>
+      <w:lvlText w:val="%1."/>
+      <w:lvlJc w:val="left"/>
+      <w:pPr>
+        <w:ind w:left="0" w:firstLine="0"/>
+      </w:pPr>
+    </w:lvl>
+    <w:lvl w:ilvl="1">
+      <w:start w:val="1"/>
+      <w:numFmt w:val="upperLetter"/>
+      <w:pStyle w:val="Heading2"/>
+      <w:lvlText w:val="%2."/>
+      <w:lvlJc w:val="left"/>
+      <w:pPr>
+        <w:ind w:left="720" w:firstLine="0"/>
+      </w:pPr>
+    </w:lvl>
+    <w:lvl w:ilvl="2">
+      <w:start w:val="1"/>
+      <w:numFmt w:val="decimal"/>
+      <w:pStyle w:val="Heading3"/>
+      <w:lvlText w:val="%3."/>
+      <w:lvlJc w:val="left"/>
+      <w:pPr>
+        <w:ind w:left="1440" w:firstLine="0"/>
+      </w:pPr>
+    </w:lvl>
+    <w:lvl w:ilvl="3">
+      <w:start w:val="1"/>
+      <w:numFmt w:val="lowerLetter"/>
+      <w:pStyle w:val="Heading4"/>
+      <w:lvlText w:val="%4)"/>
+      <w:lvlJc w:val="left"/>
+      <w:pPr>
+        <w:ind w:left="2160" w:firstLine="0"/>
+      </w:pPr>
+    </w:lvl>
+    <w:lvl w:ilvl="4">
+      <w:start w:val="1"/>
+      <w:numFmt w:val="decimal"/>
+      <w:pStyle w:val="Heading5"/>
+      <w:lvlText w:val="(%5)"/>
+      <w:lvlJc w:val="left"/>
+      <w:pPr>
+        <w:ind w:left="2880" w:firstLine="0"/>
+      </w:pPr>
+    </w:lvl>
+    <w:lvl w:ilvl="5">
+      <w:start w:val="1"/>
+      <w:numFmt w:val="lowerLetter"/>
+      <w:pStyle w:val="Heading6"/>
+      <w:lvlText w:val="(%6)"/>
+      <w:lvlJc w:val="left"/>
+      <w:pPr>
+        <w:ind w:left="3600" w:firstLine="0"/>
+      </w:pPr>
+    </w:lvl>
+    <w:lvl w:ilvl="6">
+      <w:start w:val="1"/>
+      <w:numFmt w:val="lowerRoman"/>
+      <w:pStyle w:val="Heading7"/>
+      <w:lvlText w:val="(%7)"/>
+      <w:lvlJc w:val="left"/>
+      <w:pPr>
+        <w:ind w:left="4320" w:firstLine="0"/>
+      </w:pPr>
+    </w:lvl>
+    <w:lvl w:ilvl="7">
+      <w:start w:val="1"/>
+      <w:numFmt w:val="lowerLetter"/>
+      <w:pStyle w:val="Heading8"/>
+      <w:lvlText w:val="(%8)"/>
+      <w:lvlJc w:val="left"/>
+      <w:pPr>
+        <w:ind w:left="5040" w:firstLine="0"/>
+      </w:pPr>
+    </w:lvl>
+    <w:lvl w:ilvl="8">
+      <w:start w:val="1"/>
+      <w:numFmt w:val="lowerRoman"/>
+      <w:pStyle w:val="Heading9"/>
+      <w:lvlText w:val="(%9)"/>
+      <w:lvlJc w:val="left"/>
+      <w:pPr>
+        <w:ind w:left="5760" w:firstLine="0"/>
+      </w:pPr>
+    </w:lvl>
+  </w:abstractNum>
+  <w:abstractNum w:abstractNumId="2" w15:restartNumberingAfterBreak="0">
+    <w:nsid w:val="7C6E5977"/>
+    <w:multiLevelType w:val="multilevel"/>
+    <w:tmpl w:val="04090027"/>
+    <w:numStyleLink w:val="Style1"/>
+  </w:abstractNum>
   <w:num w:numId="1">
     <w:abstractNumId w:val="0"/>
+  </w:num>
+  <w:num w:numId="2">
+    <w:abstractNumId w:val="2"/>
+  </w:num>
+  <w:num w:numId="3">
+    <w:abstractNumId w:val="1"/>
   </w:num>
 </w:numbering>
 </file>
@@ -523,6 +1474,239 @@
     <w:name w:val="Normal"/>
     <w:qFormat/>
   </w:style>
+  <w:style w:type="paragraph" w:styleId="Heading1">
+    <w:name w:val="heading 1"/>
+    <w:basedOn w:val="Normal"/>
+    <w:next w:val="Normal"/>
+    <w:link w:val="Heading1Char"/>
+    <w:uiPriority w:val="9"/>
+    <w:qFormat/>
+    <w:rsid w:val="009912D3"/>
+    <w:pPr>
+      <w:keepNext/>
+      <w:keepLines/>
+      <w:numPr>
+        <w:numId w:val="3"/>
+      </w:numPr>
+      <w:spacing w:before="240" w:after="0"/>
+      <w:outlineLvl w:val="0"/>
+    </w:pPr>
+    <w:rPr>
+      <w:rFonts w:asciiTheme="majorHAnsi" w:eastAsiaTheme="majorEastAsia" w:hAnsiTheme="majorHAnsi" w:cstheme="majorBidi"/>
+      <w:color w:val="2F5496" w:themeColor="accent1" w:themeShade="BF"/>
+      <w:sz w:val="32"/>
+      <w:szCs w:val="32"/>
+    </w:rPr>
+  </w:style>
+  <w:style w:type="paragraph" w:styleId="Heading2">
+    <w:name w:val="heading 2"/>
+    <w:basedOn w:val="Normal"/>
+    <w:next w:val="Normal"/>
+    <w:link w:val="Heading2Char"/>
+    <w:uiPriority w:val="9"/>
+    <w:unhideWhenUsed/>
+    <w:qFormat/>
+    <w:rsid w:val="009912D3"/>
+    <w:pPr>
+      <w:keepNext/>
+      <w:keepLines/>
+      <w:numPr>
+        <w:ilvl w:val="1"/>
+        <w:numId w:val="3"/>
+      </w:numPr>
+      <w:spacing w:before="40" w:after="0"/>
+      <w:outlineLvl w:val="1"/>
+    </w:pPr>
+    <w:rPr>
+      <w:rFonts w:asciiTheme="majorHAnsi" w:eastAsiaTheme="majorEastAsia" w:hAnsiTheme="majorHAnsi" w:cstheme="majorBidi"/>
+      <w:color w:val="2F5496" w:themeColor="accent1" w:themeShade="BF"/>
+      <w:sz w:val="26"/>
+      <w:szCs w:val="26"/>
+    </w:rPr>
+  </w:style>
+  <w:style w:type="paragraph" w:styleId="Heading3">
+    <w:name w:val="heading 3"/>
+    <w:basedOn w:val="Normal"/>
+    <w:next w:val="Normal"/>
+    <w:link w:val="Heading3Char"/>
+    <w:uiPriority w:val="9"/>
+    <w:unhideWhenUsed/>
+    <w:qFormat/>
+    <w:rsid w:val="009912D3"/>
+    <w:pPr>
+      <w:keepNext/>
+      <w:keepLines/>
+      <w:numPr>
+        <w:ilvl w:val="2"/>
+        <w:numId w:val="3"/>
+      </w:numPr>
+      <w:spacing w:before="40" w:after="0"/>
+      <w:outlineLvl w:val="2"/>
+    </w:pPr>
+    <w:rPr>
+      <w:rFonts w:asciiTheme="majorHAnsi" w:eastAsiaTheme="majorEastAsia" w:hAnsiTheme="majorHAnsi" w:cstheme="majorBidi"/>
+      <w:color w:val="1F3763" w:themeColor="accent1" w:themeShade="7F"/>
+      <w:sz w:val="24"/>
+      <w:szCs w:val="24"/>
+    </w:rPr>
+  </w:style>
+  <w:style w:type="paragraph" w:styleId="Heading4">
+    <w:name w:val="heading 4"/>
+    <w:basedOn w:val="Normal"/>
+    <w:next w:val="Normal"/>
+    <w:link w:val="Heading4Char"/>
+    <w:uiPriority w:val="9"/>
+    <w:unhideWhenUsed/>
+    <w:qFormat/>
+    <w:rsid w:val="009912D3"/>
+    <w:pPr>
+      <w:keepNext/>
+      <w:keepLines/>
+      <w:numPr>
+        <w:ilvl w:val="3"/>
+        <w:numId w:val="3"/>
+      </w:numPr>
+      <w:spacing w:before="40" w:after="0"/>
+      <w:outlineLvl w:val="3"/>
+    </w:pPr>
+    <w:rPr>
+      <w:rFonts w:asciiTheme="majorHAnsi" w:eastAsiaTheme="majorEastAsia" w:hAnsiTheme="majorHAnsi" w:cstheme="majorBidi"/>
+      <w:i/>
+      <w:iCs/>
+      <w:color w:val="2F5496" w:themeColor="accent1" w:themeShade="BF"/>
+    </w:rPr>
+  </w:style>
+  <w:style w:type="paragraph" w:styleId="Heading5">
+    <w:name w:val="heading 5"/>
+    <w:basedOn w:val="Normal"/>
+    <w:next w:val="Normal"/>
+    <w:link w:val="Heading5Char"/>
+    <w:uiPriority w:val="9"/>
+    <w:unhideWhenUsed/>
+    <w:qFormat/>
+    <w:rsid w:val="009912D3"/>
+    <w:pPr>
+      <w:keepNext/>
+      <w:keepLines/>
+      <w:numPr>
+        <w:ilvl w:val="4"/>
+        <w:numId w:val="3"/>
+      </w:numPr>
+      <w:spacing w:before="40" w:after="0"/>
+      <w:outlineLvl w:val="4"/>
+    </w:pPr>
+    <w:rPr>
+      <w:rFonts w:asciiTheme="majorHAnsi" w:eastAsiaTheme="majorEastAsia" w:hAnsiTheme="majorHAnsi" w:cstheme="majorBidi"/>
+      <w:color w:val="2F5496" w:themeColor="accent1" w:themeShade="BF"/>
+    </w:rPr>
+  </w:style>
+  <w:style w:type="paragraph" w:styleId="Heading6">
+    <w:name w:val="heading 6"/>
+    <w:basedOn w:val="Normal"/>
+    <w:next w:val="Normal"/>
+    <w:link w:val="Heading6Char"/>
+    <w:uiPriority w:val="9"/>
+    <w:unhideWhenUsed/>
+    <w:qFormat/>
+    <w:rsid w:val="009912D3"/>
+    <w:pPr>
+      <w:keepNext/>
+      <w:keepLines/>
+      <w:numPr>
+        <w:ilvl w:val="5"/>
+        <w:numId w:val="3"/>
+      </w:numPr>
+      <w:spacing w:before="40" w:after="0"/>
+      <w:outlineLvl w:val="5"/>
+    </w:pPr>
+    <w:rPr>
+      <w:rFonts w:asciiTheme="majorHAnsi" w:eastAsiaTheme="majorEastAsia" w:hAnsiTheme="majorHAnsi" w:cstheme="majorBidi"/>
+      <w:color w:val="1F3763" w:themeColor="accent1" w:themeShade="7F"/>
+    </w:rPr>
+  </w:style>
+  <w:style w:type="paragraph" w:styleId="Heading7">
+    <w:name w:val="heading 7"/>
+    <w:basedOn w:val="Normal"/>
+    <w:next w:val="Normal"/>
+    <w:link w:val="Heading7Char"/>
+    <w:uiPriority w:val="9"/>
+    <w:semiHidden/>
+    <w:unhideWhenUsed/>
+    <w:qFormat/>
+    <w:rsid w:val="009912D3"/>
+    <w:pPr>
+      <w:keepNext/>
+      <w:keepLines/>
+      <w:numPr>
+        <w:ilvl w:val="6"/>
+        <w:numId w:val="3"/>
+      </w:numPr>
+      <w:spacing w:before="40" w:after="0"/>
+      <w:outlineLvl w:val="6"/>
+    </w:pPr>
+    <w:rPr>
+      <w:rFonts w:asciiTheme="majorHAnsi" w:eastAsiaTheme="majorEastAsia" w:hAnsiTheme="majorHAnsi" w:cstheme="majorBidi"/>
+      <w:i/>
+      <w:iCs/>
+      <w:color w:val="1F3763" w:themeColor="accent1" w:themeShade="7F"/>
+    </w:rPr>
+  </w:style>
+  <w:style w:type="paragraph" w:styleId="Heading8">
+    <w:name w:val="heading 8"/>
+    <w:basedOn w:val="Normal"/>
+    <w:next w:val="Normal"/>
+    <w:link w:val="Heading8Char"/>
+    <w:uiPriority w:val="9"/>
+    <w:semiHidden/>
+    <w:unhideWhenUsed/>
+    <w:qFormat/>
+    <w:rsid w:val="009912D3"/>
+    <w:pPr>
+      <w:keepNext/>
+      <w:keepLines/>
+      <w:numPr>
+        <w:ilvl w:val="7"/>
+        <w:numId w:val="3"/>
+      </w:numPr>
+      <w:spacing w:before="40" w:after="0"/>
+      <w:outlineLvl w:val="7"/>
+    </w:pPr>
+    <w:rPr>
+      <w:rFonts w:asciiTheme="majorHAnsi" w:eastAsiaTheme="majorEastAsia" w:hAnsiTheme="majorHAnsi" w:cstheme="majorBidi"/>
+      <w:color w:val="272727" w:themeColor="text1" w:themeTint="D8"/>
+      <w:sz w:val="21"/>
+      <w:szCs w:val="21"/>
+    </w:rPr>
+  </w:style>
+  <w:style w:type="paragraph" w:styleId="Heading9">
+    <w:name w:val="heading 9"/>
+    <w:basedOn w:val="Normal"/>
+    <w:next w:val="Normal"/>
+    <w:link w:val="Heading9Char"/>
+    <w:uiPriority w:val="9"/>
+    <w:semiHidden/>
+    <w:unhideWhenUsed/>
+    <w:qFormat/>
+    <w:rsid w:val="009912D3"/>
+    <w:pPr>
+      <w:keepNext/>
+      <w:keepLines/>
+      <w:numPr>
+        <w:ilvl w:val="8"/>
+        <w:numId w:val="3"/>
+      </w:numPr>
+      <w:spacing w:before="40" w:after="0"/>
+      <w:outlineLvl w:val="8"/>
+    </w:pPr>
+    <w:rPr>
+      <w:rFonts w:asciiTheme="majorHAnsi" w:eastAsiaTheme="majorEastAsia" w:hAnsiTheme="majorHAnsi" w:cstheme="majorBidi"/>
+      <w:i/>
+      <w:iCs/>
+      <w:color w:val="272727" w:themeColor="text1" w:themeTint="D8"/>
+      <w:sz w:val="21"/>
+      <w:szCs w:val="21"/>
+    </w:rPr>
+  </w:style>
   <w:style w:type="character" w:default="1" w:styleId="DefaultParagraphFont">
     <w:name w:val="Default Paragraph Font"/>
     <w:uiPriority w:val="1"/>
@@ -559,6 +1743,135 @@
         <w:numId w:val="1"/>
       </w:numPr>
     </w:pPr>
+  </w:style>
+  <w:style w:type="paragraph" w:styleId="ListParagraph">
+    <w:name w:val="List Paragraph"/>
+    <w:basedOn w:val="Normal"/>
+    <w:uiPriority w:val="34"/>
+    <w:qFormat/>
+    <w:rsid w:val="009912D3"/>
+    <w:pPr>
+      <w:ind w:left="720"/>
+      <w:contextualSpacing/>
+    </w:pPr>
+  </w:style>
+  <w:style w:type="character" w:customStyle="1" w:styleId="Heading1Char">
+    <w:name w:val="Heading 1 Char"/>
+    <w:basedOn w:val="DefaultParagraphFont"/>
+    <w:link w:val="Heading1"/>
+    <w:uiPriority w:val="9"/>
+    <w:rsid w:val="009912D3"/>
+    <w:rPr>
+      <w:rFonts w:asciiTheme="majorHAnsi" w:eastAsiaTheme="majorEastAsia" w:hAnsiTheme="majorHAnsi" w:cstheme="majorBidi"/>
+      <w:color w:val="2F5496" w:themeColor="accent1" w:themeShade="BF"/>
+      <w:sz w:val="32"/>
+      <w:szCs w:val="32"/>
+    </w:rPr>
+  </w:style>
+  <w:style w:type="character" w:customStyle="1" w:styleId="Heading2Char">
+    <w:name w:val="Heading 2 Char"/>
+    <w:basedOn w:val="DefaultParagraphFont"/>
+    <w:link w:val="Heading2"/>
+    <w:uiPriority w:val="9"/>
+    <w:rsid w:val="009912D3"/>
+    <w:rPr>
+      <w:rFonts w:asciiTheme="majorHAnsi" w:eastAsiaTheme="majorEastAsia" w:hAnsiTheme="majorHAnsi" w:cstheme="majorBidi"/>
+      <w:color w:val="2F5496" w:themeColor="accent1" w:themeShade="BF"/>
+      <w:sz w:val="26"/>
+      <w:szCs w:val="26"/>
+    </w:rPr>
+  </w:style>
+  <w:style w:type="character" w:customStyle="1" w:styleId="Heading3Char">
+    <w:name w:val="Heading 3 Char"/>
+    <w:basedOn w:val="DefaultParagraphFont"/>
+    <w:link w:val="Heading3"/>
+    <w:uiPriority w:val="9"/>
+    <w:rsid w:val="009912D3"/>
+    <w:rPr>
+      <w:rFonts w:asciiTheme="majorHAnsi" w:eastAsiaTheme="majorEastAsia" w:hAnsiTheme="majorHAnsi" w:cstheme="majorBidi"/>
+      <w:color w:val="1F3763" w:themeColor="accent1" w:themeShade="7F"/>
+      <w:sz w:val="24"/>
+      <w:szCs w:val="24"/>
+    </w:rPr>
+  </w:style>
+  <w:style w:type="character" w:customStyle="1" w:styleId="Heading4Char">
+    <w:name w:val="Heading 4 Char"/>
+    <w:basedOn w:val="DefaultParagraphFont"/>
+    <w:link w:val="Heading4"/>
+    <w:uiPriority w:val="9"/>
+    <w:rsid w:val="009912D3"/>
+    <w:rPr>
+      <w:rFonts w:asciiTheme="majorHAnsi" w:eastAsiaTheme="majorEastAsia" w:hAnsiTheme="majorHAnsi" w:cstheme="majorBidi"/>
+      <w:i/>
+      <w:iCs/>
+      <w:color w:val="2F5496" w:themeColor="accent1" w:themeShade="BF"/>
+    </w:rPr>
+  </w:style>
+  <w:style w:type="character" w:customStyle="1" w:styleId="Heading5Char">
+    <w:name w:val="Heading 5 Char"/>
+    <w:basedOn w:val="DefaultParagraphFont"/>
+    <w:link w:val="Heading5"/>
+    <w:uiPriority w:val="9"/>
+    <w:rsid w:val="009912D3"/>
+    <w:rPr>
+      <w:rFonts w:asciiTheme="majorHAnsi" w:eastAsiaTheme="majorEastAsia" w:hAnsiTheme="majorHAnsi" w:cstheme="majorBidi"/>
+      <w:color w:val="2F5496" w:themeColor="accent1" w:themeShade="BF"/>
+    </w:rPr>
+  </w:style>
+  <w:style w:type="character" w:customStyle="1" w:styleId="Heading6Char">
+    <w:name w:val="Heading 6 Char"/>
+    <w:basedOn w:val="DefaultParagraphFont"/>
+    <w:link w:val="Heading6"/>
+    <w:uiPriority w:val="9"/>
+    <w:rsid w:val="009912D3"/>
+    <w:rPr>
+      <w:rFonts w:asciiTheme="majorHAnsi" w:eastAsiaTheme="majorEastAsia" w:hAnsiTheme="majorHAnsi" w:cstheme="majorBidi"/>
+      <w:color w:val="1F3763" w:themeColor="accent1" w:themeShade="7F"/>
+    </w:rPr>
+  </w:style>
+  <w:style w:type="character" w:customStyle="1" w:styleId="Heading7Char">
+    <w:name w:val="Heading 7 Char"/>
+    <w:basedOn w:val="DefaultParagraphFont"/>
+    <w:link w:val="Heading7"/>
+    <w:uiPriority w:val="9"/>
+    <w:semiHidden/>
+    <w:rsid w:val="009912D3"/>
+    <w:rPr>
+      <w:rFonts w:asciiTheme="majorHAnsi" w:eastAsiaTheme="majorEastAsia" w:hAnsiTheme="majorHAnsi" w:cstheme="majorBidi"/>
+      <w:i/>
+      <w:iCs/>
+      <w:color w:val="1F3763" w:themeColor="accent1" w:themeShade="7F"/>
+    </w:rPr>
+  </w:style>
+  <w:style w:type="character" w:customStyle="1" w:styleId="Heading8Char">
+    <w:name w:val="Heading 8 Char"/>
+    <w:basedOn w:val="DefaultParagraphFont"/>
+    <w:link w:val="Heading8"/>
+    <w:uiPriority w:val="9"/>
+    <w:semiHidden/>
+    <w:rsid w:val="009912D3"/>
+    <w:rPr>
+      <w:rFonts w:asciiTheme="majorHAnsi" w:eastAsiaTheme="majorEastAsia" w:hAnsiTheme="majorHAnsi" w:cstheme="majorBidi"/>
+      <w:color w:val="272727" w:themeColor="text1" w:themeTint="D8"/>
+      <w:sz w:val="21"/>
+      <w:szCs w:val="21"/>
+    </w:rPr>
+  </w:style>
+  <w:style w:type="character" w:customStyle="1" w:styleId="Heading9Char">
+    <w:name w:val="Heading 9 Char"/>
+    <w:basedOn w:val="DefaultParagraphFont"/>
+    <w:link w:val="Heading9"/>
+    <w:uiPriority w:val="9"/>
+    <w:semiHidden/>
+    <w:rsid w:val="009912D3"/>
+    <w:rPr>
+      <w:rFonts w:asciiTheme="majorHAnsi" w:eastAsiaTheme="majorEastAsia" w:hAnsiTheme="majorHAnsi" w:cstheme="majorBidi"/>
+      <w:i/>
+      <w:iCs/>
+      <w:color w:val="272727" w:themeColor="text1" w:themeTint="D8"/>
+      <w:sz w:val="21"/>
+      <w:szCs w:val="21"/>
+    </w:rPr>
   </w:style>
 </w:styles>
 </file>

</xml_diff>

<commit_message>
update git ignore | additional notes
</commit_message>
<xml_diff>
--- a/03_Bedu_Fase3_Notes.docx
+++ b/03_Bedu_Fase3_Notes.docx
@@ -48,13 +48,7 @@
         <w:rPr>
           <w:lang w:val="es-MX"/>
         </w:rPr>
-        <w:t>Conocer qué es Node.js</w:t>
-      </w:r>
-      <w:r>
-        <w:rPr>
-          <w:lang w:val="es-MX"/>
-        </w:rPr>
-        <w:t>.</w:t>
+        <w:t>Conocer qué es Node.js.</w:t>
       </w:r>
     </w:p>
     <w:p>
@@ -669,14 +663,7 @@
         <w:rPr>
           <w:lang w:val="es-MX"/>
         </w:rPr>
-        <w:t xml:space="preserve">Gracias a la compresión de punteros es capaz de reducir en un 40% el uso de memoria. En la práctica, esto se traduce en una carga más rápida de las webs. Estos son los números de las pruebas que ha hecho el equipo de V8 sobre webs </w:t>
-      </w:r>
-      <w:proofErr w:type="gramStart"/>
-      <w:r>
-        <w:rPr>
-          <w:lang w:val="es-MX"/>
-        </w:rPr>
-        <w:t>reales:</w:t>
+        <w:t>Gracias a la compresión de punteros es capaz de reducir en un 40% el uso de memoria. En la práctica, esto se traduce en una carga más rápida de las webs. Estos son los números de las pruebas que ha hecho el equipo de V8 sobre webs reales:</w:t>
       </w:r>
       <w:r>
         <w:rPr>
@@ -685,7 +672,6 @@
         </w:rPr>
         <w:t>📊</w:t>
       </w:r>
-      <w:proofErr w:type="gramEnd"/>
     </w:p>
     <w:p>
       <w:pPr>
@@ -824,11 +810,609 @@
         <w:rPr>
           <w:lang w:val="es-MX"/>
         </w:rPr>
+        <w:t>Pero todo esto ha cambiado con Node.js. Ahora JavaScript puede actuar por los dos lados, tanto para el lado del cliente como para el del servidor, pudiendo así encargarse de todo por sí mismo</w:t>
+      </w:r>
+    </w:p>
+    <w:p>
+      <w:pPr>
+        <w:pStyle w:val="Heading4"/>
+        <w:rPr>
+          <w:lang w:val="es-MX"/>
+        </w:rPr>
+      </w:pPr>
+      <w:r>
+        <w:rPr>
+          <w:lang w:val="es-MX"/>
+        </w:rPr>
+        <w:t>Modelo asíncrono orientado a eventos</w:t>
+      </w:r>
+    </w:p>
+    <w:p>
+      <w:pPr>
+        <w:pStyle w:val="Heading5"/>
+        <w:rPr>
+          <w:lang w:val="es-MX"/>
+        </w:rPr>
+      </w:pPr>
+      <w:r>
+        <w:rPr>
+          <w:lang w:val="es-MX"/>
+        </w:rPr>
+        <w:t>Estamos muy acostumbrados a que cuando se realiza algún cambio en la página para visualizarlo tenemos que volver a recargar dicha página.</w:t>
+      </w:r>
+    </w:p>
+    <w:p>
+      <w:pPr>
+        <w:pStyle w:val="Heading5"/>
+        <w:rPr>
+          <w:lang w:val="es-MX"/>
+        </w:rPr>
+      </w:pPr>
+      <w:r>
+        <w:rPr>
+          <w:lang w:val="es-MX"/>
+        </w:rPr>
+        <w:t xml:space="preserve">Por ejemplo; si se cambia el texto de este post mientras </w:t>
+      </w:r>
+      <w:proofErr w:type="spellStart"/>
+      <w:r>
+        <w:rPr>
+          <w:lang w:val="es-MX"/>
+        </w:rPr>
+        <w:t>tu</w:t>
+      </w:r>
+      <w:proofErr w:type="spellEnd"/>
+      <w:r>
+        <w:rPr>
+          <w:lang w:val="es-MX"/>
+        </w:rPr>
+        <w:t xml:space="preserve"> estás leyendo, hasta que tú no recargues la página no serías capaz de ver los cambios, y por supuesto, nadie te avisará de ello.</w:t>
+      </w:r>
+    </w:p>
+    <w:p>
+      <w:pPr>
+        <w:pStyle w:val="Heading5"/>
+        <w:rPr>
+          <w:lang w:val="es-MX"/>
+        </w:rPr>
+      </w:pPr>
+      <w:r>
+        <w:rPr>
+          <w:lang w:val="es-MX"/>
+        </w:rPr>
+        <w:t>Node.js funciona en tiempo real y por ello, cada vez que ocurra algún evento este será modificado inmediatamente de forma que el cliente aun estando dentro de la página vea el cambio.</w:t>
+      </w:r>
+    </w:p>
+    <w:p>
+      <w:pPr>
+        <w:pStyle w:val="Heading5"/>
+        <w:rPr>
+          <w:lang w:val="es-MX"/>
+        </w:rPr>
+      </w:pPr>
+      <w:r>
+        <w:rPr>
+          <w:lang w:val="es-MX"/>
+        </w:rPr>
+        <w:t>Esta es de hecho una de las características principales y uno de los motivos por los cuales Node.js se utiliza tanto hoy en día. Se podría considerar como la programación del futuro, una programación más eficiente, sólida e interactiva.</w:t>
+      </w:r>
+    </w:p>
+    <w:p>
+      <w:pPr>
+        <w:pStyle w:val="Heading4"/>
+        <w:rPr>
+          <w:lang w:val="es-MX"/>
+        </w:rPr>
+      </w:pPr>
+      <w:r>
+        <w:rPr>
+          <w:lang w:val="es-MX"/>
+        </w:rPr>
+        <w:t>E/S sin bloqueos</w:t>
+      </w:r>
+    </w:p>
+    <w:p>
+      <w:pPr>
+        <w:pStyle w:val="Heading5"/>
+        <w:rPr>
+          <w:lang w:val="es-MX"/>
+        </w:rPr>
+      </w:pPr>
+      <w:r>
+        <w:rPr>
+          <w:lang w:val="es-MX"/>
+        </w:rPr>
+        <w:t>JavaScript siempre ha tenido el problema de ser secuencial, pero las cosas han cambiado con Node.js.</w:t>
+      </w:r>
+    </w:p>
+    <w:p>
+      <w:pPr>
+        <w:pStyle w:val="Heading5"/>
+        <w:rPr>
+          <w:lang w:val="es-MX"/>
+        </w:rPr>
+      </w:pPr>
+      <w:r>
+        <w:rPr>
+          <w:lang w:val="es-MX"/>
+        </w:rPr>
+        <w:t xml:space="preserve">Pero… ¿Qué significa esto de Entrada y Salida sin Bloqueos? Básicamente que las operaciones que deba realizar el entorno se pueden hacer en modo </w:t>
+      </w:r>
+      <w:proofErr w:type="spellStart"/>
+      <w:r>
+        <w:rPr>
+          <w:lang w:val="es-MX"/>
+        </w:rPr>
+        <w:t>multi-tarea</w:t>
+      </w:r>
+      <w:proofErr w:type="spellEnd"/>
+      <w:r>
+        <w:rPr>
+          <w:lang w:val="es-MX"/>
+        </w:rPr>
+        <w:t>. Es decir, que si hay que realizar 3 procesos por ejemplo, estos tres se realizaran a la vez en lugar de ir de uno en uno.</w:t>
+      </w:r>
+    </w:p>
+    <w:p>
+      <w:pPr>
+        <w:pStyle w:val="Heading5"/>
+        <w:rPr>
+          <w:lang w:val="es-MX"/>
+        </w:rPr>
+      </w:pPr>
+      <w:r>
+        <w:rPr>
+          <w:lang w:val="es-MX"/>
+        </w:rPr>
+        <w:lastRenderedPageBreak/>
+        <w:t>¿Y esto sirve para algo? ¡Pues claro! Mejorará muchísimo la velocidad de procesado, imagínate que tienes que realizar en una función 5 procesos y que cada uno tarda 1 segundo en procesarse. Si los procesos se realizarán de uno en uno, nos llevaría un total de 5 segundos en realizarlos todos, pero en su lugar tardará solo 1 segundo, ya que los cinco se procesarán simultáneamente.</w:t>
+      </w:r>
+    </w:p>
+    <w:p>
+      <w:pPr>
+        <w:pStyle w:val="Heading5"/>
+        <w:rPr>
+          <w:lang w:val="es-MX"/>
+        </w:rPr>
+      </w:pPr>
+      <w:r>
+        <w:rPr>
+          <w:lang w:val="es-MX"/>
+        </w:rPr>
+        <w:t>Esto obviamente tiene sus límites, pero sin ninguna duda convierte a Node.js en un entorno muy eficiente.</w:t>
+      </w:r>
+    </w:p>
+    <w:p>
+      <w:pPr>
+        <w:pStyle w:val="Heading4"/>
+        <w:rPr>
+          <w:lang w:val="es-MX"/>
+        </w:rPr>
+      </w:pPr>
+      <w:r>
+        <w:rPr>
+          <w:lang w:val="es-MX"/>
+        </w:rPr>
+        <w:t>Incluye NPM</w:t>
+      </w:r>
+    </w:p>
+    <w:p>
+      <w:pPr>
+        <w:pStyle w:val="Heading5"/>
+        <w:rPr>
+          <w:lang w:val="es-MX"/>
+        </w:rPr>
+      </w:pPr>
+      <w:r>
+        <w:rPr>
+          <w:lang w:val="es-MX"/>
+        </w:rPr>
+        <w:t xml:space="preserve">Si eres desarrollador web, sobre todo en la parte del </w:t>
+      </w:r>
+      <w:proofErr w:type="spellStart"/>
+      <w:r>
+        <w:rPr>
+          <w:lang w:val="es-MX"/>
+        </w:rPr>
+        <w:t>frontend</w:t>
+      </w:r>
+      <w:proofErr w:type="spellEnd"/>
+      <w:r>
+        <w:rPr>
+          <w:lang w:val="es-MX"/>
+        </w:rPr>
+        <w:t xml:space="preserve">, seguramente ya conozcas NPM. NPM es un gestor de paquetes para </w:t>
+      </w:r>
+      <w:proofErr w:type="spellStart"/>
+      <w:r>
+        <w:rPr>
+          <w:lang w:val="es-MX"/>
+        </w:rPr>
+        <w:t>Javascript</w:t>
+      </w:r>
+      <w:proofErr w:type="spellEnd"/>
+      <w:r>
+        <w:rPr>
+          <w:lang w:val="es-MX"/>
+        </w:rPr>
+        <w:t xml:space="preserve">. Es una especie de Maven (si usas Java te sonará) para paquetes </w:t>
+      </w:r>
+      <w:proofErr w:type="spellStart"/>
+      <w:r>
+        <w:rPr>
+          <w:lang w:val="es-MX"/>
+        </w:rPr>
+        <w:t>Javascript</w:t>
+      </w:r>
+      <w:proofErr w:type="spellEnd"/>
+      <w:r>
+        <w:rPr>
+          <w:lang w:val="es-MX"/>
+        </w:rPr>
+        <w:t xml:space="preserve">, es decir, sirve para instalar y gestionar versiones de paquetes y librerías </w:t>
+      </w:r>
+      <w:proofErr w:type="spellStart"/>
+      <w:r>
+        <w:rPr>
+          <w:lang w:val="es-MX"/>
+        </w:rPr>
+        <w:t>js</w:t>
+      </w:r>
+      <w:proofErr w:type="spellEnd"/>
+      <w:r>
+        <w:rPr>
+          <w:lang w:val="es-MX"/>
+        </w:rPr>
         <w:t>.</w:t>
       </w:r>
     </w:p>
     <w:p>
       <w:pPr>
+        <w:pStyle w:val="Heading3"/>
+        <w:rPr>
+          <w:lang w:val="es-MX"/>
+        </w:rPr>
+      </w:pPr>
+      <w:r>
+        <w:rPr>
+          <w:lang w:val="es-MX"/>
+        </w:rPr>
+        <w:t xml:space="preserve">¿Qué es </w:t>
+      </w:r>
+      <w:proofErr w:type="spellStart"/>
+      <w:r>
+        <w:rPr>
+          <w:lang w:val="es-MX"/>
+        </w:rPr>
+        <w:t>npm</w:t>
+      </w:r>
+      <w:proofErr w:type="spellEnd"/>
+      <w:r>
+        <w:rPr>
+          <w:lang w:val="es-MX"/>
+        </w:rPr>
+        <w:t>?</w:t>
+      </w:r>
+    </w:p>
+    <w:p>
+      <w:pPr>
+        <w:pStyle w:val="Heading4"/>
+        <w:rPr>
+          <w:lang w:val="es-MX"/>
+        </w:rPr>
+      </w:pPr>
+      <w:r>
+        <w:rPr>
+          <w:lang w:val="es-MX"/>
+        </w:rPr>
+        <w:t xml:space="preserve">¿Qué es </w:t>
+      </w:r>
+      <w:proofErr w:type="spellStart"/>
+      <w:r>
+        <w:rPr>
+          <w:lang w:val="es-MX"/>
+        </w:rPr>
+        <w:t>npm</w:t>
+      </w:r>
+      <w:proofErr w:type="spellEnd"/>
+      <w:r>
+        <w:rPr>
+          <w:lang w:val="es-MX"/>
+        </w:rPr>
+        <w:t>?</w:t>
+      </w:r>
+    </w:p>
+    <w:p>
+      <w:pPr>
+        <w:pStyle w:val="Heading5"/>
+        <w:rPr>
+          <w:lang w:val="es-MX"/>
+        </w:rPr>
+      </w:pPr>
+      <w:proofErr w:type="spellStart"/>
+      <w:r>
+        <w:rPr>
+          <w:lang w:val="es-MX"/>
+        </w:rPr>
+        <w:t>npm</w:t>
+      </w:r>
+      <w:proofErr w:type="spellEnd"/>
+      <w:r>
+        <w:rPr>
+          <w:lang w:val="es-MX"/>
+        </w:rPr>
+        <w:t xml:space="preserve"> es el gestor de paquetes que viene </w:t>
+      </w:r>
+      <w:proofErr w:type="spellStart"/>
+      <w:r>
+        <w:rPr>
+          <w:lang w:val="es-MX"/>
+        </w:rPr>
+        <w:t>incluído</w:t>
+      </w:r>
+      <w:proofErr w:type="spellEnd"/>
+      <w:r>
+        <w:rPr>
+          <w:lang w:val="es-MX"/>
+        </w:rPr>
+        <w:t xml:space="preserve"> en la instalación de Node.js, así que para instalarlo simplemente tendrás que instalar </w:t>
+      </w:r>
+      <w:proofErr w:type="spellStart"/>
+      <w:r>
+        <w:rPr>
+          <w:lang w:val="es-MX"/>
+        </w:rPr>
+        <w:t>NodeJS</w:t>
+      </w:r>
+      <w:proofErr w:type="spellEnd"/>
+      <w:r>
+        <w:rPr>
+          <w:lang w:val="es-MX"/>
+        </w:rPr>
+        <w:t>.</w:t>
+      </w:r>
+    </w:p>
+    <w:p>
+      <w:pPr>
+        <w:pStyle w:val="Heading5"/>
+        <w:rPr>
+          <w:lang w:val="es-MX"/>
+        </w:rPr>
+      </w:pPr>
+      <w:r>
+        <w:rPr>
+          <w:lang w:val="es-MX"/>
+        </w:rPr>
+        <w:t xml:space="preserve">Pero… ¿Qué es esto de un gestor de paquetes? Para los que hayan trabajado con el sistema de LINUX ya sabrán de sobras que es todo esto, pero para los que no… Un gestor de paquetes es un conjunto de utilidades o herramientas diseñadas para mejorar algo, en el caso de </w:t>
+      </w:r>
+      <w:proofErr w:type="spellStart"/>
+      <w:r>
+        <w:rPr>
+          <w:lang w:val="es-MX"/>
+        </w:rPr>
+        <w:t>npm</w:t>
+      </w:r>
+      <w:proofErr w:type="spellEnd"/>
+      <w:r>
+        <w:rPr>
+          <w:lang w:val="es-MX"/>
+        </w:rPr>
+        <w:t xml:space="preserve"> son mejoras para el entorno de Node.js.</w:t>
+      </w:r>
+    </w:p>
+    <w:p>
+      <w:pPr>
+        <w:pStyle w:val="Heading4"/>
+        <w:rPr>
+          <w:lang w:val="es-MX"/>
+        </w:rPr>
+      </w:pPr>
+      <w:r>
+        <w:rPr>
+          <w:lang w:val="es-MX"/>
+        </w:rPr>
+        <w:t xml:space="preserve">¿Para qué sirve </w:t>
+      </w:r>
+      <w:proofErr w:type="spellStart"/>
+      <w:r>
+        <w:rPr>
+          <w:lang w:val="es-MX"/>
+        </w:rPr>
+        <w:t>npm</w:t>
+      </w:r>
+      <w:proofErr w:type="spellEnd"/>
+      <w:r>
+        <w:rPr>
+          <w:lang w:val="es-MX"/>
+        </w:rPr>
+        <w:t>?</w:t>
+      </w:r>
+    </w:p>
+    <w:p>
+      <w:pPr>
+        <w:pStyle w:val="Heading5"/>
+        <w:rPr>
+          <w:lang w:val="es-MX"/>
+        </w:rPr>
+      </w:pPr>
+      <w:r>
+        <w:rPr>
+          <w:lang w:val="es-MX"/>
+        </w:rPr>
+        <w:t>Como hemos visto NPM es un gestor de paquetes, eso quiere decir que puede:</w:t>
+      </w:r>
+    </w:p>
+    <w:p>
+      <w:pPr>
+        <w:pStyle w:val="Heading6"/>
+        <w:rPr>
+          <w:lang w:val="es-MX"/>
+        </w:rPr>
+      </w:pPr>
+      <w:r>
+        <w:rPr>
+          <w:lang w:val="es-MX"/>
+        </w:rPr>
+        <w:t xml:space="preserve">Descargar librerías </w:t>
+      </w:r>
+      <w:proofErr w:type="spellStart"/>
+      <w:r>
+        <w:rPr>
+          <w:lang w:val="es-MX"/>
+        </w:rPr>
+        <w:t>js</w:t>
+      </w:r>
+      <w:proofErr w:type="spellEnd"/>
+      <w:r>
+        <w:rPr>
+          <w:lang w:val="es-MX"/>
+        </w:rPr>
+        <w:t>.</w:t>
+      </w:r>
+    </w:p>
+    <w:p>
+      <w:pPr>
+        <w:pStyle w:val="Heading6"/>
+        <w:rPr>
+          <w:lang w:val="es-MX"/>
+        </w:rPr>
+      </w:pPr>
+      <w:r>
+        <w:rPr>
+          <w:lang w:val="es-MX"/>
+        </w:rPr>
+        <w:t>Actualizar en caso de nueva versión las librerías instaladas.</w:t>
+      </w:r>
+    </w:p>
+    <w:p>
+      <w:pPr>
+        <w:pStyle w:val="Heading6"/>
+        <w:rPr>
+          <w:lang w:val="es-MX"/>
+        </w:rPr>
+      </w:pPr>
+      <w:r>
+        <w:rPr>
+          <w:lang w:val="es-MX"/>
+        </w:rPr>
+        <w:t>Descargar una versión en específico de la librería.</w:t>
+      </w:r>
+    </w:p>
+    <w:p>
+      <w:pPr>
+        <w:pStyle w:val="Heading6"/>
+        <w:rPr>
+          <w:lang w:val="es-MX"/>
+        </w:rPr>
+      </w:pPr>
+      <w:r>
+        <w:rPr>
+          <w:lang w:val="es-MX"/>
+        </w:rPr>
+        <w:t>Gestionar las dependencias entre paquetes.</w:t>
+      </w:r>
+    </w:p>
+    <w:p>
+      <w:pPr>
+        <w:pStyle w:val="Heading5"/>
+        <w:rPr>
+          <w:lang w:val="es-MX"/>
+        </w:rPr>
+      </w:pPr>
+      <w:r>
+        <w:rPr>
+          <w:lang w:val="es-MX"/>
+        </w:rPr>
+        <w:t xml:space="preserve">Una de las ventajas de </w:t>
+      </w:r>
+      <w:proofErr w:type="spellStart"/>
+      <w:r>
+        <w:rPr>
+          <w:lang w:val="es-MX"/>
+        </w:rPr>
+        <w:t>npm</w:t>
+      </w:r>
+      <w:proofErr w:type="spellEnd"/>
+      <w:r>
+        <w:rPr>
+          <w:lang w:val="es-MX"/>
+        </w:rPr>
+        <w:t xml:space="preserve"> es que todos los paquetes los descarga de un repositorio de paquetes llamado </w:t>
+      </w:r>
+      <w:proofErr w:type="spellStart"/>
+      <w:r>
+        <w:rPr>
+          <w:lang w:val="es-MX"/>
+        </w:rPr>
+        <w:t>npmjs</w:t>
+      </w:r>
+      <w:proofErr w:type="spellEnd"/>
+      <w:r>
+        <w:rPr>
+          <w:lang w:val="es-MX"/>
+        </w:rPr>
+        <w:t>.</w:t>
+      </w:r>
+    </w:p>
+    <w:p>
+      <w:pPr>
+        <w:pStyle w:val="Heading5"/>
+        <w:rPr>
+          <w:lang w:val="es-MX"/>
+        </w:rPr>
+      </w:pPr>
+      <w:r>
+        <w:rPr>
+          <w:lang w:val="es-MX"/>
+        </w:rPr>
+        <w:t xml:space="preserve">NPM usa un fichero especial llamado </w:t>
+      </w:r>
+      <w:proofErr w:type="spellStart"/>
+      <w:r>
+        <w:rPr>
+          <w:lang w:val="es-MX"/>
+        </w:rPr>
+        <w:t>package.json</w:t>
+      </w:r>
+      <w:proofErr w:type="spellEnd"/>
+      <w:r>
+        <w:rPr>
+          <w:lang w:val="es-MX"/>
+        </w:rPr>
+        <w:t xml:space="preserve"> en el que se declaran las librerías y sus versiones. Esto es muy útil ya que puedes tener este archivo con todas las librerías que necesites para que con un simple comando se descarguen todas y no tengas que estar buscándolas en sus respectivos repositorios.</w:t>
+      </w:r>
+    </w:p>
+    <w:p>
+      <w:pPr>
+        <w:pStyle w:val="Heading5"/>
+        <w:rPr>
+          <w:lang w:val="es-MX"/>
+        </w:rPr>
+      </w:pPr>
+      <w:r>
+        <w:rPr>
+          <w:lang w:val="es-MX"/>
+        </w:rPr>
+        <w:lastRenderedPageBreak/>
+        <w:t>Lo bueno es que al repositorio de librerías puedes subir las tuyas propias de tal forma que si actualizas la librería y la subes al repositorio, con un comando dentro del proyecto en el que se usa se actualiza a la nueva versión.</w:t>
+      </w:r>
+    </w:p>
+    <w:p>
+      <w:pPr>
+        <w:pStyle w:val="Heading5"/>
+        <w:rPr>
+          <w:lang w:val="es-MX"/>
+        </w:rPr>
+      </w:pPr>
+      <w:r>
+        <w:rPr>
+          <w:lang w:val="es-MX"/>
+        </w:rPr>
+        <w:t>.</w:t>
+      </w:r>
+    </w:p>
+    <w:p>
+      <w:pPr>
         <w:pStyle w:val="Heading2"/>
       </w:pPr>
       <w:r>
@@ -838,13 +1422,1948 @@
     <w:p>
       <w:pPr>
         <w:pStyle w:val="Heading3"/>
-      </w:pPr>
-      <w:r>
+        <w:rPr>
+          <w:lang w:val="es-MX"/>
+        </w:rPr>
+      </w:pPr>
+      <w:r>
+        <w:rPr>
+          <w:lang w:val="es-MX"/>
+        </w:rPr>
+        <w:t>Bienvenidos al mundo del Back-</w:t>
+      </w:r>
+      <w:proofErr w:type="spellStart"/>
+      <w:r>
+        <w:rPr>
+          <w:lang w:val="es-MX"/>
+        </w:rPr>
+        <w:t>end</w:t>
+      </w:r>
+      <w:proofErr w:type="spellEnd"/>
+      <w:r>
+        <w:rPr>
+          <w:lang w:val="es-MX"/>
+        </w:rPr>
         <w:t>.</w:t>
       </w:r>
     </w:p>
     <w:p>
       <w:pPr>
+        <w:pStyle w:val="Heading4"/>
+        <w:rPr>
+          <w:lang w:val="es-MX"/>
+        </w:rPr>
+      </w:pPr>
+      <w:r>
+        <w:rPr>
+          <w:lang w:val="es-MX"/>
+        </w:rPr>
+        <w:t>Node.js es un entorno de ejecución que nos permite correr JavaScript del lado del servidor, en este programa podrás entender cómo funciona, sus bondades y lo poderoso que puede llegar a ser.</w:t>
+      </w:r>
+    </w:p>
+    <w:p>
+      <w:pPr>
+        <w:pStyle w:val="Heading4"/>
+      </w:pPr>
+      <w:proofErr w:type="spellStart"/>
+      <w:r>
+        <w:t>Objetivos</w:t>
+      </w:r>
+      <w:proofErr w:type="spellEnd"/>
+    </w:p>
+    <w:p>
+      <w:pPr>
+        <w:pStyle w:val="Heading5"/>
+        <w:rPr>
+          <w:lang w:val="es-MX"/>
+        </w:rPr>
+      </w:pPr>
+      <w:r>
+        <w:rPr>
+          <w:lang w:val="es-MX"/>
+        </w:rPr>
+        <w:t xml:space="preserve">Darás el primer paso en el ecosistema </w:t>
+      </w:r>
+      <w:proofErr w:type="spellStart"/>
+      <w:r>
+        <w:rPr>
+          <w:lang w:val="es-MX"/>
+        </w:rPr>
+        <w:t>NodeJS</w:t>
+      </w:r>
+      <w:proofErr w:type="spellEnd"/>
+      <w:r>
+        <w:rPr>
+          <w:lang w:val="es-MX"/>
+        </w:rPr>
+        <w:t xml:space="preserve">. Esta sesión comprende la instalación y uso básico de </w:t>
+      </w:r>
+      <w:proofErr w:type="spellStart"/>
+      <w:r>
+        <w:rPr>
+          <w:lang w:val="es-MX"/>
+        </w:rPr>
+        <w:t>NodeJS</w:t>
+      </w:r>
+      <w:proofErr w:type="spellEnd"/>
+      <w:r>
+        <w:rPr>
+          <w:lang w:val="es-MX"/>
+        </w:rPr>
+        <w:t xml:space="preserve"> así </w:t>
+      </w:r>
+      <w:proofErr w:type="spellStart"/>
+      <w:r>
+        <w:rPr>
+          <w:lang w:val="es-MX"/>
+        </w:rPr>
+        <w:t>cómo</w:t>
+      </w:r>
+      <w:proofErr w:type="spellEnd"/>
+      <w:r>
+        <w:rPr>
+          <w:lang w:val="es-MX"/>
+        </w:rPr>
+        <w:t xml:space="preserve"> algunos datos sobre la estructura de un nuevo proyecto.</w:t>
+      </w:r>
+    </w:p>
+    <w:p>
+      <w:pPr>
+        <w:pStyle w:val="Heading4"/>
+      </w:pPr>
+      <w:proofErr w:type="spellStart"/>
+      <w:r>
+        <w:t>Tabla</w:t>
+      </w:r>
+      <w:proofErr w:type="spellEnd"/>
+      <w:r>
+        <w:t xml:space="preserve"> de </w:t>
+      </w:r>
+      <w:proofErr w:type="spellStart"/>
+      <w:r>
+        <w:t>Contenidos</w:t>
+      </w:r>
+      <w:proofErr w:type="spellEnd"/>
+      <w:r>
+        <w:t xml:space="preserve"> </w:t>
+      </w:r>
+    </w:p>
+    <w:p>
+      <w:pPr>
+        <w:pStyle w:val="Heading5"/>
+      </w:pPr>
+      <w:proofErr w:type="spellStart"/>
+      <w:r>
+        <w:t>Ejemplo</w:t>
+      </w:r>
+      <w:proofErr w:type="spellEnd"/>
+      <w:r>
+        <w:t xml:space="preserve"> 1</w:t>
+      </w:r>
+    </w:p>
+    <w:p>
+      <w:pPr>
+        <w:pStyle w:val="Heading6"/>
+        <w:rPr>
+          <w:lang w:val="es-MX"/>
+        </w:rPr>
+      </w:pPr>
+      <w:r>
+        <w:rPr>
+          <w:lang w:val="es-MX"/>
+        </w:rPr>
+        <w:t xml:space="preserve">Descargar e instalar la versión recomendada de </w:t>
+      </w:r>
+      <w:proofErr w:type="spellStart"/>
+      <w:r>
+        <w:rPr>
+          <w:lang w:val="es-MX"/>
+        </w:rPr>
+        <w:t>Nodejs</w:t>
+      </w:r>
+      <w:proofErr w:type="spellEnd"/>
+      <w:r>
+        <w:rPr>
+          <w:lang w:val="es-MX"/>
+        </w:rPr>
+        <w:t xml:space="preserve"> para tu sistema operativo.</w:t>
+      </w:r>
+    </w:p>
+    <w:p>
+      <w:pPr>
+        <w:pStyle w:val="Heading5"/>
+      </w:pPr>
+      <w:proofErr w:type="spellStart"/>
+      <w:r>
+        <w:t>Ejemplo</w:t>
+      </w:r>
+      <w:proofErr w:type="spellEnd"/>
+      <w:r>
+        <w:t xml:space="preserve"> 2</w:t>
+      </w:r>
+    </w:p>
+    <w:p>
+      <w:pPr>
+        <w:pStyle w:val="Heading6"/>
+        <w:rPr>
+          <w:lang w:val="es-MX"/>
+        </w:rPr>
+      </w:pPr>
+      <w:r>
+        <w:rPr>
+          <w:lang w:val="es-MX"/>
+        </w:rPr>
+        <w:t>Conocer la línea de comandos de Node.js para ejecutar archivos con extensión .</w:t>
+      </w:r>
+      <w:proofErr w:type="spellStart"/>
+      <w:r>
+        <w:rPr>
+          <w:lang w:val="es-MX"/>
+        </w:rPr>
+        <w:t>js</w:t>
+      </w:r>
+      <w:proofErr w:type="spellEnd"/>
+      <w:r>
+        <w:rPr>
+          <w:lang w:val="es-MX"/>
+        </w:rPr>
+        <w:t>.</w:t>
+      </w:r>
+    </w:p>
+    <w:p>
+      <w:pPr>
+        <w:pStyle w:val="Heading6"/>
+        <w:rPr>
+          <w:lang w:val="es-MX"/>
+        </w:rPr>
+      </w:pPr>
+      <w:r>
+        <w:rPr>
+          <w:lang w:val="es-MX"/>
+        </w:rPr>
+        <w:t xml:space="preserve">Creamos un archivo llamado index.js en nuestra carpeta de trabajo (puedes utilizar la terminal si lo deseas). Después vamos a copiar el siguiente código que es la implementación del problema </w:t>
+      </w:r>
+      <w:proofErr w:type="spellStart"/>
+      <w:r>
+        <w:rPr>
+          <w:lang w:val="es-MX"/>
+        </w:rPr>
+        <w:t>FizzBuzz</w:t>
+      </w:r>
+      <w:proofErr w:type="spellEnd"/>
+      <w:r>
+        <w:rPr>
+          <w:lang w:val="es-MX"/>
+        </w:rPr>
+        <w:t>:</w:t>
+      </w:r>
+    </w:p>
+    <w:p>
+      <w:pPr>
+        <w:pStyle w:val="Heading7"/>
+      </w:pPr>
+      <w:r>
+        <w:t xml:space="preserve">function </w:t>
+      </w:r>
+      <w:proofErr w:type="spellStart"/>
+      <w:r>
+        <w:t>fizzBuzz</w:t>
+      </w:r>
+      <w:proofErr w:type="spellEnd"/>
+      <w:r>
+        <w:t>() {</w:t>
+      </w:r>
+    </w:p>
+    <w:p>
+      <w:pPr>
+        <w:pStyle w:val="Heading7"/>
+      </w:pPr>
+    </w:p>
+    <w:p>
+      <w:pPr>
+        <w:pStyle w:val="Heading7"/>
+      </w:pPr>
+      <w:r>
+        <w:t xml:space="preserve">  for (let </w:t>
+      </w:r>
+      <w:proofErr w:type="spellStart"/>
+      <w:r>
+        <w:t>i</w:t>
+      </w:r>
+      <w:proofErr w:type="spellEnd"/>
+      <w:r>
+        <w:t xml:space="preserve"> = 1; </w:t>
+      </w:r>
+      <w:proofErr w:type="spellStart"/>
+      <w:r>
+        <w:t>i</w:t>
+      </w:r>
+      <w:proofErr w:type="spellEnd"/>
+      <w:r>
+        <w:t xml:space="preserve"> &lt;= 100; </w:t>
+      </w:r>
+      <w:proofErr w:type="spellStart"/>
+      <w:r>
+        <w:t>i</w:t>
+      </w:r>
+      <w:proofErr w:type="spellEnd"/>
+      <w:r>
+        <w:t>++) {</w:t>
+      </w:r>
+    </w:p>
+    <w:p>
+      <w:pPr>
+        <w:pStyle w:val="Heading7"/>
+      </w:pPr>
+      <w:r>
+        <w:t xml:space="preserve">    if (</w:t>
+      </w:r>
+      <w:proofErr w:type="spellStart"/>
+      <w:r>
+        <w:t>i</w:t>
+      </w:r>
+      <w:proofErr w:type="spellEnd"/>
+      <w:r>
+        <w:t xml:space="preserve"> % 3 === 0 &amp;&amp; </w:t>
+      </w:r>
+      <w:proofErr w:type="spellStart"/>
+      <w:r>
+        <w:t>i</w:t>
+      </w:r>
+      <w:proofErr w:type="spellEnd"/>
+      <w:r>
+        <w:t xml:space="preserve"> % 5 === 0) {</w:t>
+      </w:r>
+    </w:p>
+    <w:p>
+      <w:pPr>
+        <w:pStyle w:val="Heading7"/>
+      </w:pPr>
+      <w:r>
+        <w:t xml:space="preserve">      console.log('</w:t>
+      </w:r>
+      <w:proofErr w:type="spellStart"/>
+      <w:r>
+        <w:t>Fizzbuzz</w:t>
+      </w:r>
+      <w:proofErr w:type="spellEnd"/>
+      <w:r>
+        <w:t>');</w:t>
+      </w:r>
+    </w:p>
+    <w:p>
+      <w:pPr>
+        <w:pStyle w:val="Heading7"/>
+      </w:pPr>
+      <w:r>
+        <w:t xml:space="preserve">    } else if (</w:t>
+      </w:r>
+      <w:proofErr w:type="spellStart"/>
+      <w:r>
+        <w:t>i</w:t>
+      </w:r>
+      <w:proofErr w:type="spellEnd"/>
+      <w:r>
+        <w:t xml:space="preserve"> % 3 === 0) {</w:t>
+      </w:r>
+    </w:p>
+    <w:p>
+      <w:pPr>
+        <w:pStyle w:val="Heading7"/>
+      </w:pPr>
+      <w:r>
+        <w:t xml:space="preserve">      console.log('Fizz');</w:t>
+      </w:r>
+    </w:p>
+    <w:p>
+      <w:pPr>
+        <w:pStyle w:val="Heading7"/>
+      </w:pPr>
+      <w:r>
+        <w:t xml:space="preserve">    } else if (</w:t>
+      </w:r>
+      <w:proofErr w:type="spellStart"/>
+      <w:r>
+        <w:t>i</w:t>
+      </w:r>
+      <w:proofErr w:type="spellEnd"/>
+      <w:r>
+        <w:t xml:space="preserve"> % 5 === 0) {</w:t>
+      </w:r>
+    </w:p>
+    <w:p>
+      <w:pPr>
+        <w:pStyle w:val="Heading7"/>
+      </w:pPr>
+      <w:r>
+        <w:t xml:space="preserve">      console.log('Buzz');</w:t>
+      </w:r>
+    </w:p>
+    <w:p>
+      <w:pPr>
+        <w:pStyle w:val="Heading7"/>
+      </w:pPr>
+      <w:r>
+        <w:t xml:space="preserve">    } else {</w:t>
+      </w:r>
+    </w:p>
+    <w:p>
+      <w:pPr>
+        <w:pStyle w:val="Heading7"/>
+      </w:pPr>
+      <w:r>
+        <w:t xml:space="preserve">      console.log(</w:t>
+      </w:r>
+      <w:proofErr w:type="spellStart"/>
+      <w:r>
+        <w:t>i</w:t>
+      </w:r>
+      <w:proofErr w:type="spellEnd"/>
+      <w:r>
+        <w:t>);</w:t>
+      </w:r>
+    </w:p>
+    <w:p>
+      <w:pPr>
+        <w:pStyle w:val="Heading7"/>
+      </w:pPr>
+      <w:r>
+        <w:t xml:space="preserve">    }</w:t>
+      </w:r>
+    </w:p>
+    <w:p>
+      <w:pPr>
+        <w:pStyle w:val="Heading7"/>
+      </w:pPr>
+      <w:r>
+        <w:t xml:space="preserve">  }</w:t>
+      </w:r>
+    </w:p>
+    <w:p>
+      <w:pPr>
+        <w:pStyle w:val="Heading7"/>
+      </w:pPr>
+      <w:r>
+        <w:t>}</w:t>
+      </w:r>
+    </w:p>
+    <w:p>
+      <w:pPr>
+        <w:pStyle w:val="Heading7"/>
+      </w:pPr>
+    </w:p>
+    <w:p>
+      <w:pPr>
+        <w:pStyle w:val="Heading7"/>
+      </w:pPr>
+      <w:proofErr w:type="spellStart"/>
+      <w:r>
+        <w:lastRenderedPageBreak/>
+        <w:t>fizzBuzz</w:t>
+      </w:r>
+      <w:proofErr w:type="spellEnd"/>
+      <w:r>
+        <w:t>();</w:t>
+      </w:r>
+    </w:p>
+    <w:p>
+      <w:pPr>
+        <w:pStyle w:val="Heading6"/>
+        <w:rPr>
+          <w:lang w:val="es-MX"/>
+        </w:rPr>
+      </w:pPr>
+      <w:r>
+        <w:rPr>
+          <w:lang w:val="es-MX"/>
+        </w:rPr>
+        <w:t xml:space="preserve">Ahora guarda el archivo, abre tu terminal y ejecuta el comando </w:t>
+      </w:r>
+      <w:proofErr w:type="spellStart"/>
+      <w:r>
+        <w:rPr>
+          <w:lang w:val="es-MX"/>
+        </w:rPr>
+        <w:t>node</w:t>
+      </w:r>
+      <w:proofErr w:type="spellEnd"/>
+      <w:r>
+        <w:rPr>
+          <w:lang w:val="es-MX"/>
+        </w:rPr>
+        <w:t xml:space="preserve"> index.js. Verás que en tu terminal </w:t>
+      </w:r>
+      <w:proofErr w:type="spellStart"/>
+      <w:r>
+        <w:rPr>
+          <w:lang w:val="es-MX"/>
+        </w:rPr>
+        <w:t>aparecera</w:t>
+      </w:r>
+      <w:proofErr w:type="spellEnd"/>
+      <w:r>
+        <w:rPr>
+          <w:lang w:val="es-MX"/>
+        </w:rPr>
+        <w:t xml:space="preserve"> el resultado de ejecutar el programa.</w:t>
+      </w:r>
+    </w:p>
+    <w:p>
+      <w:pPr>
+        <w:pStyle w:val="Heading5"/>
+      </w:pPr>
+      <w:proofErr w:type="spellStart"/>
+      <w:r>
+        <w:t>Ejemplo</w:t>
+      </w:r>
+      <w:proofErr w:type="spellEnd"/>
+      <w:r>
+        <w:t xml:space="preserve"> 03</w:t>
+      </w:r>
+    </w:p>
+    <w:p>
+      <w:pPr>
+        <w:pStyle w:val="Heading6"/>
+        <w:rPr>
+          <w:lang w:val="es-MX"/>
+        </w:rPr>
+      </w:pPr>
+      <w:r>
+        <w:rPr>
+          <w:lang w:val="es-MX"/>
+        </w:rPr>
+        <w:t xml:space="preserve">Conocer y trabajar con módulos del </w:t>
+      </w:r>
+      <w:proofErr w:type="spellStart"/>
+      <w:r>
+        <w:rPr>
+          <w:lang w:val="es-MX"/>
+        </w:rPr>
+        <w:t>core</w:t>
+      </w:r>
+      <w:proofErr w:type="spellEnd"/>
+      <w:r>
+        <w:rPr>
+          <w:lang w:val="es-MX"/>
+        </w:rPr>
+        <w:t xml:space="preserve"> y módulos de terceros.</w:t>
+      </w:r>
+    </w:p>
+    <w:p>
+      <w:pPr>
+        <w:pStyle w:val="Heading6"/>
+      </w:pPr>
+      <w:proofErr w:type="spellStart"/>
+      <w:r>
+        <w:t>Módulos</w:t>
+      </w:r>
+      <w:proofErr w:type="spellEnd"/>
+      <w:r>
+        <w:t xml:space="preserve"> del core</w:t>
+      </w:r>
+    </w:p>
+    <w:p>
+      <w:pPr>
+        <w:pStyle w:val="Heading7"/>
+        <w:rPr>
+          <w:lang w:val="es-MX"/>
+        </w:rPr>
+      </w:pPr>
+      <w:r>
+        <w:rPr>
+          <w:lang w:val="es-MX"/>
+        </w:rPr>
+        <w:t xml:space="preserve">Node.js tiene módulos que ofrece de manera nativa, es decir, no requiere instalación de nada </w:t>
+      </w:r>
+      <w:proofErr w:type="spellStart"/>
+      <w:r>
+        <w:rPr>
+          <w:lang w:val="es-MX"/>
+        </w:rPr>
+        <w:t>mas</w:t>
+      </w:r>
+      <w:proofErr w:type="spellEnd"/>
+      <w:r>
+        <w:rPr>
+          <w:lang w:val="es-MX"/>
+        </w:rPr>
+        <w:t xml:space="preserve"> para ser utilizados (los módulos compilados se encuentran en la instalación de </w:t>
+      </w:r>
+      <w:proofErr w:type="spellStart"/>
+      <w:r>
+        <w:rPr>
+          <w:lang w:val="es-MX"/>
+        </w:rPr>
+        <w:t>Nodejs</w:t>
+      </w:r>
+      <w:proofErr w:type="spellEnd"/>
+      <w:r>
+        <w:rPr>
+          <w:lang w:val="es-MX"/>
+        </w:rPr>
+        <w:t xml:space="preserve"> en la carpeta </w:t>
+      </w:r>
+      <w:proofErr w:type="spellStart"/>
+      <w:r>
+        <w:rPr>
+          <w:lang w:val="es-MX"/>
+        </w:rPr>
+        <w:t>lib</w:t>
+      </w:r>
+      <w:proofErr w:type="spellEnd"/>
+      <w:r>
+        <w:rPr>
+          <w:lang w:val="es-MX"/>
+        </w:rPr>
+        <w:t xml:space="preserve">/), a estos se les conoce como </w:t>
+      </w:r>
+      <w:proofErr w:type="spellStart"/>
+      <w:r>
+        <w:rPr>
+          <w:lang w:val="es-MX"/>
+        </w:rPr>
+        <w:t>modulos</w:t>
+      </w:r>
+      <w:proofErr w:type="spellEnd"/>
+      <w:r>
+        <w:rPr>
+          <w:lang w:val="es-MX"/>
+        </w:rPr>
+        <w:t xml:space="preserve"> del </w:t>
+      </w:r>
+      <w:proofErr w:type="spellStart"/>
+      <w:r>
+        <w:rPr>
+          <w:lang w:val="es-MX"/>
+        </w:rPr>
+        <w:t>core</w:t>
+      </w:r>
+      <w:proofErr w:type="spellEnd"/>
+      <w:r>
+        <w:rPr>
+          <w:lang w:val="es-MX"/>
+        </w:rPr>
+        <w:t>.</w:t>
+      </w:r>
+    </w:p>
+    <w:p>
+      <w:pPr>
+        <w:pStyle w:val="Heading7"/>
+        <w:rPr>
+          <w:lang w:val="es-MX"/>
+        </w:rPr>
+      </w:pPr>
+    </w:p>
+    <w:p>
+      <w:pPr>
+        <w:pStyle w:val="Heading7"/>
+        <w:rPr>
+          <w:lang w:val="es-MX"/>
+        </w:rPr>
+      </w:pPr>
+      <w:proofErr w:type="spellStart"/>
+      <w:r>
+        <w:rPr>
+          <w:lang w:val="es-MX"/>
+        </w:rPr>
+        <w:t>Node</w:t>
+      </w:r>
+      <w:proofErr w:type="spellEnd"/>
+      <w:r>
+        <w:rPr>
+          <w:lang w:val="es-MX"/>
+        </w:rPr>
+        <w:t xml:space="preserve"> ofrece una gran cantidad de </w:t>
+      </w:r>
+      <w:proofErr w:type="spellStart"/>
+      <w:r>
+        <w:rPr>
+          <w:lang w:val="es-MX"/>
+        </w:rPr>
+        <w:t>modulos</w:t>
+      </w:r>
+      <w:proofErr w:type="spellEnd"/>
+      <w:r>
+        <w:rPr>
+          <w:lang w:val="es-MX"/>
+        </w:rPr>
+        <w:t>, podemos encontrarlos en su documentación:</w:t>
+      </w:r>
+    </w:p>
+    <w:p>
+      <w:pPr>
+        <w:pStyle w:val="Heading6"/>
+        <w:rPr>
+          <w:lang w:val="es-MX"/>
+        </w:rPr>
+      </w:pPr>
+      <w:r>
+        <w:rPr>
+          <w:lang w:val="es-MX"/>
+        </w:rPr>
+        <w:t>ENTENDAMOS LOS MODULOS</w:t>
+      </w:r>
+    </w:p>
+    <w:p>
+      <w:pPr>
+        <w:pStyle w:val="Heading7"/>
+        <w:rPr>
+          <w:lang w:val="es-MX"/>
+        </w:rPr>
+      </w:pPr>
+      <w:r>
+        <w:rPr>
+          <w:lang w:val="es-MX"/>
+        </w:rPr>
+        <w:t>Son herramientas o grupo de funciones prefabricadas que nos facilitan la construcción de nuestro código.</w:t>
+      </w:r>
+    </w:p>
+    <w:p>
+      <w:pPr>
+        <w:pStyle w:val="Heading6"/>
+        <w:rPr>
+          <w:lang w:val="es-MX"/>
+        </w:rPr>
+      </w:pPr>
+      <w:r>
+        <w:rPr>
+          <w:lang w:val="es-MX"/>
+        </w:rPr>
+        <w:t>¿COMO SE USAN?</w:t>
+      </w:r>
+    </w:p>
+    <w:p>
+      <w:pPr>
+        <w:pStyle w:val="Heading7"/>
+        <w:rPr>
+          <w:lang w:val="es-MX"/>
+        </w:rPr>
+      </w:pPr>
+      <w:proofErr w:type="spellStart"/>
+      <w:r>
+        <w:rPr>
+          <w:lang w:val="es-MX"/>
+        </w:rPr>
+        <w:t>Imagenemos</w:t>
+      </w:r>
+      <w:proofErr w:type="spellEnd"/>
+      <w:r>
+        <w:rPr>
+          <w:lang w:val="es-MX"/>
+        </w:rPr>
+        <w:t xml:space="preserve"> que tenemos que ir a la escuela, y nuestra mochila es nuestro documento de </w:t>
+      </w:r>
+      <w:proofErr w:type="spellStart"/>
+      <w:r>
+        <w:rPr>
+          <w:lang w:val="es-MX"/>
+        </w:rPr>
+        <w:t>javascript</w:t>
+      </w:r>
+      <w:proofErr w:type="spellEnd"/>
+      <w:r>
+        <w:rPr>
+          <w:lang w:val="es-MX"/>
+        </w:rPr>
+        <w:t xml:space="preserve"> "mochila.js", ahora imaginemos que cada materia es un </w:t>
+      </w:r>
+      <w:proofErr w:type="spellStart"/>
+      <w:r>
+        <w:rPr>
+          <w:lang w:val="es-MX"/>
+        </w:rPr>
+        <w:t>modulo</w:t>
+      </w:r>
+      <w:proofErr w:type="spellEnd"/>
+      <w:r>
+        <w:rPr>
+          <w:lang w:val="es-MX"/>
+        </w:rPr>
+        <w:t xml:space="preserve">, y ese </w:t>
+      </w:r>
+      <w:proofErr w:type="spellStart"/>
+      <w:r>
+        <w:rPr>
+          <w:lang w:val="es-MX"/>
+        </w:rPr>
+        <w:t>dia</w:t>
+      </w:r>
+      <w:proofErr w:type="spellEnd"/>
+      <w:r>
+        <w:rPr>
+          <w:lang w:val="es-MX"/>
+        </w:rPr>
+        <w:t xml:space="preserve"> tendremos que ver 3 materias, </w:t>
+      </w:r>
+      <w:proofErr w:type="spellStart"/>
+      <w:r>
+        <w:rPr>
+          <w:lang w:val="es-MX"/>
+        </w:rPr>
+        <w:t>matematicas</w:t>
+      </w:r>
+      <w:proofErr w:type="spellEnd"/>
+      <w:r>
+        <w:rPr>
+          <w:lang w:val="es-MX"/>
+        </w:rPr>
+        <w:t xml:space="preserve">, </w:t>
+      </w:r>
+      <w:proofErr w:type="spellStart"/>
+      <w:r>
+        <w:rPr>
+          <w:lang w:val="es-MX"/>
+        </w:rPr>
+        <w:t>fisica</w:t>
+      </w:r>
+      <w:proofErr w:type="spellEnd"/>
+      <w:r>
+        <w:rPr>
+          <w:lang w:val="es-MX"/>
+        </w:rPr>
+        <w:t xml:space="preserve"> y </w:t>
+      </w:r>
+      <w:proofErr w:type="spellStart"/>
+      <w:r>
+        <w:rPr>
+          <w:lang w:val="es-MX"/>
+        </w:rPr>
+        <w:t>quimica</w:t>
+      </w:r>
+      <w:proofErr w:type="spellEnd"/>
+      <w:r>
+        <w:rPr>
+          <w:lang w:val="es-MX"/>
+        </w:rPr>
+        <w:t>. Entonces... yo necesito meter cada libro en la mochila para poder llevar esas materias.</w:t>
+      </w:r>
+    </w:p>
+    <w:p>
+      <w:pPr>
+        <w:pStyle w:val="Heading7"/>
+        <w:rPr>
+          <w:lang w:val="es-MX"/>
+        </w:rPr>
+      </w:pPr>
+      <w:r>
+        <w:rPr>
+          <w:lang w:val="es-MX"/>
+        </w:rPr>
+        <w:t xml:space="preserve">Ahora pensemos que la manera de realizar la acción de meter los libros a la mochila requiere un </w:t>
+      </w:r>
+      <w:proofErr w:type="spellStart"/>
+      <w:r>
+        <w:rPr>
+          <w:lang w:val="es-MX"/>
+        </w:rPr>
+        <w:t>comado</w:t>
+      </w:r>
+      <w:proofErr w:type="spellEnd"/>
+      <w:r>
+        <w:rPr>
+          <w:lang w:val="es-MX"/>
+        </w:rPr>
+        <w:t>, y ese comando es el siguiente :</w:t>
+      </w:r>
+    </w:p>
+    <w:p>
+      <w:pPr>
+        <w:pStyle w:val="Heading8"/>
+        <w:rPr>
+          <w:lang w:val="es-MX"/>
+        </w:rPr>
+      </w:pPr>
+      <w:proofErr w:type="spellStart"/>
+      <w:r>
+        <w:rPr>
+          <w:lang w:val="es-MX"/>
+        </w:rPr>
+        <w:t>var</w:t>
+      </w:r>
+      <w:proofErr w:type="spellEnd"/>
+      <w:r>
+        <w:rPr>
+          <w:lang w:val="es-MX"/>
+        </w:rPr>
+        <w:t xml:space="preserve"> MATEMATICAS = </w:t>
+      </w:r>
+      <w:proofErr w:type="spellStart"/>
+      <w:r>
+        <w:rPr>
+          <w:lang w:val="es-MX"/>
+        </w:rPr>
+        <w:t>require</w:t>
+      </w:r>
+      <w:proofErr w:type="spellEnd"/>
+      <w:r>
+        <w:rPr>
+          <w:lang w:val="es-MX"/>
+        </w:rPr>
+        <w:t>('LIBRO_DE_MATEMATICAS');</w:t>
+      </w:r>
+    </w:p>
+    <w:p>
+      <w:pPr>
+        <w:pStyle w:val="Heading8"/>
+        <w:rPr>
+          <w:lang w:val="es-MX"/>
+        </w:rPr>
+      </w:pPr>
+      <w:proofErr w:type="spellStart"/>
+      <w:r>
+        <w:rPr>
+          <w:lang w:val="es-MX"/>
+        </w:rPr>
+        <w:t>var</w:t>
+      </w:r>
+      <w:proofErr w:type="spellEnd"/>
+      <w:r>
+        <w:rPr>
+          <w:lang w:val="es-MX"/>
+        </w:rPr>
+        <w:t xml:space="preserve"> FISICA      = </w:t>
+      </w:r>
+      <w:proofErr w:type="spellStart"/>
+      <w:r>
+        <w:rPr>
+          <w:lang w:val="es-MX"/>
+        </w:rPr>
+        <w:t>require</w:t>
+      </w:r>
+      <w:proofErr w:type="spellEnd"/>
+      <w:r>
+        <w:rPr>
+          <w:lang w:val="es-MX"/>
+        </w:rPr>
+        <w:t>('LIBRO_DE_FISICA');</w:t>
+      </w:r>
+    </w:p>
+    <w:p>
+      <w:pPr>
+        <w:pStyle w:val="Heading8"/>
+        <w:rPr>
+          <w:lang w:val="es-MX"/>
+        </w:rPr>
+      </w:pPr>
+      <w:proofErr w:type="spellStart"/>
+      <w:r>
+        <w:rPr>
+          <w:lang w:val="es-MX"/>
+        </w:rPr>
+        <w:t>var</w:t>
+      </w:r>
+      <w:proofErr w:type="spellEnd"/>
+      <w:r>
+        <w:rPr>
+          <w:lang w:val="es-MX"/>
+        </w:rPr>
+        <w:t xml:space="preserve"> QUIMICA     = </w:t>
+      </w:r>
+      <w:proofErr w:type="spellStart"/>
+      <w:r>
+        <w:rPr>
+          <w:lang w:val="es-MX"/>
+        </w:rPr>
+        <w:t>require</w:t>
+      </w:r>
+      <w:proofErr w:type="spellEnd"/>
+      <w:r>
+        <w:rPr>
+          <w:lang w:val="es-MX"/>
+        </w:rPr>
+        <w:t>('LIBRO_DE_QUIMICA');</w:t>
+      </w:r>
+    </w:p>
+    <w:p>
+      <w:pPr>
+        <w:pStyle w:val="Heading7"/>
+        <w:rPr>
+          <w:lang w:val="es-MX"/>
+        </w:rPr>
+      </w:pPr>
+      <w:r>
+        <w:rPr>
+          <w:lang w:val="es-MX"/>
+        </w:rPr>
+        <w:t xml:space="preserve">Entonces en mi archivo mochila.js ya tengo 3 variables que cada una </w:t>
+      </w:r>
+      <w:proofErr w:type="spellStart"/>
+      <w:r>
+        <w:rPr>
+          <w:lang w:val="es-MX"/>
+        </w:rPr>
+        <w:t>esta</w:t>
+      </w:r>
+      <w:proofErr w:type="spellEnd"/>
+      <w:r>
+        <w:rPr>
+          <w:lang w:val="es-MX"/>
+        </w:rPr>
+        <w:t xml:space="preserve"> cargando una materia.</w:t>
+      </w:r>
+    </w:p>
+    <w:p>
+      <w:pPr>
+        <w:pStyle w:val="Heading7"/>
+        <w:rPr>
+          <w:lang w:val="es-MX"/>
+        </w:rPr>
+      </w:pPr>
+      <w:r>
+        <w:rPr>
+          <w:lang w:val="es-MX"/>
+        </w:rPr>
+        <w:lastRenderedPageBreak/>
+        <w:t xml:space="preserve">Ahora si una materia es igual a un </w:t>
+      </w:r>
+      <w:proofErr w:type="spellStart"/>
+      <w:r>
+        <w:rPr>
+          <w:lang w:val="es-MX"/>
+        </w:rPr>
+        <w:t>modulo</w:t>
+      </w:r>
+      <w:proofErr w:type="spellEnd"/>
+      <w:r>
+        <w:rPr>
+          <w:lang w:val="es-MX"/>
+        </w:rPr>
+        <w:t xml:space="preserve">, esto quiere decir que tengo 3 </w:t>
+      </w:r>
+      <w:proofErr w:type="spellStart"/>
+      <w:r>
+        <w:rPr>
+          <w:lang w:val="es-MX"/>
+        </w:rPr>
+        <w:t>modulos</w:t>
+      </w:r>
+      <w:proofErr w:type="spellEnd"/>
+      <w:r>
+        <w:rPr>
+          <w:lang w:val="es-MX"/>
+        </w:rPr>
+        <w:t xml:space="preserve"> cargados en mi archivo, si lo pasamos al mundo de </w:t>
+      </w:r>
+      <w:proofErr w:type="spellStart"/>
+      <w:r>
+        <w:rPr>
+          <w:lang w:val="es-MX"/>
+        </w:rPr>
+        <w:t>node</w:t>
+      </w:r>
+      <w:proofErr w:type="spellEnd"/>
+      <w:r>
+        <w:rPr>
+          <w:lang w:val="es-MX"/>
+        </w:rPr>
+        <w:t xml:space="preserve">, eso quiere decir que puedo cargar los </w:t>
+      </w:r>
+      <w:proofErr w:type="spellStart"/>
+      <w:r>
+        <w:rPr>
+          <w:lang w:val="es-MX"/>
+        </w:rPr>
+        <w:t>modulos</w:t>
+      </w:r>
+      <w:proofErr w:type="spellEnd"/>
+      <w:r>
+        <w:rPr>
+          <w:lang w:val="es-MX"/>
+        </w:rPr>
+        <w:t xml:space="preserve"> </w:t>
+      </w:r>
+      <w:proofErr w:type="spellStart"/>
+      <w:r>
+        <w:rPr>
+          <w:lang w:val="es-MX"/>
+        </w:rPr>
+        <w:t>mandadolos</w:t>
+      </w:r>
+      <w:proofErr w:type="spellEnd"/>
+      <w:r>
+        <w:rPr>
+          <w:lang w:val="es-MX"/>
+        </w:rPr>
+        <w:t xml:space="preserve"> llamar con esta sintaxis:</w:t>
+      </w:r>
+    </w:p>
+    <w:p>
+      <w:pPr>
+        <w:pStyle w:val="Heading8"/>
+        <w:rPr>
+          <w:lang w:val="es-MX"/>
+        </w:rPr>
+      </w:pPr>
+      <w:proofErr w:type="spellStart"/>
+      <w:r>
+        <w:rPr>
+          <w:lang w:val="es-MX"/>
+        </w:rPr>
+        <w:t>var</w:t>
+      </w:r>
+      <w:proofErr w:type="spellEnd"/>
+      <w:r>
+        <w:rPr>
+          <w:lang w:val="es-MX"/>
+        </w:rPr>
+        <w:t xml:space="preserve"> VARIABLE_DONDE_SE_GUARDARA = </w:t>
+      </w:r>
+      <w:proofErr w:type="spellStart"/>
+      <w:r>
+        <w:rPr>
+          <w:lang w:val="es-MX"/>
+        </w:rPr>
+        <w:t>require</w:t>
+      </w:r>
+      <w:proofErr w:type="spellEnd"/>
+      <w:r>
+        <w:rPr>
+          <w:lang w:val="es-MX"/>
+        </w:rPr>
+        <w:t>('NOMBRE_DEL_MODULO');</w:t>
+      </w:r>
+    </w:p>
+    <w:p>
+      <w:pPr>
+        <w:pStyle w:val="Heading7"/>
+        <w:rPr>
+          <w:lang w:val="es-MX"/>
+        </w:rPr>
+      </w:pPr>
+      <w:proofErr w:type="spellStart"/>
+      <w:r>
+        <w:rPr>
+          <w:lang w:val="es-MX"/>
+        </w:rPr>
+        <w:t>Basicamente</w:t>
+      </w:r>
+      <w:proofErr w:type="spellEnd"/>
+      <w:r>
+        <w:rPr>
+          <w:lang w:val="es-MX"/>
+        </w:rPr>
+        <w:t xml:space="preserve"> la función "</w:t>
+      </w:r>
+      <w:proofErr w:type="spellStart"/>
+      <w:r>
+        <w:rPr>
+          <w:lang w:val="es-MX"/>
+        </w:rPr>
+        <w:t>require</w:t>
+      </w:r>
+      <w:proofErr w:type="spellEnd"/>
+      <w:r>
+        <w:rPr>
+          <w:lang w:val="es-MX"/>
+        </w:rPr>
+        <w:t xml:space="preserve">()" es la que se encarga de cargar los </w:t>
+      </w:r>
+      <w:proofErr w:type="spellStart"/>
+      <w:r>
+        <w:rPr>
+          <w:lang w:val="es-MX"/>
+        </w:rPr>
+        <w:t>modulos</w:t>
+      </w:r>
+      <w:proofErr w:type="spellEnd"/>
+      <w:r>
+        <w:rPr>
+          <w:lang w:val="es-MX"/>
+        </w:rPr>
+        <w:t xml:space="preserve"> en nuestro archivo, a este proceso se le conoce como : INYECCION DE DEPENDENCIAS.</w:t>
+      </w:r>
+    </w:p>
+    <w:p>
+      <w:pPr>
+        <w:pStyle w:val="Heading7"/>
+        <w:rPr>
+          <w:lang w:val="es-MX"/>
+        </w:rPr>
+      </w:pPr>
+      <w:r>
+        <w:rPr>
+          <w:lang w:val="es-MX"/>
+        </w:rPr>
+        <w:t xml:space="preserve">Existen 3 tipos de </w:t>
+      </w:r>
+      <w:proofErr w:type="spellStart"/>
+      <w:r>
+        <w:rPr>
+          <w:lang w:val="es-MX"/>
+        </w:rPr>
+        <w:t>modulos</w:t>
+      </w:r>
+      <w:proofErr w:type="spellEnd"/>
+      <w:r>
+        <w:rPr>
+          <w:lang w:val="es-MX"/>
+        </w:rPr>
+        <w:t xml:space="preserve"> que podemos utilizar en nuestros proyectos:</w:t>
+      </w:r>
+    </w:p>
+    <w:p>
+      <w:pPr>
+        <w:pStyle w:val="Heading8"/>
+        <w:rPr>
+          <w:lang w:val="es-MX"/>
+        </w:rPr>
+      </w:pPr>
+      <w:r>
+        <w:rPr>
+          <w:lang w:val="es-MX"/>
+        </w:rPr>
+        <w:t>MODULOS INTEGRADOS DE NODE.JS</w:t>
+      </w:r>
+    </w:p>
+    <w:p>
+      <w:pPr>
+        <w:pStyle w:val="Heading8"/>
+        <w:rPr>
+          <w:lang w:val="es-MX"/>
+        </w:rPr>
+      </w:pPr>
+      <w:r>
+        <w:rPr>
+          <w:lang w:val="es-MX"/>
+        </w:rPr>
+        <w:t>MODULOS DE TERCEROS NPM</w:t>
+      </w:r>
+    </w:p>
+    <w:p>
+      <w:pPr>
+        <w:pStyle w:val="Heading8"/>
+        <w:rPr>
+          <w:lang w:val="es-MX"/>
+        </w:rPr>
+      </w:pPr>
+      <w:r>
+        <w:rPr>
+          <w:lang w:val="es-MX"/>
+        </w:rPr>
+        <w:t>MODULOS CREADOS</w:t>
+      </w:r>
+    </w:p>
+    <w:p>
+      <w:pPr>
+        <w:pStyle w:val="Heading6"/>
+        <w:rPr>
+          <w:lang w:val="es-MX"/>
+        </w:rPr>
+      </w:pPr>
+      <w:r>
+        <w:rPr>
+          <w:lang w:val="es-MX"/>
+        </w:rPr>
+        <w:t>MODULOS INTEGRADOS DE NODE.JS</w:t>
+      </w:r>
+    </w:p>
+    <w:p>
+      <w:pPr>
+        <w:pStyle w:val="Heading7"/>
+        <w:rPr>
+          <w:lang w:val="es-MX"/>
+        </w:rPr>
+      </w:pPr>
+      <w:r>
+        <w:rPr>
+          <w:lang w:val="es-MX"/>
+        </w:rPr>
+        <w:t xml:space="preserve">Estos </w:t>
+      </w:r>
+      <w:proofErr w:type="spellStart"/>
+      <w:r>
+        <w:rPr>
+          <w:lang w:val="es-MX"/>
+        </w:rPr>
+        <w:t>modulos</w:t>
+      </w:r>
+      <w:proofErr w:type="spellEnd"/>
+      <w:r>
+        <w:rPr>
+          <w:lang w:val="es-MX"/>
+        </w:rPr>
+        <w:t xml:space="preserve"> ya vienen integrados en node.js no requieren ningún tipo de instalación, solo los mandamos llamar directo y podremos hacer uso de ellos.</w:t>
+      </w:r>
+    </w:p>
+    <w:p>
+      <w:pPr>
+        <w:pStyle w:val="Heading7"/>
+        <w:rPr>
+          <w:lang w:val="es-MX"/>
+        </w:rPr>
+      </w:pPr>
+      <w:r>
+        <w:rPr>
+          <w:lang w:val="es-MX"/>
+        </w:rPr>
+        <w:t xml:space="preserve">Si revisamos la lista de </w:t>
+      </w:r>
+      <w:proofErr w:type="spellStart"/>
+      <w:r>
+        <w:rPr>
+          <w:lang w:val="es-MX"/>
+        </w:rPr>
+        <w:t>modulos</w:t>
+      </w:r>
+      <w:proofErr w:type="spellEnd"/>
+      <w:r>
+        <w:rPr>
+          <w:lang w:val="es-MX"/>
+        </w:rPr>
+        <w:t xml:space="preserve">, encontraremos el </w:t>
+      </w:r>
+      <w:proofErr w:type="spellStart"/>
+      <w:r>
+        <w:rPr>
+          <w:lang w:val="es-MX"/>
+        </w:rPr>
+        <w:t>modulo</w:t>
+      </w:r>
+      <w:proofErr w:type="spellEnd"/>
+      <w:r>
+        <w:rPr>
+          <w:lang w:val="es-MX"/>
+        </w:rPr>
+        <w:t xml:space="preserve"> OS, este </w:t>
+      </w:r>
+      <w:proofErr w:type="spellStart"/>
+      <w:r>
+        <w:rPr>
+          <w:lang w:val="es-MX"/>
+        </w:rPr>
+        <w:t>modulo</w:t>
+      </w:r>
+      <w:proofErr w:type="spellEnd"/>
+      <w:r>
+        <w:rPr>
+          <w:lang w:val="es-MX"/>
+        </w:rPr>
+        <w:t xml:space="preserve"> nos permite revisar los datos del hardware de nuestra computadora, como uso de CPU, memoria, cuantos </w:t>
+      </w:r>
+      <w:proofErr w:type="spellStart"/>
+      <w:r>
+        <w:rPr>
+          <w:lang w:val="es-MX"/>
+        </w:rPr>
+        <w:t>cores</w:t>
+      </w:r>
+      <w:proofErr w:type="spellEnd"/>
+      <w:r>
+        <w:rPr>
+          <w:lang w:val="es-MX"/>
+        </w:rPr>
+        <w:t xml:space="preserve"> tiene de procesador etc.</w:t>
+      </w:r>
+    </w:p>
+    <w:p>
+      <w:pPr>
+        <w:pStyle w:val="Heading7"/>
+        <w:rPr>
+          <w:lang w:val="es-MX"/>
+        </w:rPr>
+      </w:pPr>
+      <w:r>
+        <w:rPr>
+          <w:lang w:val="es-MX"/>
+        </w:rPr>
+        <w:t xml:space="preserve">Si yo quiero saber </w:t>
+      </w:r>
+      <w:proofErr w:type="spellStart"/>
+      <w:r>
+        <w:rPr>
+          <w:lang w:val="es-MX"/>
+        </w:rPr>
+        <w:t>cuantos</w:t>
+      </w:r>
+      <w:proofErr w:type="spellEnd"/>
+      <w:r>
+        <w:rPr>
+          <w:lang w:val="es-MX"/>
+        </w:rPr>
+        <w:t xml:space="preserve"> CPU tiene mi computadora, con el </w:t>
+      </w:r>
+      <w:proofErr w:type="spellStart"/>
+      <w:r>
+        <w:rPr>
+          <w:lang w:val="es-MX"/>
+        </w:rPr>
+        <w:t>modulo</w:t>
+      </w:r>
+      <w:proofErr w:type="spellEnd"/>
+      <w:r>
+        <w:rPr>
+          <w:lang w:val="es-MX"/>
+        </w:rPr>
+        <w:t xml:space="preserve"> de OS, el primer paso </w:t>
+      </w:r>
+      <w:proofErr w:type="spellStart"/>
+      <w:r>
+        <w:rPr>
+          <w:lang w:val="es-MX"/>
+        </w:rPr>
+        <w:t>seria</w:t>
+      </w:r>
+      <w:proofErr w:type="spellEnd"/>
+      <w:r>
+        <w:rPr>
+          <w:lang w:val="es-MX"/>
+        </w:rPr>
+        <w:t xml:space="preserve"> cargar el </w:t>
+      </w:r>
+      <w:proofErr w:type="spellStart"/>
+      <w:r>
+        <w:rPr>
+          <w:lang w:val="es-MX"/>
+        </w:rPr>
+        <w:t>modulo</w:t>
+      </w:r>
+      <w:proofErr w:type="spellEnd"/>
+      <w:r>
+        <w:rPr>
+          <w:lang w:val="es-MX"/>
+        </w:rPr>
+        <w:t xml:space="preserve"> en mi archivo</w:t>
+      </w:r>
+    </w:p>
+    <w:p>
+      <w:pPr>
+        <w:pStyle w:val="Heading8"/>
+        <w:rPr>
+          <w:lang w:val="es-MX"/>
+        </w:rPr>
+      </w:pPr>
+      <w:proofErr w:type="spellStart"/>
+      <w:r>
+        <w:rPr>
+          <w:lang w:val="es-MX"/>
+        </w:rPr>
+        <w:t>var</w:t>
+      </w:r>
+      <w:proofErr w:type="spellEnd"/>
+      <w:r>
+        <w:rPr>
+          <w:lang w:val="es-MX"/>
+        </w:rPr>
+        <w:t xml:space="preserve"> os = </w:t>
+      </w:r>
+      <w:proofErr w:type="spellStart"/>
+      <w:r>
+        <w:rPr>
+          <w:lang w:val="es-MX"/>
+        </w:rPr>
+        <w:t>require</w:t>
+      </w:r>
+      <w:proofErr w:type="spellEnd"/>
+      <w:r>
+        <w:rPr>
+          <w:lang w:val="es-MX"/>
+        </w:rPr>
+        <w:t>('os');</w:t>
+      </w:r>
+    </w:p>
+    <w:p>
+      <w:pPr>
+        <w:pStyle w:val="Heading7"/>
+        <w:rPr>
+          <w:lang w:val="es-MX"/>
+        </w:rPr>
+      </w:pPr>
+      <w:r>
+        <w:rPr>
+          <w:lang w:val="es-MX"/>
+        </w:rPr>
+        <w:t xml:space="preserve">El siguiente paso </w:t>
+      </w:r>
+      <w:proofErr w:type="spellStart"/>
+      <w:r>
+        <w:rPr>
+          <w:lang w:val="es-MX"/>
+        </w:rPr>
+        <w:t>seria</w:t>
+      </w:r>
+      <w:proofErr w:type="spellEnd"/>
+      <w:r>
+        <w:rPr>
+          <w:lang w:val="es-MX"/>
+        </w:rPr>
+        <w:t xml:space="preserve"> revisar la documentación para determinar </w:t>
+      </w:r>
+      <w:proofErr w:type="spellStart"/>
+      <w:r>
+        <w:rPr>
+          <w:lang w:val="es-MX"/>
+        </w:rPr>
+        <w:t>cual</w:t>
+      </w:r>
+      <w:proofErr w:type="spellEnd"/>
+      <w:r>
+        <w:rPr>
+          <w:lang w:val="es-MX"/>
+        </w:rPr>
+        <w:t xml:space="preserve"> función del </w:t>
+      </w:r>
+      <w:proofErr w:type="spellStart"/>
+      <w:r>
+        <w:rPr>
+          <w:lang w:val="es-MX"/>
+        </w:rPr>
+        <w:t>modulo</w:t>
+      </w:r>
+      <w:proofErr w:type="spellEnd"/>
+      <w:r>
+        <w:rPr>
+          <w:lang w:val="es-MX"/>
+        </w:rPr>
+        <w:t xml:space="preserve"> OS es la que me permite ver los CPUS (Procesadores)</w:t>
+      </w:r>
+    </w:p>
+    <w:p>
+      <w:pPr>
+        <w:pStyle w:val="Heading8"/>
+        <w:rPr>
+          <w:lang w:val="es-MX"/>
+        </w:rPr>
+      </w:pPr>
+      <w:r>
+        <w:rPr>
+          <w:lang w:val="es-MX"/>
+        </w:rPr>
+        <w:t xml:space="preserve">podemos observar que para saber </w:t>
+      </w:r>
+      <w:proofErr w:type="spellStart"/>
+      <w:r>
+        <w:rPr>
+          <w:lang w:val="es-MX"/>
+        </w:rPr>
+        <w:t>cuantos</w:t>
+      </w:r>
+      <w:proofErr w:type="spellEnd"/>
+      <w:r>
+        <w:rPr>
+          <w:lang w:val="es-MX"/>
+        </w:rPr>
+        <w:t xml:space="preserve"> CPU tengo, se usa la </w:t>
+      </w:r>
+      <w:proofErr w:type="spellStart"/>
+      <w:r>
+        <w:rPr>
+          <w:lang w:val="es-MX"/>
+        </w:rPr>
+        <w:t>funcion</w:t>
+      </w:r>
+      <w:proofErr w:type="spellEnd"/>
+      <w:r>
+        <w:rPr>
+          <w:lang w:val="es-MX"/>
+        </w:rPr>
+        <w:t xml:space="preserve"> </w:t>
+      </w:r>
+      <w:proofErr w:type="spellStart"/>
+      <w:r>
+        <w:rPr>
+          <w:lang w:val="es-MX"/>
+        </w:rPr>
+        <w:t>cpus</w:t>
+      </w:r>
+      <w:proofErr w:type="spellEnd"/>
+      <w:r>
+        <w:rPr>
+          <w:lang w:val="es-MX"/>
+        </w:rPr>
+        <w:t>()</w:t>
+      </w:r>
+    </w:p>
+    <w:p>
+      <w:pPr>
+        <w:pStyle w:val="Heading8"/>
+        <w:rPr>
+          <w:lang w:val="es-MX"/>
+        </w:rPr>
+      </w:pPr>
+      <w:r>
+        <w:rPr>
+          <w:lang w:val="es-MX"/>
+        </w:rPr>
+        <w:t xml:space="preserve">lo siguiente entonces es llamar la </w:t>
+      </w:r>
+      <w:proofErr w:type="spellStart"/>
+      <w:r>
+        <w:rPr>
+          <w:lang w:val="es-MX"/>
+        </w:rPr>
+        <w:t>funcion</w:t>
+      </w:r>
+      <w:proofErr w:type="spellEnd"/>
+      <w:r>
+        <w:rPr>
+          <w:lang w:val="es-MX"/>
+        </w:rPr>
+        <w:t xml:space="preserve"> </w:t>
+      </w:r>
+      <w:proofErr w:type="spellStart"/>
+      <w:r>
+        <w:rPr>
+          <w:lang w:val="es-MX"/>
+        </w:rPr>
+        <w:t>cpus</w:t>
+      </w:r>
+      <w:proofErr w:type="spellEnd"/>
+      <w:r>
+        <w:rPr>
+          <w:lang w:val="es-MX"/>
+        </w:rPr>
+        <w:t>() y almacenaremos en una variable que llevara el nombre de "</w:t>
+      </w:r>
+      <w:proofErr w:type="spellStart"/>
+      <w:r>
+        <w:rPr>
+          <w:lang w:val="es-MX"/>
+        </w:rPr>
+        <w:t>misCpu</w:t>
+      </w:r>
+      <w:proofErr w:type="spellEnd"/>
+      <w:r>
+        <w:rPr>
+          <w:lang w:val="es-MX"/>
+        </w:rPr>
+        <w:t xml:space="preserve">" </w:t>
+      </w:r>
+      <w:proofErr w:type="spellStart"/>
+      <w:r>
+        <w:rPr>
+          <w:lang w:val="es-MX"/>
+        </w:rPr>
+        <w:t>tmb</w:t>
+      </w:r>
+      <w:proofErr w:type="spellEnd"/>
+      <w:r>
+        <w:rPr>
+          <w:lang w:val="es-MX"/>
+        </w:rPr>
+        <w:t xml:space="preserve"> </w:t>
+      </w:r>
+      <w:proofErr w:type="spellStart"/>
+      <w:r>
+        <w:rPr>
+          <w:lang w:val="es-MX"/>
+        </w:rPr>
+        <w:t>imprimire</w:t>
+      </w:r>
+      <w:proofErr w:type="spellEnd"/>
+      <w:r>
+        <w:rPr>
+          <w:lang w:val="es-MX"/>
+        </w:rPr>
+        <w:t xml:space="preserve"> la variable en consola para ver el resultado final:</w:t>
+      </w:r>
+    </w:p>
+    <w:p>
+      <w:pPr>
+        <w:pStyle w:val="Heading7"/>
+        <w:rPr>
+          <w:lang w:val="es-MX"/>
+        </w:rPr>
+      </w:pPr>
+      <w:r>
+        <w:rPr>
+          <w:lang w:val="es-MX"/>
+        </w:rPr>
+        <w:t>--- EJEMPLO COMPLETO ---</w:t>
+      </w:r>
+    </w:p>
+    <w:p>
+      <w:pPr>
+        <w:pStyle w:val="Heading8"/>
+        <w:rPr>
+          <w:lang w:val="es-MX"/>
+        </w:rPr>
+      </w:pPr>
+      <w:proofErr w:type="spellStart"/>
+      <w:r>
+        <w:rPr>
+          <w:lang w:val="es-MX"/>
+        </w:rPr>
+        <w:t>var</w:t>
+      </w:r>
+      <w:proofErr w:type="spellEnd"/>
+      <w:r>
+        <w:rPr>
+          <w:lang w:val="es-MX"/>
+        </w:rPr>
+        <w:t xml:space="preserve"> os = </w:t>
+      </w:r>
+      <w:proofErr w:type="spellStart"/>
+      <w:r>
+        <w:rPr>
+          <w:lang w:val="es-MX"/>
+        </w:rPr>
+        <w:t>require</w:t>
+      </w:r>
+      <w:proofErr w:type="spellEnd"/>
+      <w:r>
+        <w:rPr>
+          <w:lang w:val="es-MX"/>
+        </w:rPr>
+        <w:t>('os');</w:t>
+      </w:r>
+    </w:p>
+    <w:p>
+      <w:pPr>
+        <w:pStyle w:val="Heading8"/>
+        <w:rPr>
+          <w:lang w:val="es-MX"/>
+        </w:rPr>
+      </w:pPr>
+    </w:p>
+    <w:p>
+      <w:pPr>
+        <w:pStyle w:val="Heading8"/>
+        <w:rPr>
+          <w:lang w:val="es-MX"/>
+        </w:rPr>
+      </w:pPr>
+      <w:proofErr w:type="spellStart"/>
+      <w:r>
+        <w:rPr>
+          <w:lang w:val="es-MX"/>
+        </w:rPr>
+        <w:t>var</w:t>
+      </w:r>
+      <w:proofErr w:type="spellEnd"/>
+      <w:r>
+        <w:rPr>
+          <w:lang w:val="es-MX"/>
+        </w:rPr>
+        <w:t xml:space="preserve"> </w:t>
+      </w:r>
+      <w:proofErr w:type="spellStart"/>
+      <w:r>
+        <w:rPr>
+          <w:lang w:val="es-MX"/>
+        </w:rPr>
+        <w:t>misCpu</w:t>
+      </w:r>
+      <w:proofErr w:type="spellEnd"/>
+      <w:r>
+        <w:rPr>
+          <w:lang w:val="es-MX"/>
+        </w:rPr>
+        <w:t xml:space="preserve"> = </w:t>
+      </w:r>
+      <w:proofErr w:type="spellStart"/>
+      <w:r>
+        <w:rPr>
+          <w:lang w:val="es-MX"/>
+        </w:rPr>
+        <w:t>os.cpus</w:t>
+      </w:r>
+      <w:proofErr w:type="spellEnd"/>
+      <w:r>
+        <w:rPr>
+          <w:lang w:val="es-MX"/>
+        </w:rPr>
+        <w:t>();</w:t>
+      </w:r>
+    </w:p>
+    <w:p>
+      <w:pPr>
+        <w:pStyle w:val="Heading8"/>
+        <w:rPr>
+          <w:lang w:val="es-MX"/>
+        </w:rPr>
+      </w:pPr>
+    </w:p>
+    <w:p>
+      <w:pPr>
+        <w:pStyle w:val="Heading8"/>
+        <w:rPr>
+          <w:lang w:val="es-MX"/>
+        </w:rPr>
+      </w:pPr>
+      <w:r>
+        <w:rPr>
+          <w:lang w:val="es-MX"/>
+        </w:rPr>
+        <w:lastRenderedPageBreak/>
+        <w:t>console.log(</w:t>
+      </w:r>
+      <w:proofErr w:type="spellStart"/>
+      <w:r>
+        <w:rPr>
+          <w:lang w:val="es-MX"/>
+        </w:rPr>
+        <w:t>misCpu</w:t>
+      </w:r>
+      <w:proofErr w:type="spellEnd"/>
+      <w:r>
+        <w:rPr>
+          <w:lang w:val="es-MX"/>
+        </w:rPr>
+        <w:t>);</w:t>
+      </w:r>
+      <w:r>
+        <w:rPr>
+          <w:lang w:val="es-MX"/>
+        </w:rPr>
+        <w:tab/>
+      </w:r>
+    </w:p>
+    <w:p>
+      <w:pPr>
+        <w:pStyle w:val="Heading6"/>
+        <w:rPr>
+          <w:lang w:val="es-MX"/>
+        </w:rPr>
+      </w:pPr>
+      <w:r>
+        <w:rPr>
+          <w:lang w:val="es-MX"/>
+        </w:rPr>
+        <w:t>USANDO MODULOS DE TERCEROS CON NPM</w:t>
+      </w:r>
+    </w:p>
+    <w:p>
+      <w:pPr>
+        <w:pStyle w:val="Heading7"/>
+        <w:rPr>
+          <w:lang w:val="es-MX"/>
+        </w:rPr>
+      </w:pPr>
+      <w:r>
+        <w:rPr>
+          <w:lang w:val="es-MX"/>
+        </w:rPr>
+        <w:t xml:space="preserve">Node.js tiene un </w:t>
+      </w:r>
+      <w:proofErr w:type="spellStart"/>
+      <w:r>
+        <w:rPr>
+          <w:lang w:val="es-MX"/>
+        </w:rPr>
+        <w:t>numero</w:t>
+      </w:r>
+      <w:proofErr w:type="spellEnd"/>
+      <w:r>
+        <w:rPr>
+          <w:lang w:val="es-MX"/>
+        </w:rPr>
+        <w:t xml:space="preserve"> limitado de </w:t>
+      </w:r>
+      <w:proofErr w:type="spellStart"/>
+      <w:r>
+        <w:rPr>
+          <w:lang w:val="es-MX"/>
+        </w:rPr>
+        <w:t>modulos</w:t>
+      </w:r>
+      <w:proofErr w:type="spellEnd"/>
+      <w:r>
+        <w:rPr>
+          <w:lang w:val="es-MX"/>
+        </w:rPr>
+        <w:t xml:space="preserve"> que nos ofrece de manera nativa como lo vemos en la documentación, por ello </w:t>
+      </w:r>
+      <w:proofErr w:type="spellStart"/>
+      <w:r>
+        <w:rPr>
+          <w:lang w:val="es-MX"/>
+        </w:rPr>
+        <w:t>npm</w:t>
+      </w:r>
+      <w:proofErr w:type="spellEnd"/>
+      <w:r>
+        <w:rPr>
+          <w:lang w:val="es-MX"/>
+        </w:rPr>
+        <w:t xml:space="preserve"> viene a solucionarnos la vida, ya que en sus arcas, podemos encontrar millones de </w:t>
+      </w:r>
+      <w:proofErr w:type="spellStart"/>
+      <w:r>
+        <w:rPr>
+          <w:lang w:val="es-MX"/>
+        </w:rPr>
+        <w:t>modulos</w:t>
+      </w:r>
+      <w:proofErr w:type="spellEnd"/>
+      <w:r>
+        <w:rPr>
+          <w:lang w:val="es-MX"/>
+        </w:rPr>
+        <w:t xml:space="preserve"> para hacer cualquier cosa que </w:t>
+      </w:r>
+      <w:proofErr w:type="spellStart"/>
+      <w:r>
+        <w:rPr>
+          <w:lang w:val="es-MX"/>
+        </w:rPr>
+        <w:t>querramos</w:t>
+      </w:r>
+      <w:proofErr w:type="spellEnd"/>
+      <w:r>
+        <w:rPr>
+          <w:lang w:val="es-MX"/>
+        </w:rPr>
+        <w:t xml:space="preserve">, pero a diferencia de los </w:t>
+      </w:r>
+      <w:proofErr w:type="spellStart"/>
+      <w:r>
+        <w:rPr>
+          <w:lang w:val="es-MX"/>
+        </w:rPr>
+        <w:t>modulos</w:t>
+      </w:r>
+      <w:proofErr w:type="spellEnd"/>
+      <w:r>
+        <w:rPr>
+          <w:lang w:val="es-MX"/>
+        </w:rPr>
+        <w:t xml:space="preserve"> de node.js, los de </w:t>
+      </w:r>
+      <w:proofErr w:type="spellStart"/>
+      <w:r>
+        <w:rPr>
+          <w:lang w:val="es-MX"/>
+        </w:rPr>
+        <w:t>npm</w:t>
+      </w:r>
+      <w:proofErr w:type="spellEnd"/>
+      <w:r>
+        <w:rPr>
+          <w:lang w:val="es-MX"/>
+        </w:rPr>
+        <w:t xml:space="preserve"> requieren una serie de procesos para incorporarlos a nuestros proyectos.</w:t>
+      </w:r>
+    </w:p>
+    <w:p>
+      <w:pPr>
+        <w:pStyle w:val="Heading7"/>
+        <w:rPr>
+          <w:lang w:val="es-MX"/>
+        </w:rPr>
+      </w:pPr>
+      <w:r>
+        <w:rPr>
+          <w:lang w:val="es-MX"/>
+        </w:rPr>
+        <w:t>Sigamos los pasos a continuación para poder lograr esto:</w:t>
+      </w:r>
+    </w:p>
+    <w:p>
+      <w:pPr>
+        <w:pStyle w:val="Heading8"/>
+        <w:rPr>
+          <w:lang w:val="es-MX"/>
+        </w:rPr>
+      </w:pPr>
+      <w:r>
+        <w:rPr>
+          <w:lang w:val="es-MX"/>
+        </w:rPr>
+        <w:t>.</w:t>
+      </w:r>
+    </w:p>
+    <w:p>
+      <w:pPr>
         <w:pStyle w:val="Heading2"/>
       </w:pPr>
       <w:proofErr w:type="spellStart"/>
@@ -852,6 +3371,12 @@
         <w:t>Postwork</w:t>
       </w:r>
       <w:proofErr w:type="spellEnd"/>
+      <w:r>
+        <w:t>.</w:t>
+      </w:r>
+      <w:r>
+        <w:tab/>
+      </w:r>
     </w:p>
     <w:p/>
     <w:p/>
@@ -1630,7 +4155,6 @@
     <w:next w:val="Normal"/>
     <w:link w:val="Heading7Char"/>
     <w:uiPriority w:val="9"/>
-    <w:semiHidden/>
     <w:unhideWhenUsed/>
     <w:qFormat/>
     <w:rsid w:val="009912D3"/>
@@ -1657,7 +4181,6 @@
     <w:next w:val="Normal"/>
     <w:link w:val="Heading8Char"/>
     <w:uiPriority w:val="9"/>
-    <w:semiHidden/>
     <w:unhideWhenUsed/>
     <w:qFormat/>
     <w:rsid w:val="009912D3"/>
@@ -1834,7 +4357,6 @@
     <w:basedOn w:val="DefaultParagraphFont"/>
     <w:link w:val="Heading7"/>
     <w:uiPriority w:val="9"/>
-    <w:semiHidden/>
     <w:rsid w:val="009912D3"/>
     <w:rPr>
       <w:rFonts w:asciiTheme="majorHAnsi" w:eastAsiaTheme="majorEastAsia" w:hAnsiTheme="majorHAnsi" w:cstheme="majorBidi"/>
@@ -1848,7 +4370,6 @@
     <w:basedOn w:val="DefaultParagraphFont"/>
     <w:link w:val="Heading8"/>
     <w:uiPriority w:val="9"/>
-    <w:semiHidden/>
     <w:rsid w:val="009912D3"/>
     <w:rPr>
       <w:rFonts w:asciiTheme="majorHAnsi" w:eastAsiaTheme="majorEastAsia" w:hAnsiTheme="majorHAnsi" w:cstheme="majorBidi"/>

</xml_diff>

<commit_message>
update notes and update readme
</commit_message>
<xml_diff>
--- a/03_Bedu_Fase3_Notes.docx
+++ b/03_Bedu_Fase3_Notes.docx
@@ -1,6 +1,6 @@
 
 <file path=word/document.xml><?xml version="1.0" encoding="utf-8"?>
-<w:document xmlns:wpc="http://schemas.microsoft.com/office/word/2010/wordprocessingCanvas" xmlns:cx="http://schemas.microsoft.com/office/drawing/2014/chartex" xmlns:cx1="http://schemas.microsoft.com/office/drawing/2015/9/8/chartex" xmlns:cx2="http://schemas.microsoft.com/office/drawing/2015/10/21/chartex" xmlns:cx3="http://schemas.microsoft.com/office/drawing/2016/5/9/chartex" xmlns:cx4="http://schemas.microsoft.com/office/drawing/2016/5/10/chartex" xmlns:cx5="http://schemas.microsoft.com/office/drawing/2016/5/11/chartex" xmlns:cx6="http://schemas.microsoft.com/office/drawing/2016/5/12/chartex" xmlns:cx7="http://schemas.microsoft.com/office/drawing/2016/5/13/chartex" xmlns:cx8="http://schemas.microsoft.com/office/drawing/2016/5/14/chartex" xmlns:mc="http://schemas.openxmlformats.org/markup-compatibility/2006" xmlns:aink="http://schemas.microsoft.com/office/drawing/2016/ink" xmlns:am3d="http://schemas.microsoft.com/office/drawing/2017/model3d" xmlns:o="urn:schemas-microsoft-com:office:office" xmlns:r="http://schemas.openxmlformats.org/officeDocument/2006/relationships" xmlns:m="http://schemas.openxmlformats.org/officeDocument/2006/math" xmlns:v="urn:schemas-microsoft-com:vml" xmlns:wp14="http://schemas.microsoft.com/office/word/2010/wordprocessingDrawing" xmlns:wp="http://schemas.openxmlformats.org/drawingml/2006/wordprocessingDrawing" xmlns:w10="urn:schemas-microsoft-com:office:word" xmlns:w="http://schemas.openxmlformats.org/wordprocessingml/2006/main" xmlns:w14="http://schemas.microsoft.com/office/word/2010/wordml" xmlns:w15="http://schemas.microsoft.com/office/word/2012/wordml" xmlns:w16cex="http://schemas.microsoft.com/office/word/2018/wordml/cex" xmlns:w16cid="http://schemas.microsoft.com/office/word/2016/wordml/cid" xmlns:w16="http://schemas.microsoft.com/office/word/2018/wordml" xmlns:w16sdtdh="http://schemas.microsoft.com/office/word/2020/wordml/sdtdatahash" xmlns:w16se="http://schemas.microsoft.com/office/word/2015/wordml/symex" xmlns:wpg="http://schemas.microsoft.com/office/word/2010/wordprocessingGroup" xmlns:wpi="http://schemas.microsoft.com/office/word/2010/wordprocessingInk" xmlns:wne="http://schemas.microsoft.com/office/word/2006/wordml" xmlns:wps="http://schemas.microsoft.com/office/word/2010/wordprocessingShape" mc:Ignorable="w14 w15 w16se w16cid w16 w16cex w16sdtdh wp14">
+<w:document xmlns:wpc="http://schemas.microsoft.com/office/word/2010/wordprocessingCanvas" xmlns:cx="http://schemas.microsoft.com/office/drawing/2014/chartex" xmlns:cx1="http://schemas.microsoft.com/office/drawing/2015/9/8/chartex" xmlns:mc="http://schemas.openxmlformats.org/markup-compatibility/2006" xmlns:o="urn:schemas-microsoft-com:office:office" xmlns:r="http://schemas.openxmlformats.org/officeDocument/2006/relationships" xmlns:m="http://schemas.openxmlformats.org/officeDocument/2006/math" xmlns:v="urn:schemas-microsoft-com:vml" xmlns:wp14="http://schemas.microsoft.com/office/word/2010/wordprocessingDrawing" xmlns:wp="http://schemas.openxmlformats.org/drawingml/2006/wordprocessingDrawing" xmlns:w10="urn:schemas-microsoft-com:office:word" xmlns:w="http://schemas.openxmlformats.org/wordprocessingml/2006/main" xmlns:w14="http://schemas.microsoft.com/office/word/2010/wordml" xmlns:w15="http://schemas.microsoft.com/office/word/2012/wordml" xmlns:w16se="http://schemas.microsoft.com/office/word/2015/wordml/symex" xmlns:wpg="http://schemas.microsoft.com/office/word/2010/wordprocessingGroup" xmlns:wpi="http://schemas.microsoft.com/office/word/2010/wordprocessingInk" xmlns:wne="http://schemas.microsoft.com/office/word/2006/wordml" xmlns:wps="http://schemas.microsoft.com/office/word/2010/wordprocessingShape" mc:Ignorable="w14 w15 w16se wp14">
   <w:body>
     <w:p>
       <w:pPr>
@@ -106,7 +106,15 @@
       </w:r>
       <w:proofErr w:type="spellEnd"/>
       <w:r>
-        <w:t xml:space="preserve"> es node.js?</w:t>
+        <w:t xml:space="preserve"> </w:t>
+      </w:r>
+      <w:proofErr w:type="spellStart"/>
+      <w:r>
+        <w:t>es</w:t>
+      </w:r>
+      <w:proofErr w:type="spellEnd"/>
+      <w:r>
+        <w:t xml:space="preserve"> node.js?</w:t>
       </w:r>
     </w:p>
     <w:p>
@@ -663,7 +671,14 @@
         <w:rPr>
           <w:lang w:val="es-MX"/>
         </w:rPr>
-        <w:t>Gracias a la compresión de punteros es capaz de reducir en un 40% el uso de memoria. En la práctica, esto se traduce en una carga más rápida de las webs. Estos son los números de las pruebas que ha hecho el equipo de V8 sobre webs reales:</w:t>
+        <w:t xml:space="preserve">Gracias a la compresión de punteros es capaz de reducir en un 40% el uso de memoria. En la práctica, esto se traduce en una carga más rápida de las webs. Estos son los números de las pruebas que ha hecho el equipo de V8 sobre webs </w:t>
+      </w:r>
+      <w:proofErr w:type="gramStart"/>
+      <w:r>
+        <w:rPr>
+          <w:lang w:val="es-MX"/>
+        </w:rPr>
+        <w:t>reales:</w:t>
       </w:r>
       <w:r>
         <w:rPr>
@@ -672,6 +687,7 @@
         </w:rPr>
         <w:t>📊</w:t>
       </w:r>
+      <w:proofErr w:type="gramEnd"/>
     </w:p>
     <w:p>
       <w:pPr>
@@ -943,14 +959,28 @@
         <w:rPr>
           <w:lang w:val="es-MX"/>
         </w:rPr>
-        <w:t>multi-tarea</w:t>
-      </w:r>
-      <w:proofErr w:type="spellEnd"/>
-      <w:r>
-        <w:rPr>
-          <w:lang w:val="es-MX"/>
-        </w:rPr>
-        <w:t>. Es decir, que si hay que realizar 3 procesos por ejemplo, estos tres se realizaran a la vez en lugar de ir de uno en uno.</w:t>
+        <w:t>multi</w:t>
+      </w:r>
+      <w:proofErr w:type="spellEnd"/>
+      <w:r>
+        <w:rPr>
+          <w:lang w:val="es-MX"/>
+        </w:rPr>
+        <w:t xml:space="preserve">-tarea. Es decir, que si hay que realizar 3 </w:t>
+      </w:r>
+      <w:proofErr w:type="gramStart"/>
+      <w:r>
+        <w:rPr>
+          <w:lang w:val="es-MX"/>
+        </w:rPr>
+        <w:t>procesos</w:t>
+      </w:r>
+      <w:proofErr w:type="gramEnd"/>
+      <w:r>
+        <w:rPr>
+          <w:lang w:val="es-MX"/>
+        </w:rPr>
+        <w:t xml:space="preserve"> por ejemplo, estos tres se realizaran a la vez en lugar de ir de uno en uno.</w:t>
       </w:r>
     </w:p>
     <w:p>
@@ -1337,7 +1367,21 @@
         <w:rPr>
           <w:lang w:val="es-MX"/>
         </w:rPr>
-        <w:t xml:space="preserve"> es que todos los paquetes los descarga de un repositorio de paquetes llamado </w:t>
+        <w:t xml:space="preserve"> es que todos los paquetes </w:t>
+      </w:r>
+      <w:proofErr w:type="gramStart"/>
+      <w:r>
+        <w:rPr>
+          <w:lang w:val="es-MX"/>
+        </w:rPr>
+        <w:t>los descarga</w:t>
+      </w:r>
+      <w:proofErr w:type="gramEnd"/>
+      <w:r>
+        <w:rPr>
+          <w:lang w:val="es-MX"/>
+        </w:rPr>
+        <w:t xml:space="preserve"> de un repositorio de paquetes llamado </w:t>
       </w:r>
       <w:proofErr w:type="spellStart"/>
       <w:r>
@@ -1368,6 +1412,7 @@
         <w:t xml:space="preserve">NPM usa un fichero especial llamado </w:t>
       </w:r>
       <w:proofErr w:type="spellStart"/>
+      <w:proofErr w:type="gramStart"/>
       <w:r>
         <w:rPr>
           <w:lang w:val="es-MX"/>
@@ -1375,6 +1420,7 @@
         <w:t>package.json</w:t>
       </w:r>
       <w:proofErr w:type="spellEnd"/>
+      <w:proofErr w:type="gramEnd"/>
       <w:r>
         <w:rPr>
           <w:lang w:val="es-MX"/>
@@ -1394,7 +1440,21 @@
           <w:lang w:val="es-MX"/>
         </w:rPr>
         <w:lastRenderedPageBreak/>
-        <w:t>Lo bueno es que al repositorio de librerías puedes subir las tuyas propias de tal forma que si actualizas la librería y la subes al repositorio, con un comando dentro del proyecto en el que se usa se actualiza a la nueva versión.</w:t>
+        <w:t xml:space="preserve">Lo bueno es que al repositorio de librerías puedes subir las tuyas propias de tal forma </w:t>
+      </w:r>
+      <w:proofErr w:type="gramStart"/>
+      <w:r>
+        <w:rPr>
+          <w:lang w:val="es-MX"/>
+        </w:rPr>
+        <w:t>que</w:t>
+      </w:r>
+      <w:proofErr w:type="gramEnd"/>
+      <w:r>
+        <w:rPr>
+          <w:lang w:val="es-MX"/>
+        </w:rPr>
+        <w:t xml:space="preserve"> si actualizas la librería y la subes al repositorio, con un comando dentro del proyecto en el que se usa se actualiza a la nueva versión.</w:t>
       </w:r>
     </w:p>
     <w:p>
@@ -1510,21 +1570,7 @@
         <w:rPr>
           <w:lang w:val="es-MX"/>
         </w:rPr>
-        <w:t xml:space="preserve"> así </w:t>
-      </w:r>
-      <w:proofErr w:type="spellStart"/>
-      <w:r>
-        <w:rPr>
-          <w:lang w:val="es-MX"/>
-        </w:rPr>
-        <w:t>cómo</w:t>
-      </w:r>
-      <w:proofErr w:type="spellEnd"/>
-      <w:r>
-        <w:rPr>
-          <w:lang w:val="es-MX"/>
-        </w:rPr>
-        <w:t xml:space="preserve"> algunos datos sobre la estructura de un nuevo proyecto.</w:t>
+        <w:t xml:space="preserve"> así cómo algunos datos sobre la estructura de un nuevo proyecto.</w:t>
       </w:r>
     </w:p>
     <w:p>
@@ -1662,8 +1708,13 @@
       <w:pPr>
         <w:pStyle w:val="Heading7"/>
       </w:pPr>
-      <w:r>
-        <w:t xml:space="preserve">function </w:t>
+      <w:proofErr w:type="gramStart"/>
+      <w:r>
+        <w:t>function</w:t>
+      </w:r>
+      <w:proofErr w:type="gramEnd"/>
+      <w:r>
+        <w:t xml:space="preserve"> </w:t>
       </w:r>
       <w:proofErr w:type="spellStart"/>
       <w:r>
@@ -1684,7 +1735,15 @@
         <w:pStyle w:val="Heading7"/>
       </w:pPr>
       <w:r>
-        <w:t xml:space="preserve">  for (let </w:t>
+        <w:t xml:space="preserve">  </w:t>
+      </w:r>
+      <w:proofErr w:type="gramStart"/>
+      <w:r>
+        <w:t>for</w:t>
+      </w:r>
+      <w:proofErr w:type="gramEnd"/>
+      <w:r>
+        <w:t xml:space="preserve"> (let </w:t>
       </w:r>
       <w:proofErr w:type="spellStart"/>
       <w:r>
@@ -1716,7 +1775,15 @@
         <w:pStyle w:val="Heading7"/>
       </w:pPr>
       <w:r>
-        <w:t xml:space="preserve">    if (</w:t>
+        <w:t xml:space="preserve">    </w:t>
+      </w:r>
+      <w:proofErr w:type="gramStart"/>
+      <w:r>
+        <w:t>if</w:t>
+      </w:r>
+      <w:proofErr w:type="gramEnd"/>
+      <w:r>
+        <w:t xml:space="preserve"> (</w:t>
       </w:r>
       <w:proofErr w:type="spellStart"/>
       <w:r>
@@ -1740,7 +1807,15 @@
         <w:pStyle w:val="Heading7"/>
       </w:pPr>
       <w:r>
-        <w:t xml:space="preserve">      console.log('</w:t>
+        <w:t xml:space="preserve">      </w:t>
+      </w:r>
+      <w:proofErr w:type="gramStart"/>
+      <w:r>
+        <w:t>console.log(</w:t>
+      </w:r>
+      <w:proofErr w:type="gramEnd"/>
+      <w:r>
+        <w:t>'</w:t>
       </w:r>
       <w:proofErr w:type="spellStart"/>
       <w:r>
@@ -1772,7 +1847,15 @@
         <w:pStyle w:val="Heading7"/>
       </w:pPr>
       <w:r>
-        <w:t xml:space="preserve">      console.log('Fizz');</w:t>
+        <w:t xml:space="preserve">      </w:t>
+      </w:r>
+      <w:proofErr w:type="gramStart"/>
+      <w:r>
+        <w:t>console.log(</w:t>
+      </w:r>
+      <w:proofErr w:type="gramEnd"/>
+      <w:r>
+        <w:t>'Fizz');</w:t>
       </w:r>
     </w:p>
     <w:p>
@@ -1796,7 +1879,15 @@
         <w:pStyle w:val="Heading7"/>
       </w:pPr>
       <w:r>
-        <w:t xml:space="preserve">      console.log('Buzz');</w:t>
+        <w:t xml:space="preserve">      </w:t>
+      </w:r>
+      <w:proofErr w:type="gramStart"/>
+      <w:r>
+        <w:t>console.log(</w:t>
+      </w:r>
+      <w:proofErr w:type="gramEnd"/>
+      <w:r>
+        <w:t>'Buzz');</w:t>
       </w:r>
     </w:p>
     <w:p>
@@ -1812,9 +1903,14 @@
         <w:pStyle w:val="Heading7"/>
       </w:pPr>
       <w:r>
-        <w:t xml:space="preserve">      console.log(</w:t>
-      </w:r>
-      <w:proofErr w:type="spellStart"/>
+        <w:t xml:space="preserve">      </w:t>
+      </w:r>
+      <w:proofErr w:type="gramStart"/>
+      <w:r>
+        <w:t>console.log(</w:t>
+      </w:r>
+      <w:proofErr w:type="spellStart"/>
+      <w:proofErr w:type="gramEnd"/>
       <w:r>
         <w:t>i</w:t>
       </w:r>
@@ -1857,13 +1953,18 @@
         <w:pStyle w:val="Heading7"/>
       </w:pPr>
       <w:proofErr w:type="spellStart"/>
+      <w:proofErr w:type="gramStart"/>
       <w:r>
         <w:lastRenderedPageBreak/>
         <w:t>fizzBuzz</w:t>
       </w:r>
       <w:proofErr w:type="spellEnd"/>
       <w:r>
-        <w:t>();</w:t>
+        <w:t>(</w:t>
+      </w:r>
+      <w:proofErr w:type="gramEnd"/>
+      <w:r>
+        <w:t>);</w:t>
       </w:r>
     </w:p>
     <w:p>
@@ -2263,8 +2364,16 @@
         <w:rPr>
           <w:lang w:val="es-MX"/>
         </w:rPr>
-        <w:t>, y ese comando es el siguiente :</w:t>
-      </w:r>
+        <w:t xml:space="preserve">, y ese comando es el </w:t>
+      </w:r>
+      <w:proofErr w:type="gramStart"/>
+      <w:r>
+        <w:rPr>
+          <w:lang w:val="es-MX"/>
+        </w:rPr>
+        <w:t>siguiente :</w:t>
+      </w:r>
+      <w:proofErr w:type="gramEnd"/>
     </w:p>
     <w:p>
       <w:pPr>
@@ -2545,6 +2654,7 @@
         <w:t xml:space="preserve"> la función "</w:t>
       </w:r>
       <w:proofErr w:type="spellStart"/>
+      <w:proofErr w:type="gramStart"/>
       <w:r>
         <w:rPr>
           <w:lang w:val="es-MX"/>
@@ -2556,7 +2666,14 @@
         <w:rPr>
           <w:lang w:val="es-MX"/>
         </w:rPr>
-        <w:t xml:space="preserve">()" es la que se encarga de cargar los </w:t>
+        <w:t>(</w:t>
+      </w:r>
+      <w:proofErr w:type="gramEnd"/>
+      <w:r>
+        <w:rPr>
+          <w:lang w:val="es-MX"/>
+        </w:rPr>
+        <w:t xml:space="preserve">)" es la que se encarga de cargar los </w:t>
       </w:r>
       <w:proofErr w:type="spellStart"/>
       <w:r>
@@ -2710,7 +2827,7 @@
         <w:rPr>
           <w:lang w:val="es-MX"/>
         </w:rPr>
-        <w:t xml:space="preserve">, encontraremos el </w:t>
+        <w:t xml:space="preserve">, encontraremos el modulo OS, este </w:t>
       </w:r>
       <w:proofErr w:type="spellStart"/>
       <w:r>
@@ -2724,7 +2841,49 @@
         <w:rPr>
           <w:lang w:val="es-MX"/>
         </w:rPr>
-        <w:t xml:space="preserve"> OS, este </w:t>
+        <w:t xml:space="preserve"> nos permite revisar los datos del hardware de nuestra computadora, como uso de CPU, memoria, cuantos </w:t>
+      </w:r>
+      <w:proofErr w:type="spellStart"/>
+      <w:r>
+        <w:rPr>
+          <w:lang w:val="es-MX"/>
+        </w:rPr>
+        <w:t>cores</w:t>
+      </w:r>
+      <w:proofErr w:type="spellEnd"/>
+      <w:r>
+        <w:rPr>
+          <w:lang w:val="es-MX"/>
+        </w:rPr>
+        <w:t xml:space="preserve"> tiene de procesador etc.</w:t>
+      </w:r>
+    </w:p>
+    <w:p>
+      <w:pPr>
+        <w:pStyle w:val="Heading7"/>
+        <w:rPr>
+          <w:lang w:val="es-MX"/>
+        </w:rPr>
+      </w:pPr>
+      <w:r>
+        <w:rPr>
+          <w:lang w:val="es-MX"/>
+        </w:rPr>
+        <w:t xml:space="preserve">Si yo quiero saber </w:t>
+      </w:r>
+      <w:proofErr w:type="spellStart"/>
+      <w:r>
+        <w:rPr>
+          <w:lang w:val="es-MX"/>
+        </w:rPr>
+        <w:t>cuantos</w:t>
+      </w:r>
+      <w:proofErr w:type="spellEnd"/>
+      <w:r>
+        <w:rPr>
+          <w:lang w:val="es-MX"/>
+        </w:rPr>
+        <w:t xml:space="preserve"> CPU tiene mi computadora, con el </w:t>
       </w:r>
       <w:proofErr w:type="spellStart"/>
       <w:r>
@@ -2738,21 +2897,57 @@
         <w:rPr>
           <w:lang w:val="es-MX"/>
         </w:rPr>
-        <w:t xml:space="preserve"> nos permite revisar los datos del hardware de nuestra computadora, como uso de CPU, memoria, cuantos </w:t>
-      </w:r>
-      <w:proofErr w:type="spellStart"/>
-      <w:r>
-        <w:rPr>
-          <w:lang w:val="es-MX"/>
-        </w:rPr>
-        <w:t>cores</w:t>
-      </w:r>
-      <w:proofErr w:type="spellEnd"/>
-      <w:r>
-        <w:rPr>
-          <w:lang w:val="es-MX"/>
-        </w:rPr>
-        <w:t xml:space="preserve"> tiene de procesador etc.</w:t>
+        <w:t xml:space="preserve"> de OS, el primer paso </w:t>
+      </w:r>
+      <w:proofErr w:type="spellStart"/>
+      <w:r>
+        <w:rPr>
+          <w:lang w:val="es-MX"/>
+        </w:rPr>
+        <w:t>seria</w:t>
+      </w:r>
+      <w:proofErr w:type="spellEnd"/>
+      <w:r>
+        <w:rPr>
+          <w:lang w:val="es-MX"/>
+        </w:rPr>
+        <w:t xml:space="preserve"> cargar el modulo en mi archivo</w:t>
+      </w:r>
+    </w:p>
+    <w:p>
+      <w:pPr>
+        <w:pStyle w:val="Heading8"/>
+        <w:rPr>
+          <w:lang w:val="es-MX"/>
+        </w:rPr>
+      </w:pPr>
+      <w:proofErr w:type="spellStart"/>
+      <w:r>
+        <w:rPr>
+          <w:lang w:val="es-MX"/>
+        </w:rPr>
+        <w:t>var</w:t>
+      </w:r>
+      <w:proofErr w:type="spellEnd"/>
+      <w:r>
+        <w:rPr>
+          <w:lang w:val="es-MX"/>
+        </w:rPr>
+        <w:t xml:space="preserve"> os = </w:t>
+      </w:r>
+      <w:proofErr w:type="spellStart"/>
+      <w:r>
+        <w:rPr>
+          <w:lang w:val="es-MX"/>
+        </w:rPr>
+        <w:t>require</w:t>
+      </w:r>
+      <w:proofErr w:type="spellEnd"/>
+      <w:r>
+        <w:rPr>
+          <w:lang w:val="es-MX"/>
+        </w:rPr>
+        <w:t>('os');</w:t>
       </w:r>
     </w:p>
     <w:p>
@@ -2766,7 +2961,63 @@
         <w:rPr>
           <w:lang w:val="es-MX"/>
         </w:rPr>
-        <w:t xml:space="preserve">Si yo quiero saber </w:t>
+        <w:t xml:space="preserve">El siguiente paso </w:t>
+      </w:r>
+      <w:proofErr w:type="spellStart"/>
+      <w:r>
+        <w:rPr>
+          <w:lang w:val="es-MX"/>
+        </w:rPr>
+        <w:t>seria</w:t>
+      </w:r>
+      <w:proofErr w:type="spellEnd"/>
+      <w:r>
+        <w:rPr>
+          <w:lang w:val="es-MX"/>
+        </w:rPr>
+        <w:t xml:space="preserve"> revisar la documentación para determinar </w:t>
+      </w:r>
+      <w:proofErr w:type="spellStart"/>
+      <w:r>
+        <w:rPr>
+          <w:lang w:val="es-MX"/>
+        </w:rPr>
+        <w:t>cual</w:t>
+      </w:r>
+      <w:proofErr w:type="spellEnd"/>
+      <w:r>
+        <w:rPr>
+          <w:lang w:val="es-MX"/>
+        </w:rPr>
+        <w:t xml:space="preserve"> función del </w:t>
+      </w:r>
+      <w:proofErr w:type="spellStart"/>
+      <w:r>
+        <w:rPr>
+          <w:lang w:val="es-MX"/>
+        </w:rPr>
+        <w:t>modulo</w:t>
+      </w:r>
+      <w:proofErr w:type="spellEnd"/>
+      <w:r>
+        <w:rPr>
+          <w:lang w:val="es-MX"/>
+        </w:rPr>
+        <w:t xml:space="preserve"> OS es la que me permite ver los CPUS (Procesadores)</w:t>
+      </w:r>
+    </w:p>
+    <w:p>
+      <w:pPr>
+        <w:pStyle w:val="Heading8"/>
+        <w:rPr>
+          <w:lang w:val="es-MX"/>
+        </w:rPr>
+      </w:pPr>
+      <w:r>
+        <w:rPr>
+          <w:lang w:val="es-MX"/>
+        </w:rPr>
+        <w:t xml:space="preserve">podemos observar que para saber </w:t>
       </w:r>
       <w:proofErr w:type="spellStart"/>
       <w:r>
@@ -2780,49 +3031,43 @@
         <w:rPr>
           <w:lang w:val="es-MX"/>
         </w:rPr>
-        <w:t xml:space="preserve"> CPU tiene mi computadora, con el </w:t>
-      </w:r>
-      <w:proofErr w:type="spellStart"/>
-      <w:r>
-        <w:rPr>
-          <w:lang w:val="es-MX"/>
-        </w:rPr>
-        <w:t>modulo</w:t>
-      </w:r>
-      <w:proofErr w:type="spellEnd"/>
-      <w:r>
-        <w:rPr>
-          <w:lang w:val="es-MX"/>
-        </w:rPr>
-        <w:t xml:space="preserve"> de OS, el primer paso </w:t>
-      </w:r>
-      <w:proofErr w:type="spellStart"/>
-      <w:r>
-        <w:rPr>
-          <w:lang w:val="es-MX"/>
-        </w:rPr>
-        <w:t>seria</w:t>
-      </w:r>
-      <w:proofErr w:type="spellEnd"/>
-      <w:r>
-        <w:rPr>
-          <w:lang w:val="es-MX"/>
-        </w:rPr>
-        <w:t xml:space="preserve"> cargar el </w:t>
-      </w:r>
-      <w:proofErr w:type="spellStart"/>
-      <w:r>
-        <w:rPr>
-          <w:lang w:val="es-MX"/>
-        </w:rPr>
-        <w:t>modulo</w:t>
-      </w:r>
-      <w:proofErr w:type="spellEnd"/>
-      <w:r>
-        <w:rPr>
-          <w:lang w:val="es-MX"/>
-        </w:rPr>
-        <w:t xml:space="preserve"> en mi archivo</w:t>
+        <w:t xml:space="preserve"> CPU tengo, se usa la </w:t>
+      </w:r>
+      <w:proofErr w:type="spellStart"/>
+      <w:r>
+        <w:rPr>
+          <w:lang w:val="es-MX"/>
+        </w:rPr>
+        <w:t>funcion</w:t>
+      </w:r>
+      <w:proofErr w:type="spellEnd"/>
+      <w:r>
+        <w:rPr>
+          <w:lang w:val="es-MX"/>
+        </w:rPr>
+        <w:t xml:space="preserve"> </w:t>
+      </w:r>
+      <w:proofErr w:type="spellStart"/>
+      <w:proofErr w:type="gramStart"/>
+      <w:r>
+        <w:rPr>
+          <w:lang w:val="es-MX"/>
+        </w:rPr>
+        <w:t>cpus</w:t>
+      </w:r>
+      <w:proofErr w:type="spellEnd"/>
+      <w:r>
+        <w:rPr>
+          <w:lang w:val="es-MX"/>
+        </w:rPr>
+        <w:t>(</w:t>
+      </w:r>
+      <w:proofErr w:type="gramEnd"/>
+      <w:r>
+        <w:rPr>
+          <w:lang w:val="es-MX"/>
+        </w:rPr>
+        <w:t>)</w:t>
       </w:r>
     </w:p>
     <w:p>
@@ -2832,6 +3077,112 @@
           <w:lang w:val="es-MX"/>
         </w:rPr>
       </w:pPr>
+      <w:r>
+        <w:rPr>
+          <w:lang w:val="es-MX"/>
+        </w:rPr>
+        <w:t xml:space="preserve">lo siguiente entonces es llamar la </w:t>
+      </w:r>
+      <w:proofErr w:type="spellStart"/>
+      <w:r>
+        <w:rPr>
+          <w:lang w:val="es-MX"/>
+        </w:rPr>
+        <w:t>funcion</w:t>
+      </w:r>
+      <w:proofErr w:type="spellEnd"/>
+      <w:r>
+        <w:rPr>
+          <w:lang w:val="es-MX"/>
+        </w:rPr>
+        <w:t xml:space="preserve"> </w:t>
+      </w:r>
+      <w:proofErr w:type="spellStart"/>
+      <w:proofErr w:type="gramStart"/>
+      <w:r>
+        <w:rPr>
+          <w:lang w:val="es-MX"/>
+        </w:rPr>
+        <w:t>cpus</w:t>
+      </w:r>
+      <w:proofErr w:type="spellEnd"/>
+      <w:r>
+        <w:rPr>
+          <w:lang w:val="es-MX"/>
+        </w:rPr>
+        <w:t>(</w:t>
+      </w:r>
+      <w:proofErr w:type="gramEnd"/>
+      <w:r>
+        <w:rPr>
+          <w:lang w:val="es-MX"/>
+        </w:rPr>
+        <w:t>) y almacenaremos en una variable que llevara el nombre de "</w:t>
+      </w:r>
+      <w:proofErr w:type="spellStart"/>
+      <w:r>
+        <w:rPr>
+          <w:lang w:val="es-MX"/>
+        </w:rPr>
+        <w:t>misCpu</w:t>
+      </w:r>
+      <w:proofErr w:type="spellEnd"/>
+      <w:r>
+        <w:rPr>
+          <w:lang w:val="es-MX"/>
+        </w:rPr>
+        <w:t xml:space="preserve">" </w:t>
+      </w:r>
+      <w:proofErr w:type="spellStart"/>
+      <w:r>
+        <w:rPr>
+          <w:lang w:val="es-MX"/>
+        </w:rPr>
+        <w:t>tmb</w:t>
+      </w:r>
+      <w:proofErr w:type="spellEnd"/>
+      <w:r>
+        <w:rPr>
+          <w:lang w:val="es-MX"/>
+        </w:rPr>
+        <w:t xml:space="preserve"> </w:t>
+      </w:r>
+      <w:proofErr w:type="spellStart"/>
+      <w:r>
+        <w:rPr>
+          <w:lang w:val="es-MX"/>
+        </w:rPr>
+        <w:t>imprimire</w:t>
+      </w:r>
+      <w:proofErr w:type="spellEnd"/>
+      <w:r>
+        <w:rPr>
+          <w:lang w:val="es-MX"/>
+        </w:rPr>
+        <w:t xml:space="preserve"> la variable en consola para ver el resultado final:</w:t>
+      </w:r>
+    </w:p>
+    <w:p>
+      <w:pPr>
+        <w:pStyle w:val="Heading7"/>
+        <w:rPr>
+          <w:lang w:val="es-MX"/>
+        </w:rPr>
+      </w:pPr>
+      <w:r>
+        <w:rPr>
+          <w:lang w:val="es-MX"/>
+        </w:rPr>
+        <w:t>--- EJEMPLO COMPLETO ---</w:t>
+      </w:r>
+    </w:p>
+    <w:p>
+      <w:pPr>
+        <w:pStyle w:val="Heading8"/>
+        <w:rPr>
+          <w:lang w:val="es-MX"/>
+        </w:rPr>
+      </w:pPr>
       <w:proofErr w:type="spellStart"/>
       <w:r>
         <w:rPr>
@@ -2863,93 +3214,25 @@
     </w:p>
     <w:p>
       <w:pPr>
-        <w:pStyle w:val="Heading7"/>
-        <w:rPr>
-          <w:lang w:val="es-MX"/>
-        </w:rPr>
-      </w:pPr>
-      <w:r>
-        <w:rPr>
-          <w:lang w:val="es-MX"/>
-        </w:rPr>
-        <w:t xml:space="preserve">El siguiente paso </w:t>
-      </w:r>
-      <w:proofErr w:type="spellStart"/>
-      <w:r>
-        <w:rPr>
-          <w:lang w:val="es-MX"/>
-        </w:rPr>
-        <w:t>seria</w:t>
-      </w:r>
-      <w:proofErr w:type="spellEnd"/>
-      <w:r>
-        <w:rPr>
-          <w:lang w:val="es-MX"/>
-        </w:rPr>
-        <w:t xml:space="preserve"> revisar la documentación para determinar </w:t>
-      </w:r>
-      <w:proofErr w:type="spellStart"/>
-      <w:r>
-        <w:rPr>
-          <w:lang w:val="es-MX"/>
-        </w:rPr>
-        <w:t>cual</w:t>
-      </w:r>
-      <w:proofErr w:type="spellEnd"/>
-      <w:r>
-        <w:rPr>
-          <w:lang w:val="es-MX"/>
-        </w:rPr>
-        <w:t xml:space="preserve"> función del </w:t>
-      </w:r>
-      <w:proofErr w:type="spellStart"/>
-      <w:r>
-        <w:rPr>
-          <w:lang w:val="es-MX"/>
-        </w:rPr>
-        <w:t>modulo</w:t>
-      </w:r>
-      <w:proofErr w:type="spellEnd"/>
-      <w:r>
-        <w:rPr>
-          <w:lang w:val="es-MX"/>
-        </w:rPr>
-        <w:t xml:space="preserve"> OS es la que me permite ver los CPUS (Procesadores)</w:t>
-      </w:r>
-    </w:p>
-    <w:p>
-      <w:pPr>
         <w:pStyle w:val="Heading8"/>
         <w:rPr>
           <w:lang w:val="es-MX"/>
         </w:rPr>
       </w:pPr>
-      <w:r>
-        <w:rPr>
-          <w:lang w:val="es-MX"/>
-        </w:rPr>
-        <w:t xml:space="preserve">podemos observar que para saber </w:t>
-      </w:r>
-      <w:proofErr w:type="spellStart"/>
-      <w:r>
-        <w:rPr>
-          <w:lang w:val="es-MX"/>
-        </w:rPr>
-        <w:t>cuantos</w:t>
-      </w:r>
-      <w:proofErr w:type="spellEnd"/>
-      <w:r>
-        <w:rPr>
-          <w:lang w:val="es-MX"/>
-        </w:rPr>
-        <w:t xml:space="preserve"> CPU tengo, se usa la </w:t>
-      </w:r>
-      <w:proofErr w:type="spellStart"/>
-      <w:r>
-        <w:rPr>
-          <w:lang w:val="es-MX"/>
-        </w:rPr>
-        <w:t>funcion</w:t>
+    </w:p>
+    <w:p>
+      <w:pPr>
+        <w:pStyle w:val="Heading8"/>
+        <w:rPr>
+          <w:lang w:val="es-MX"/>
+        </w:rPr>
+      </w:pPr>
+      <w:proofErr w:type="spellStart"/>
+      <w:r>
+        <w:rPr>
+          <w:lang w:val="es-MX"/>
+        </w:rPr>
+        <w:t>var</w:t>
       </w:r>
       <w:proofErr w:type="spellEnd"/>
       <w:r>
@@ -2963,62 +3246,6 @@
         <w:rPr>
           <w:lang w:val="es-MX"/>
         </w:rPr>
-        <w:t>cpus</w:t>
-      </w:r>
-      <w:proofErr w:type="spellEnd"/>
-      <w:r>
-        <w:rPr>
-          <w:lang w:val="es-MX"/>
-        </w:rPr>
-        <w:t>()</w:t>
-      </w:r>
-    </w:p>
-    <w:p>
-      <w:pPr>
-        <w:pStyle w:val="Heading8"/>
-        <w:rPr>
-          <w:lang w:val="es-MX"/>
-        </w:rPr>
-      </w:pPr>
-      <w:r>
-        <w:rPr>
-          <w:lang w:val="es-MX"/>
-        </w:rPr>
-        <w:t xml:space="preserve">lo siguiente entonces es llamar la </w:t>
-      </w:r>
-      <w:proofErr w:type="spellStart"/>
-      <w:r>
-        <w:rPr>
-          <w:lang w:val="es-MX"/>
-        </w:rPr>
-        <w:t>funcion</w:t>
-      </w:r>
-      <w:proofErr w:type="spellEnd"/>
-      <w:r>
-        <w:rPr>
-          <w:lang w:val="es-MX"/>
-        </w:rPr>
-        <w:t xml:space="preserve"> </w:t>
-      </w:r>
-      <w:proofErr w:type="spellStart"/>
-      <w:r>
-        <w:rPr>
-          <w:lang w:val="es-MX"/>
-        </w:rPr>
-        <w:t>cpus</w:t>
-      </w:r>
-      <w:proofErr w:type="spellEnd"/>
-      <w:r>
-        <w:rPr>
-          <w:lang w:val="es-MX"/>
-        </w:rPr>
-        <w:t>() y almacenaremos en una variable que llevara el nombre de "</w:t>
-      </w:r>
-      <w:proofErr w:type="spellStart"/>
-      <w:r>
-        <w:rPr>
-          <w:lang w:val="es-MX"/>
-        </w:rPr>
         <w:t>misCpu</w:t>
       </w:r>
       <w:proofErr w:type="spellEnd"/>
@@ -3026,131 +3253,10 @@
         <w:rPr>
           <w:lang w:val="es-MX"/>
         </w:rPr>
-        <w:t xml:space="preserve">" </w:t>
-      </w:r>
-      <w:proofErr w:type="spellStart"/>
-      <w:r>
-        <w:rPr>
-          <w:lang w:val="es-MX"/>
-        </w:rPr>
-        <w:t>tmb</w:t>
-      </w:r>
-      <w:proofErr w:type="spellEnd"/>
-      <w:r>
-        <w:rPr>
-          <w:lang w:val="es-MX"/>
-        </w:rPr>
-        <w:t xml:space="preserve"> </w:t>
-      </w:r>
-      <w:proofErr w:type="spellStart"/>
-      <w:r>
-        <w:rPr>
-          <w:lang w:val="es-MX"/>
-        </w:rPr>
-        <w:t>imprimire</w:t>
-      </w:r>
-      <w:proofErr w:type="spellEnd"/>
-      <w:r>
-        <w:rPr>
-          <w:lang w:val="es-MX"/>
-        </w:rPr>
-        <w:t xml:space="preserve"> la variable en consola para ver el resultado final:</w:t>
-      </w:r>
-    </w:p>
-    <w:p>
-      <w:pPr>
-        <w:pStyle w:val="Heading7"/>
-        <w:rPr>
-          <w:lang w:val="es-MX"/>
-        </w:rPr>
-      </w:pPr>
-      <w:r>
-        <w:rPr>
-          <w:lang w:val="es-MX"/>
-        </w:rPr>
-        <w:t>--- EJEMPLO COMPLETO ---</w:t>
-      </w:r>
-    </w:p>
-    <w:p>
-      <w:pPr>
-        <w:pStyle w:val="Heading8"/>
-        <w:rPr>
-          <w:lang w:val="es-MX"/>
-        </w:rPr>
-      </w:pPr>
-      <w:proofErr w:type="spellStart"/>
-      <w:r>
-        <w:rPr>
-          <w:lang w:val="es-MX"/>
-        </w:rPr>
-        <w:t>var</w:t>
-      </w:r>
-      <w:proofErr w:type="spellEnd"/>
-      <w:r>
-        <w:rPr>
-          <w:lang w:val="es-MX"/>
-        </w:rPr>
-        <w:t xml:space="preserve"> os = </w:t>
-      </w:r>
-      <w:proofErr w:type="spellStart"/>
-      <w:r>
-        <w:rPr>
-          <w:lang w:val="es-MX"/>
-        </w:rPr>
-        <w:t>require</w:t>
-      </w:r>
-      <w:proofErr w:type="spellEnd"/>
-      <w:r>
-        <w:rPr>
-          <w:lang w:val="es-MX"/>
-        </w:rPr>
-        <w:t>('os');</w:t>
-      </w:r>
-    </w:p>
-    <w:p>
-      <w:pPr>
-        <w:pStyle w:val="Heading8"/>
-        <w:rPr>
-          <w:lang w:val="es-MX"/>
-        </w:rPr>
-      </w:pPr>
-    </w:p>
-    <w:p>
-      <w:pPr>
-        <w:pStyle w:val="Heading8"/>
-        <w:rPr>
-          <w:lang w:val="es-MX"/>
-        </w:rPr>
-      </w:pPr>
-      <w:proofErr w:type="spellStart"/>
-      <w:r>
-        <w:rPr>
-          <w:lang w:val="es-MX"/>
-        </w:rPr>
-        <w:t>var</w:t>
-      </w:r>
-      <w:proofErr w:type="spellEnd"/>
-      <w:r>
-        <w:rPr>
-          <w:lang w:val="es-MX"/>
-        </w:rPr>
-        <w:t xml:space="preserve"> </w:t>
-      </w:r>
-      <w:proofErr w:type="spellStart"/>
-      <w:r>
-        <w:rPr>
-          <w:lang w:val="es-MX"/>
-        </w:rPr>
-        <w:t>misCpu</w:t>
-      </w:r>
-      <w:proofErr w:type="spellEnd"/>
-      <w:r>
-        <w:rPr>
-          <w:lang w:val="es-MX"/>
-        </w:rPr>
         <w:t xml:space="preserve"> = </w:t>
       </w:r>
       <w:proofErr w:type="spellStart"/>
+      <w:proofErr w:type="gramStart"/>
       <w:r>
         <w:rPr>
           <w:lang w:val="es-MX"/>
@@ -3158,6 +3264,7 @@
         <w:t>os.cpus</w:t>
       </w:r>
       <w:proofErr w:type="spellEnd"/>
+      <w:proofErr w:type="gramEnd"/>
       <w:r>
         <w:rPr>
           <w:lang w:val="es-MX"/>
@@ -3275,7 +3382,21 @@
         <w:rPr>
           <w:lang w:val="es-MX"/>
         </w:rPr>
-        <w:t xml:space="preserve"> viene a solucionarnos la vida, ya que en sus arcas, podemos encontrar millones de </w:t>
+        <w:t xml:space="preserve"> viene a solucionarnos la vida, </w:t>
+      </w:r>
+      <w:proofErr w:type="gramStart"/>
+      <w:r>
+        <w:rPr>
+          <w:lang w:val="es-MX"/>
+        </w:rPr>
+        <w:t>ya que</w:t>
+      </w:r>
+      <w:proofErr w:type="gramEnd"/>
+      <w:r>
+        <w:rPr>
+          <w:lang w:val="es-MX"/>
+        </w:rPr>
+        <w:t xml:space="preserve"> en sus arcas, podemos encontrar millones de </w:t>
       </w:r>
       <w:proofErr w:type="spellStart"/>
       <w:r>
@@ -3336,53 +3457,451 @@
     </w:p>
     <w:p>
       <w:pPr>
-        <w:pStyle w:val="Heading7"/>
-        <w:rPr>
-          <w:lang w:val="es-MX"/>
-        </w:rPr>
-      </w:pPr>
-      <w:r>
-        <w:rPr>
-          <w:lang w:val="es-MX"/>
-        </w:rPr>
-        <w:t>Sigamos los pasos a continuación para poder lograr esto:</w:t>
-      </w:r>
-    </w:p>
-    <w:p>
-      <w:pPr>
-        <w:pStyle w:val="Heading8"/>
-        <w:rPr>
-          <w:lang w:val="es-MX"/>
-        </w:rPr>
-      </w:pPr>
+        <w:pStyle w:val="Heading2"/>
+      </w:pPr>
+      <w:proofErr w:type="spellStart"/>
+      <w:r>
+        <w:t>Postwork</w:t>
+      </w:r>
+      <w:proofErr w:type="spellEnd"/>
+    </w:p>
+    <w:p>
+      <w:pPr>
+        <w:pStyle w:val="Heading3"/>
+      </w:pPr>
+      <w:proofErr w:type="spellStart"/>
+      <w:r>
+        <w:t>Desarrolo</w:t>
+      </w:r>
+      <w:proofErr w:type="spellEnd"/>
+    </w:p>
+    <w:p>
+      <w:pPr>
+        <w:pStyle w:val="Heading4"/>
+      </w:pPr>
+      <w:proofErr w:type="spellStart"/>
+      <w:r>
+        <w:t>Objetivo</w:t>
+      </w:r>
+      <w:proofErr w:type="spellEnd"/>
+    </w:p>
+    <w:p>
+      <w:pPr>
+        <w:pStyle w:val="Heading5"/>
+        <w:rPr>
+          <w:lang w:val="es-MX"/>
+        </w:rPr>
+      </w:pPr>
+      <w:r>
+        <w:rPr>
+          <w:lang w:val="es-MX"/>
+        </w:rPr>
+        <w:t xml:space="preserve">Entender los usos de </w:t>
+      </w:r>
+      <w:proofErr w:type="spellStart"/>
+      <w:r>
+        <w:rPr>
+          <w:lang w:val="es-MX"/>
+        </w:rPr>
+        <w:t>npm</w:t>
+      </w:r>
+      <w:proofErr w:type="spellEnd"/>
+      <w:r>
+        <w:rPr>
+          <w:lang w:val="es-MX"/>
+        </w:rPr>
+        <w:t xml:space="preserve"> y porque publicar </w:t>
+      </w:r>
+      <w:proofErr w:type="spellStart"/>
+      <w:r>
+        <w:rPr>
+          <w:lang w:val="es-MX"/>
+        </w:rPr>
+        <w:t>modulos</w:t>
+      </w:r>
+      <w:proofErr w:type="spellEnd"/>
+    </w:p>
+    <w:p>
+      <w:pPr>
+        <w:pStyle w:val="Heading4"/>
+      </w:pPr>
+      <w:r>
+        <w:rPr>
+          <w:lang w:val="es-MX"/>
+        </w:rPr>
+        <w:t xml:space="preserve">Publicar un </w:t>
+      </w:r>
+      <w:proofErr w:type="spellStart"/>
+      <w:r>
+        <w:rPr>
+          <w:lang w:val="es-MX"/>
+        </w:rPr>
+        <w:t>modolo</w:t>
+      </w:r>
+      <w:proofErr w:type="spellEnd"/>
+      <w:r>
+        <w:rPr>
+          <w:lang w:val="es-MX"/>
+        </w:rPr>
+        <w:t xml:space="preserve"> en </w:t>
+      </w:r>
+      <w:proofErr w:type="spellStart"/>
+      <w:r>
+        <w:rPr>
+          <w:lang w:val="es-MX"/>
+        </w:rPr>
+        <w:t>Npm</w:t>
+      </w:r>
+      <w:proofErr w:type="spellEnd"/>
+    </w:p>
+    <w:p>
+      <w:pPr>
+        <w:pStyle w:val="Heading5"/>
+        <w:rPr>
+          <w:lang w:val="es-MX"/>
+        </w:rPr>
+      </w:pPr>
+      <w:r>
+        <w:rPr>
+          <w:lang w:val="es-MX"/>
+        </w:rPr>
+        <w:t xml:space="preserve">Necesitas una cuenta y </w:t>
+      </w:r>
+      <w:proofErr w:type="spellStart"/>
+      <w:r>
+        <w:rPr>
+          <w:lang w:val="es-MX"/>
+        </w:rPr>
+        <w:t>tambien</w:t>
+      </w:r>
+      <w:proofErr w:type="spellEnd"/>
+      <w:r>
+        <w:rPr>
+          <w:lang w:val="es-MX"/>
+        </w:rPr>
+        <w:t xml:space="preserve"> es importante </w:t>
+      </w:r>
+      <w:proofErr w:type="spellStart"/>
+      <w:r>
+        <w:rPr>
+          <w:lang w:val="es-MX"/>
+        </w:rPr>
+        <w:t>mandenet</w:t>
+      </w:r>
+      <w:proofErr w:type="spellEnd"/>
+      <w:r>
+        <w:rPr>
+          <w:lang w:val="es-MX"/>
+        </w:rPr>
+        <w:t xml:space="preserve"> un </w:t>
+      </w:r>
+      <w:proofErr w:type="spellStart"/>
+      <w:r>
+        <w:rPr>
+          <w:lang w:val="es-MX"/>
+        </w:rPr>
+        <w:t>modulo</w:t>
+      </w:r>
+      <w:proofErr w:type="spellEnd"/>
+      <w:r>
+        <w:rPr>
+          <w:lang w:val="es-MX"/>
+        </w:rPr>
+        <w:t xml:space="preserve"> </w:t>
+      </w:r>
+      <w:proofErr w:type="spellStart"/>
+      <w:r>
+        <w:rPr>
+          <w:lang w:val="es-MX"/>
+        </w:rPr>
+        <w:t>actalizado</w:t>
+      </w:r>
+      <w:proofErr w:type="spellEnd"/>
+      <w:r>
+        <w:rPr>
+          <w:lang w:val="es-MX"/>
+        </w:rPr>
+        <w:t xml:space="preserve"> para </w:t>
+      </w:r>
+      <w:proofErr w:type="spellStart"/>
+      <w:r>
+        <w:rPr>
+          <w:lang w:val="es-MX"/>
+        </w:rPr>
+        <w:t>maneterlo</w:t>
+      </w:r>
+      <w:proofErr w:type="spellEnd"/>
+      <w:r>
+        <w:rPr>
+          <w:lang w:val="es-MX"/>
+        </w:rPr>
+        <w:t xml:space="preserve"> estable y resolver los </w:t>
+      </w:r>
+      <w:proofErr w:type="spellStart"/>
+      <w:r>
+        <w:rPr>
+          <w:lang w:val="es-MX"/>
+        </w:rPr>
+        <w:t>issues</w:t>
+      </w:r>
+      <w:proofErr w:type="spellEnd"/>
+      <w:r>
+        <w:rPr>
+          <w:lang w:val="es-MX"/>
+        </w:rPr>
+        <w:t xml:space="preserve"> reportados por los </w:t>
+      </w:r>
+      <w:proofErr w:type="spellStart"/>
+      <w:r>
+        <w:rPr>
+          <w:lang w:val="es-MX"/>
+        </w:rPr>
+        <w:t>usarios</w:t>
+      </w:r>
+      <w:proofErr w:type="spellEnd"/>
+      <w:r>
+        <w:rPr>
+          <w:lang w:val="es-MX"/>
+        </w:rPr>
+        <w:t xml:space="preserve">. </w:t>
+      </w:r>
+      <w:r>
+        <w:rPr>
+          <w:lang w:val="es-MX"/>
+        </w:rPr>
+        <w:t xml:space="preserve">Este </w:t>
+      </w:r>
+      <w:proofErr w:type="spellStart"/>
+      <w:r>
+        <w:rPr>
+          <w:lang w:val="es-MX"/>
+        </w:rPr>
+        <w:t>articarlo</w:t>
+      </w:r>
+      <w:proofErr w:type="spellEnd"/>
+      <w:r>
+        <w:rPr>
+          <w:lang w:val="es-MX"/>
+        </w:rPr>
+        <w:t xml:space="preserve"> </w:t>
+      </w:r>
+      <w:proofErr w:type="spellStart"/>
+      <w:r>
+        <w:rPr>
+          <w:lang w:val="es-MX"/>
+        </w:rPr>
+        <w:t>menstioan</w:t>
+      </w:r>
+      <w:proofErr w:type="spellEnd"/>
+      <w:r>
+        <w:rPr>
+          <w:lang w:val="es-MX"/>
+        </w:rPr>
+        <w:t xml:space="preserve"> como subir versiones nuevas</w:t>
+      </w:r>
+    </w:p>
+    <w:p>
+      <w:pPr>
+        <w:pStyle w:val="Heading4"/>
+        <w:rPr>
+          <w:lang w:val="es-MX"/>
+        </w:rPr>
+      </w:pPr>
+      <w:r>
+        <w:rPr>
+          <w:lang w:val="es-MX"/>
+        </w:rPr>
+        <w:t xml:space="preserve">Automatizar </w:t>
+      </w:r>
+      <w:proofErr w:type="spellStart"/>
+      <w:r>
+        <w:rPr>
+          <w:lang w:val="es-MX"/>
+        </w:rPr>
+        <w:t>subidada</w:t>
+      </w:r>
+      <w:proofErr w:type="spellEnd"/>
+      <w:r>
+        <w:rPr>
+          <w:lang w:val="es-MX"/>
+        </w:rPr>
+        <w:t xml:space="preserve"> de versiones</w:t>
+      </w:r>
+    </w:p>
+    <w:p>
+      <w:pPr>
+        <w:pStyle w:val="Heading5"/>
+        <w:rPr>
+          <w:lang w:val="es-MX"/>
+        </w:rPr>
+      </w:pPr>
+      <w:r>
+        <w:rPr>
+          <w:lang w:val="es-MX"/>
+        </w:rPr>
+        <w:t xml:space="preserve">La liga no </w:t>
+      </w:r>
+      <w:proofErr w:type="spellStart"/>
+      <w:r>
+        <w:rPr>
+          <w:lang w:val="es-MX"/>
+        </w:rPr>
+        <w:t>funcioan</w:t>
+      </w:r>
+      <w:proofErr w:type="spellEnd"/>
+    </w:p>
+    <w:p>
+      <w:pPr>
+        <w:pStyle w:val="Heading1"/>
+        <w:rPr>
+          <w:lang w:val="es-MX"/>
+        </w:rPr>
+      </w:pPr>
+      <w:proofErr w:type="spellStart"/>
+      <w:r>
+        <w:rPr>
+          <w:lang w:val="es-MX"/>
+        </w:rPr>
+        <w:t>Modulos</w:t>
+      </w:r>
+      <w:proofErr w:type="spellEnd"/>
+      <w:r>
+        <w:rPr>
+          <w:lang w:val="es-MX"/>
+        </w:rPr>
+        <w:t xml:space="preserve"> Esenciales</w:t>
+      </w:r>
+    </w:p>
+    <w:p>
+      <w:pPr>
+        <w:pStyle w:val="Heading2"/>
+        <w:rPr>
+          <w:lang w:val="es-MX"/>
+        </w:rPr>
+      </w:pPr>
+      <w:proofErr w:type="spellStart"/>
+      <w:r>
+        <w:rPr>
+          <w:lang w:val="es-MX"/>
+        </w:rPr>
+        <w:t>Prework</w:t>
+      </w:r>
+      <w:proofErr w:type="spellEnd"/>
+    </w:p>
+    <w:p>
+      <w:pPr>
+        <w:pStyle w:val="Heading3"/>
+        <w:rPr>
+          <w:lang w:val="es-MX"/>
+        </w:rPr>
+      </w:pPr>
+      <w:r>
+        <w:rPr>
+          <w:lang w:val="es-MX"/>
+        </w:rPr>
+        <w:t>Objetivo</w:t>
+      </w:r>
+    </w:p>
+    <w:p>
+      <w:pPr>
+        <w:pStyle w:val="Heading4"/>
+        <w:rPr>
+          <w:lang w:val="es-MX"/>
+        </w:rPr>
+      </w:pPr>
+      <w:r>
+        <w:rPr>
+          <w:lang w:val="es-MX"/>
+        </w:rPr>
+        <w:t>Manipular Archivos con Node.js</w:t>
+      </w:r>
+    </w:p>
+    <w:p>
+      <w:pPr>
+        <w:pStyle w:val="Heading3"/>
+        <w:rPr>
+          <w:lang w:val="es-MX"/>
+        </w:rPr>
+      </w:pPr>
+      <w:r>
+        <w:rPr>
+          <w:lang w:val="es-MX"/>
+        </w:rPr>
+        <w:t>Desarollo</w:t>
+      </w:r>
       <w:r>
         <w:rPr>
           <w:lang w:val="es-MX"/>
         </w:rPr>
         <w:t>.</w:t>
       </w:r>
+      <w:bookmarkStart w:id="0" w:name="_GoBack"/>
+      <w:bookmarkEnd w:id="0"/>
     </w:p>
     <w:p>
       <w:pPr>
         <w:pStyle w:val="Heading2"/>
-      </w:pPr>
-      <w:proofErr w:type="spellStart"/>
-      <w:r>
-        <w:t>Postwork</w:t>
-      </w:r>
-      <w:proofErr w:type="spellEnd"/>
-      <w:r>
+        <w:rPr>
+          <w:lang w:val="es-MX"/>
+        </w:rPr>
+      </w:pPr>
+      <w:proofErr w:type="spellStart"/>
+      <w:r>
+        <w:rPr>
+          <w:lang w:val="es-MX"/>
+        </w:rPr>
+        <w:t>Work</w:t>
+      </w:r>
+      <w:proofErr w:type="spellEnd"/>
+    </w:p>
+    <w:p>
+      <w:pPr>
+        <w:pStyle w:val="Heading2"/>
+        <w:rPr>
+          <w:lang w:val="es-MX"/>
+        </w:rPr>
+      </w:pPr>
+      <w:proofErr w:type="spellStart"/>
+      <w:r>
+        <w:rPr>
+          <w:lang w:val="es-MX"/>
+        </w:rPr>
+        <w:t>PostWork</w:t>
+      </w:r>
+      <w:proofErr w:type="spellEnd"/>
+      <w:r>
+        <w:rPr>
+          <w:lang w:val="es-MX"/>
+        </w:rPr>
         <w:t>.</w:t>
       </w:r>
       <w:r>
+        <w:rPr>
+          <w:lang w:val="es-MX"/>
+        </w:rPr>
         <w:tab/>
       </w:r>
     </w:p>
-    <w:p/>
-    <w:p/>
+    <w:p>
+      <w:pPr>
+        <w:rPr>
+          <w:lang w:val="es-MX"/>
+        </w:rPr>
+      </w:pPr>
+    </w:p>
+    <w:p>
+      <w:pPr>
+        <w:rPr>
+          <w:lang w:val="es-MX"/>
+        </w:rPr>
+      </w:pPr>
+    </w:p>
     <w:p>
       <w:pPr>
         <w:jc w:val="center"/>
+        <w:rPr>
+          <w:lang w:val="es-MX"/>
+        </w:rPr>
       </w:pPr>
     </w:p>
     <w:sectPr>
@@ -3396,7 +3915,7 @@
 </file>
 
 <file path=word/numbering.xml><?xml version="1.0" encoding="utf-8"?>
-<w:numbering xmlns:wpc="http://schemas.microsoft.com/office/word/2010/wordprocessingCanvas" xmlns:cx="http://schemas.microsoft.com/office/drawing/2014/chartex" xmlns:cx1="http://schemas.microsoft.com/office/drawing/2015/9/8/chartex" xmlns:cx2="http://schemas.microsoft.com/office/drawing/2015/10/21/chartex" xmlns:cx3="http://schemas.microsoft.com/office/drawing/2016/5/9/chartex" xmlns:cx4="http://schemas.microsoft.com/office/drawing/2016/5/10/chartex" xmlns:cx5="http://schemas.microsoft.com/office/drawing/2016/5/11/chartex" xmlns:cx6="http://schemas.microsoft.com/office/drawing/2016/5/12/chartex" xmlns:cx7="http://schemas.microsoft.com/office/drawing/2016/5/13/chartex" xmlns:cx8="http://schemas.microsoft.com/office/drawing/2016/5/14/chartex" xmlns:mc="http://schemas.openxmlformats.org/markup-compatibility/2006" xmlns:aink="http://schemas.microsoft.com/office/drawing/2016/ink" xmlns:am3d="http://schemas.microsoft.com/office/drawing/2017/model3d" xmlns:o="urn:schemas-microsoft-com:office:office" xmlns:r="http://schemas.openxmlformats.org/officeDocument/2006/relationships" xmlns:m="http://schemas.openxmlformats.org/officeDocument/2006/math" xmlns:v="urn:schemas-microsoft-com:vml" xmlns:wp14="http://schemas.microsoft.com/office/word/2010/wordprocessingDrawing" xmlns:wp="http://schemas.openxmlformats.org/drawingml/2006/wordprocessingDrawing" xmlns:w10="urn:schemas-microsoft-com:office:word" xmlns:w="http://schemas.openxmlformats.org/wordprocessingml/2006/main" xmlns:w14="http://schemas.microsoft.com/office/word/2010/wordml" xmlns:w15="http://schemas.microsoft.com/office/word/2012/wordml" xmlns:w16cex="http://schemas.microsoft.com/office/word/2018/wordml/cex" xmlns:w16cid="http://schemas.microsoft.com/office/word/2016/wordml/cid" xmlns:w16="http://schemas.microsoft.com/office/word/2018/wordml" xmlns:w16sdtdh="http://schemas.microsoft.com/office/word/2020/wordml/sdtdatahash" xmlns:w16se="http://schemas.microsoft.com/office/word/2015/wordml/symex" xmlns:wpg="http://schemas.microsoft.com/office/word/2010/wordprocessingGroup" xmlns:wpi="http://schemas.microsoft.com/office/word/2010/wordprocessingInk" xmlns:wne="http://schemas.microsoft.com/office/word/2006/wordml" xmlns:wps="http://schemas.microsoft.com/office/word/2010/wordprocessingShape" mc:Ignorable="w14 w15 w16se w16cid w16 w16cex w16sdtdh wp14">
+<w:numbering xmlns:wpc="http://schemas.microsoft.com/office/word/2010/wordprocessingCanvas" xmlns:cx="http://schemas.microsoft.com/office/drawing/2014/chartex" xmlns:cx1="http://schemas.microsoft.com/office/drawing/2015/9/8/chartex" xmlns:mc="http://schemas.openxmlformats.org/markup-compatibility/2006" xmlns:o="urn:schemas-microsoft-com:office:office" xmlns:r="http://schemas.openxmlformats.org/officeDocument/2006/relationships" xmlns:m="http://schemas.openxmlformats.org/officeDocument/2006/math" xmlns:v="urn:schemas-microsoft-com:vml" xmlns:wp14="http://schemas.microsoft.com/office/word/2010/wordprocessingDrawing" xmlns:wp="http://schemas.openxmlformats.org/drawingml/2006/wordprocessingDrawing" xmlns:w10="urn:schemas-microsoft-com:office:word" xmlns:w="http://schemas.openxmlformats.org/wordprocessingml/2006/main" xmlns:w14="http://schemas.microsoft.com/office/word/2010/wordml" xmlns:w15="http://schemas.microsoft.com/office/word/2012/wordml" xmlns:w16se="http://schemas.microsoft.com/office/word/2015/wordml/symex" xmlns:wpg="http://schemas.microsoft.com/office/word/2010/wordprocessingGroup" xmlns:wpi="http://schemas.microsoft.com/office/word/2010/wordprocessingInk" xmlns:wne="http://schemas.microsoft.com/office/word/2006/wordml" xmlns:wps="http://schemas.microsoft.com/office/word/2010/wordprocessingShape" mc:Ignorable="w14 w15 w16se wp14">
   <w:abstractNum w:abstractNumId="0" w15:restartNumberingAfterBreak="0">
     <w:nsid w:val="33D5289B"/>
     <w:multiLevelType w:val="multilevel"/>
@@ -3601,7 +4120,7 @@
 </file>
 
 <file path=word/styles.xml><?xml version="1.0" encoding="utf-8"?>
-<w:styles xmlns:mc="http://schemas.openxmlformats.org/markup-compatibility/2006" xmlns:r="http://schemas.openxmlformats.org/officeDocument/2006/relationships" xmlns:w="http://schemas.openxmlformats.org/wordprocessingml/2006/main" xmlns:w14="http://schemas.microsoft.com/office/word/2010/wordml" xmlns:w15="http://schemas.microsoft.com/office/word/2012/wordml" xmlns:w16cex="http://schemas.microsoft.com/office/word/2018/wordml/cex" xmlns:w16cid="http://schemas.microsoft.com/office/word/2016/wordml/cid" xmlns:w16="http://schemas.microsoft.com/office/word/2018/wordml" xmlns:w16sdtdh="http://schemas.microsoft.com/office/word/2020/wordml/sdtdatahash" xmlns:w16se="http://schemas.microsoft.com/office/word/2015/wordml/symex" mc:Ignorable="w14 w15 w16se w16cid w16 w16cex w16sdtdh">
+<w:styles xmlns:mc="http://schemas.openxmlformats.org/markup-compatibility/2006" xmlns:r="http://schemas.openxmlformats.org/officeDocument/2006/relationships" xmlns:w="http://schemas.openxmlformats.org/wordprocessingml/2006/main" xmlns:w14="http://schemas.microsoft.com/office/word/2010/wordml" xmlns:w15="http://schemas.microsoft.com/office/word/2012/wordml" xmlns:w16se="http://schemas.microsoft.com/office/word/2015/wordml/symex" mc:Ignorable="w14 w15 w16se">
   <w:docDefaults>
     <w:rPrDefault>
       <w:rPr>
@@ -3617,7 +4136,7 @@
       </w:pPr>
     </w:pPrDefault>
   </w:docDefaults>
-  <w:latentStyles w:defLockedState="0" w:defUIPriority="99" w:defSemiHidden="0" w:defUnhideWhenUsed="0" w:defQFormat="0" w:count="376">
+  <w:latentStyles w:defLockedState="0" w:defUIPriority="99" w:defSemiHidden="0" w:defUnhideWhenUsed="0" w:defQFormat="0" w:count="371">
     <w:lsdException w:name="Normal" w:uiPriority="0" w:qFormat="1"/>
     <w:lsdException w:name="heading 1" w:uiPriority="9" w:qFormat="1"/>
     <w:lsdException w:name="heading 2" w:semiHidden="1" w:uiPriority="9" w:unhideWhenUsed="1" w:qFormat="1"/>
@@ -3989,11 +4508,6 @@
     <w:lsdException w:name="List Table 5 Dark Accent 6" w:uiPriority="50"/>
     <w:lsdException w:name="List Table 6 Colorful Accent 6" w:uiPriority="51"/>
     <w:lsdException w:name="List Table 7 Colorful Accent 6" w:uiPriority="52"/>
-    <w:lsdException w:name="Mention" w:semiHidden="1" w:unhideWhenUsed="1"/>
-    <w:lsdException w:name="Smart Hyperlink" w:semiHidden="1" w:unhideWhenUsed="1"/>
-    <w:lsdException w:name="Hashtag" w:semiHidden="1" w:unhideWhenUsed="1"/>
-    <w:lsdException w:name="Unresolved Mention" w:semiHidden="1" w:unhideWhenUsed="1"/>
-    <w:lsdException w:name="Smart Link" w:semiHidden="1" w:unhideWhenUsed="1"/>
   </w:latentStyles>
   <w:style w:type="paragraph" w:default="1" w:styleId="Normal">
     <w:name w:val="Normal"/>

</xml_diff>